<commit_message>
25/04/2025 - 22:21 h
</commit_message>
<xml_diff>
--- a/Maria de Nazaré e a disposição em servir/Maria de Nazaré e a disposição em servir.docx
+++ b/Maria de Nazaré e a disposição em servir/Maria de Nazaré e a disposição em servir.docx
@@ -141,31 +141,7 @@
           <w:sz w:val="36"/>
           <w:szCs w:val="36"/>
         </w:rPr>
-        <w:t xml:space="preserve">Falar </w:t>
-      </w:r>
-      <w:r>
-        <w:rPr>
-          <w:rFonts w:ascii="Garamond" w:hAnsi="Garamond"/>
-          <w:sz w:val="36"/>
-          <w:szCs w:val="36"/>
-        </w:rPr>
-        <w:t>sobre</w:t>
-      </w:r>
-      <w:r>
-        <w:rPr>
-          <w:rFonts w:ascii="Garamond" w:hAnsi="Garamond"/>
-          <w:sz w:val="36"/>
-          <w:szCs w:val="36"/>
-        </w:rPr>
-        <w:t xml:space="preserve"> Maria de Nazaré é</w:t>
-      </w:r>
-      <w:r>
-        <w:rPr>
-          <w:rFonts w:ascii="Garamond" w:hAnsi="Garamond"/>
-          <w:sz w:val="36"/>
-          <w:szCs w:val="36"/>
-        </w:rPr>
-        <w:t xml:space="preserve"> uma tarefa mais difícil do que </w:t>
+        <w:t xml:space="preserve">Falar sobre Maria de Nazaré é uma tarefa mais difícil do que </w:t>
       </w:r>
       <w:r>
         <w:rPr>
@@ -184,15 +160,7 @@
           <w:sz w:val="36"/>
           <w:szCs w:val="36"/>
         </w:rPr>
-        <w:t xml:space="preserve">. </w:t>
-      </w:r>
-      <w:r>
-        <w:rPr>
-          <w:rFonts w:ascii="Garamond" w:hAnsi="Garamond"/>
-          <w:sz w:val="36"/>
-          <w:szCs w:val="36"/>
-        </w:rPr>
-        <w:t>A começar pelo papel que ela assumiu perante a humanidade.</w:t>
+        <w:t>. A começar pelo papel que ela assumiu perante a humanidade.</w:t>
       </w:r>
     </w:p>
     <w:p>
@@ -323,15 +291,7 @@
           <w:sz w:val="36"/>
           <w:szCs w:val="36"/>
         </w:rPr>
-        <w:t xml:space="preserve"> maternidade </w:t>
-      </w:r>
-      <w:r>
-        <w:rPr>
-          <w:rFonts w:ascii="Garamond" w:hAnsi="Garamond"/>
-          <w:sz w:val="36"/>
-          <w:szCs w:val="36"/>
-        </w:rPr>
-        <w:t xml:space="preserve">de ninguém mais, ninguém menos que </w:t>
+        <w:t xml:space="preserve"> maternidade de ninguém mais, ninguém menos que </w:t>
       </w:r>
       <w:r>
         <w:rPr>
@@ -350,15 +310,7 @@
           <w:sz w:val="36"/>
           <w:szCs w:val="36"/>
         </w:rPr>
-        <w:t xml:space="preserve"> Espírito puro, perfeito, que Deus ofereceu à humanidade para servir como guia e modelo</w:t>
-      </w:r>
-      <w:r>
-        <w:rPr>
-          <w:rFonts w:ascii="Garamond" w:hAnsi="Garamond"/>
-          <w:sz w:val="36"/>
-          <w:szCs w:val="36"/>
-        </w:rPr>
-        <w:t>: Jesus Cristo.</w:t>
+        <w:t xml:space="preserve"> Espírito puro, perfeito, que Deus ofereceu à humanidade para servir como guia e modelo: Jesus Cristo.</w:t>
       </w:r>
     </w:p>
     <w:p>
@@ -707,7 +659,31 @@
           <w:shd w:fill="auto" w:val="clear"/>
           <w:lang w:val="en-US" w:eastAsia="zh-CN" w:bidi="hi-IN"/>
         </w:rPr>
-        <w:t xml:space="preserve">. Isso quer dizer que desde que nosso planeta nasceu, Jesus, o </w:t>
+        <w:t>. Isso quer dizer que desde que nosso planeta nasceu</w:t>
+      </w:r>
+      <w:r>
+        <w:rPr>
+          <w:rFonts w:eastAsia="Times New Roman" w:cs="Times New Roman" w:ascii="Garamond" w:hAnsi="Garamond"/>
+          <w:color w:val="000000"/>
+          <w:kern w:val="0"/>
+          <w:sz w:val="36"/>
+          <w:szCs w:val="36"/>
+          <w:shd w:fill="auto" w:val="clear"/>
+          <w:lang w:val="en-US" w:eastAsia="zh-CN" w:bidi="hi-IN"/>
+        </w:rPr>
+        <w:t xml:space="preserve"> - há aproximadamente 4.5 bilhões de anos -</w:t>
+      </w:r>
+      <w:r>
+        <w:rPr>
+          <w:rFonts w:eastAsia="Times New Roman" w:cs="Times New Roman" w:ascii="Garamond" w:hAnsi="Garamond"/>
+          <w:color w:val="000000"/>
+          <w:kern w:val="0"/>
+          <w:sz w:val="36"/>
+          <w:szCs w:val="36"/>
+          <w:shd w:fill="auto" w:val="clear"/>
+          <w:lang w:val="en-US" w:eastAsia="zh-CN" w:bidi="hi-IN"/>
+        </w:rPr>
+        <w:t xml:space="preserve">, Jesus, o </w:t>
       </w:r>
       <w:r>
         <w:rPr>
@@ -731,72 +707,7 @@
           <w:shd w:fill="auto" w:val="clear"/>
           <w:lang w:val="en-US" w:eastAsia="zh-CN" w:bidi="hi-IN"/>
         </w:rPr>
-        <w:t xml:space="preserve"> já </w:t>
-      </w:r>
-      <w:r>
-        <w:rPr>
-          <w:rFonts w:eastAsia="Times New Roman" w:cs="Times New Roman" w:ascii="Garamond" w:hAnsi="Garamond"/>
-          <w:color w:val="000000"/>
-          <w:kern w:val="0"/>
-          <w:sz w:val="36"/>
-          <w:szCs w:val="36"/>
-          <w:shd w:fill="auto" w:val="clear"/>
-          <w:lang w:val="en-US" w:eastAsia="zh-CN" w:bidi="hi-IN"/>
-        </w:rPr>
-        <w:t>se  encontrava na condição de G</w:t>
-      </w:r>
-      <w:r>
-        <w:rPr>
-          <w:rFonts w:eastAsia="Times New Roman" w:cs="Times New Roman" w:ascii="Garamond" w:hAnsi="Garamond"/>
-          <w:color w:val="000000"/>
-          <w:kern w:val="0"/>
-          <w:sz w:val="36"/>
-          <w:szCs w:val="36"/>
-          <w:shd w:fill="auto" w:val="clear"/>
-          <w:lang w:val="en-US" w:eastAsia="zh-CN" w:bidi="hi-IN"/>
-        </w:rPr>
-        <w:t xml:space="preserve">overnador </w:t>
-      </w:r>
-      <w:r>
-        <w:rPr>
-          <w:rFonts w:eastAsia="Times New Roman" w:cs="Times New Roman" w:ascii="Garamond" w:hAnsi="Garamond"/>
-          <w:color w:val="000000"/>
-          <w:kern w:val="0"/>
-          <w:sz w:val="36"/>
-          <w:szCs w:val="36"/>
-          <w:shd w:fill="auto" w:val="clear"/>
-          <w:lang w:val="en-US" w:eastAsia="zh-CN" w:bidi="hi-IN"/>
-        </w:rPr>
-        <w:t>E</w:t>
-      </w:r>
-      <w:r>
-        <w:rPr>
-          <w:rFonts w:eastAsia="Times New Roman" w:cs="Times New Roman" w:ascii="Garamond" w:hAnsi="Garamond"/>
-          <w:color w:val="000000"/>
-          <w:kern w:val="0"/>
-          <w:sz w:val="36"/>
-          <w:szCs w:val="36"/>
-          <w:shd w:fill="auto" w:val="clear"/>
-          <w:lang w:val="en-US" w:eastAsia="zh-CN" w:bidi="hi-IN"/>
-        </w:rPr>
-        <w:t xml:space="preserve">spiritual da Terra. </w:t>
-      </w:r>
-    </w:p>
-    <w:p>
-      <w:pPr>
-        <w:pStyle w:val="Normal"/>
-        <w:jc w:val="both"/>
-        <w:rPr>
-          <w:sz w:val="36"/>
-          <w:szCs w:val="36"/>
-        </w:rPr>
-      </w:pPr>
-      <w:r>
-        <w:rPr>
-          <w:rFonts w:ascii="Garamond" w:hAnsi="Garamond"/>
-          <w:sz w:val="36"/>
-          <w:szCs w:val="36"/>
-        </w:rPr>
+        <w:t xml:space="preserve"> já se  encontrava na condição de Governador Espiritual da Terra. </w:t>
       </w:r>
     </w:p>
     <w:p>
@@ -818,7 +729,7 @@
           <w:szCs w:val="36"/>
           <w:lang w:val="en-US" w:eastAsia="zh-CN" w:bidi="hi-IN"/>
         </w:rPr>
-        <w:t xml:space="preserve">Refletindo sobre a grandeza do Cristo, naturalmente vem à nossa mente uma pergunta: se </w:t>
+        <w:t xml:space="preserve">Pois se o Cristo, esse Espírito de grandeza incomensurável, tornou-se o filho amado que Maria aceitou receber, concebeu, acolheu, educou e acompanhou durante toda a vida até os momentos derradeiros no calvário,  </w:t>
       </w:r>
       <w:r>
         <w:rPr>
@@ -829,7 +740,7 @@
           <w:szCs w:val="36"/>
           <w:lang w:val="en-US" w:eastAsia="zh-CN" w:bidi="hi-IN"/>
         </w:rPr>
-        <w:t>Maria de Nazaré</w:t>
+        <w:t xml:space="preserve"> </w:t>
       </w:r>
       <w:r>
         <w:rPr>
@@ -840,7 +751,419 @@
           <w:szCs w:val="36"/>
           <w:lang w:val="en-US" w:eastAsia="zh-CN" w:bidi="hi-IN"/>
         </w:rPr>
-        <w:t xml:space="preserve"> aceitou, concebeu, acolheu, educou e acompanhou até o momento derradeiro no calvário seu filho amado, o mais elevado Espírito que já passou pela face do nosso planeta, qual seria então a grandeza do Espírito Maria?</w:t>
+        <w:t>somos naturalmente levados a perguntar</w:t>
+      </w:r>
+      <w:r>
+        <w:rPr>
+          <w:rFonts w:eastAsia="Arial" w:cs="Arial" w:ascii="Garamond" w:hAnsi="Garamond"/>
+          <w:color w:val="auto"/>
+          <w:kern w:val="0"/>
+          <w:sz w:val="36"/>
+          <w:szCs w:val="36"/>
+          <w:lang w:val="en-US" w:eastAsia="zh-CN" w:bidi="hi-IN"/>
+        </w:rPr>
+        <w:t>: qual seria então a grandeza do Espírito Maria?</w:t>
+      </w:r>
+    </w:p>
+    <w:p>
+      <w:pPr>
+        <w:pStyle w:val="Normal"/>
+        <w:jc w:val="both"/>
+        <w:rPr>
+          <w:rFonts w:ascii="Garamond" w:hAnsi="Garamond"/>
+          <w:sz w:val="36"/>
+          <w:szCs w:val="36"/>
+        </w:rPr>
+      </w:pPr>
+      <w:r>
+        <w:rPr/>
+      </w:r>
+    </w:p>
+    <w:p>
+      <w:pPr>
+        <w:pStyle w:val="Normal"/>
+        <w:jc w:val="both"/>
+        <w:rPr>
+          <w:rFonts w:ascii="Garamond" w:hAnsi="Garamond"/>
+          <w:sz w:val="36"/>
+          <w:szCs w:val="36"/>
+        </w:rPr>
+      </w:pPr>
+      <w:r>
+        <w:rPr>
+          <w:rFonts w:eastAsia="Arial" w:cs="Arial" w:ascii="Garamond" w:hAnsi="Garamond"/>
+          <w:color w:val="auto"/>
+          <w:kern w:val="0"/>
+          <w:sz w:val="36"/>
+          <w:szCs w:val="36"/>
+          <w:lang w:val="en-US" w:eastAsia="zh-CN" w:bidi="hi-IN"/>
+        </w:rPr>
+        <w:t>Consultando os evangelhos, encontramos apenas 17 menções à Maria de Nazaré e somente em outras 4 ocasiões estão registradas falas de Maria. Isso poderia nos induzir a pensar que ela foi uma figura menos relevante, mas nada está mais distante da realidade do que esse pensamento equivocado.</w:t>
+      </w:r>
+    </w:p>
+    <w:p>
+      <w:pPr>
+        <w:pStyle w:val="Normal"/>
+        <w:jc w:val="both"/>
+        <w:rPr>
+          <w:rFonts w:ascii="Garamond" w:hAnsi="Garamond"/>
+          <w:sz w:val="36"/>
+          <w:szCs w:val="36"/>
+        </w:rPr>
+      </w:pPr>
+      <w:r>
+        <w:rPr/>
+      </w:r>
+    </w:p>
+    <w:p>
+      <w:pPr>
+        <w:pStyle w:val="Normal"/>
+        <w:jc w:val="both"/>
+        <w:rPr>
+          <w:rFonts w:ascii="Garamond" w:hAnsi="Garamond"/>
+          <w:sz w:val="36"/>
+          <w:szCs w:val="36"/>
+        </w:rPr>
+      </w:pPr>
+      <w:r>
+        <w:rPr>
+          <w:rFonts w:eastAsia="Arial" w:cs="Arial" w:ascii="Garamond" w:hAnsi="Garamond"/>
+          <w:color w:val="auto"/>
+          <w:kern w:val="0"/>
+          <w:sz w:val="36"/>
+          <w:szCs w:val="36"/>
+          <w:lang w:val="en-US" w:eastAsia="zh-CN" w:bidi="hi-IN"/>
+        </w:rPr>
+        <w:t>Na verdade,</w:t>
+      </w:r>
+      <w:r>
+        <w:rPr>
+          <w:rFonts w:eastAsia="Arial" w:cs="Arial" w:ascii="Garamond" w:hAnsi="Garamond"/>
+          <w:color w:val="auto"/>
+          <w:kern w:val="0"/>
+          <w:sz w:val="36"/>
+          <w:szCs w:val="36"/>
+          <w:lang w:val="en-US" w:eastAsia="zh-CN" w:bidi="hi-IN"/>
+        </w:rPr>
+        <w:t xml:space="preserve"> essa discrição textual de Maria nos Evangelhos é</w:t>
+      </w:r>
+      <w:r>
+        <w:rPr>
+          <w:rFonts w:eastAsia="Arial" w:cs="Arial" w:ascii="Garamond" w:hAnsi="Garamond"/>
+          <w:color w:val="auto"/>
+          <w:kern w:val="0"/>
+          <w:sz w:val="36"/>
+          <w:szCs w:val="36"/>
+          <w:lang w:val="en-US" w:eastAsia="zh-CN" w:bidi="hi-IN"/>
+        </w:rPr>
+        <w:t xml:space="preserve"> bastante</w:t>
+      </w:r>
+      <w:r>
+        <w:rPr>
+          <w:rFonts w:eastAsia="Arial" w:cs="Arial" w:ascii="Garamond" w:hAnsi="Garamond"/>
+          <w:color w:val="auto"/>
+          <w:kern w:val="0"/>
+          <w:sz w:val="36"/>
+          <w:szCs w:val="36"/>
+          <w:lang w:val="en-US" w:eastAsia="zh-CN" w:bidi="hi-IN"/>
+        </w:rPr>
+        <w:t xml:space="preserve"> significativa e carregada de sentido  espiritual.</w:t>
+      </w:r>
+    </w:p>
+    <w:p>
+      <w:pPr>
+        <w:pStyle w:val="Normal"/>
+        <w:jc w:val="both"/>
+        <w:rPr>
+          <w:rFonts w:ascii="Garamond" w:hAnsi="Garamond"/>
+          <w:sz w:val="36"/>
+          <w:szCs w:val="36"/>
+        </w:rPr>
+      </w:pPr>
+      <w:r>
+        <w:rPr/>
+      </w:r>
+    </w:p>
+    <w:p>
+      <w:pPr>
+        <w:pStyle w:val="Normal"/>
+        <w:jc w:val="both"/>
+        <w:rPr>
+          <w:rFonts w:ascii="Garamond" w:hAnsi="Garamond"/>
+          <w:sz w:val="36"/>
+          <w:szCs w:val="36"/>
+        </w:rPr>
+      </w:pPr>
+      <w:r>
+        <w:rPr>
+          <w:rFonts w:eastAsia="Arial" w:cs="Arial" w:ascii="Garamond" w:hAnsi="Garamond"/>
+          <w:color w:val="auto"/>
+          <w:kern w:val="0"/>
+          <w:sz w:val="36"/>
+          <w:szCs w:val="36"/>
+          <w:lang w:val="en-US" w:eastAsia="zh-CN" w:bidi="hi-IN"/>
+        </w:rPr>
+        <w:t xml:space="preserve">Maria é poderosa na delicadeza, como se sua presença silenciosa fosse uma mensagem em si. </w:t>
+      </w:r>
+      <w:r>
+        <w:rPr>
+          <w:rFonts w:eastAsia="Arial" w:cs="Arial" w:ascii="Garamond" w:hAnsi="Garamond"/>
+          <w:color w:val="auto"/>
+          <w:kern w:val="0"/>
+          <w:sz w:val="36"/>
+          <w:szCs w:val="36"/>
+          <w:lang w:val="en-US" w:eastAsia="zh-CN" w:bidi="hi-IN"/>
+        </w:rPr>
+        <w:t>Podemos destacar aqui alguns momentos em que a delicadeza e discrição de Maria demonstram [ completar essa frase ]</w:t>
+      </w:r>
+      <w:r>
+        <w:rPr>
+          <w:rFonts w:eastAsia="Arial" w:cs="Arial" w:ascii="Garamond" w:hAnsi="Garamond"/>
+          <w:color w:val="auto"/>
+          <w:kern w:val="0"/>
+          <w:sz w:val="36"/>
+          <w:szCs w:val="36"/>
+          <w:lang w:val="en-US" w:eastAsia="zh-CN" w:bidi="hi-IN"/>
+        </w:rPr>
+        <w:t>:</w:t>
+      </w:r>
+    </w:p>
+    <w:p>
+      <w:pPr>
+        <w:pStyle w:val="Normal"/>
+        <w:jc w:val="both"/>
+        <w:rPr>
+          <w:rFonts w:ascii="Garamond" w:hAnsi="Garamond"/>
+          <w:sz w:val="36"/>
+          <w:szCs w:val="36"/>
+        </w:rPr>
+      </w:pPr>
+      <w:r>
+        <w:rPr/>
+      </w:r>
+    </w:p>
+    <w:p>
+      <w:pPr>
+        <w:pStyle w:val="Normal"/>
+        <w:jc w:val="both"/>
+        <w:rPr>
+          <w:rFonts w:ascii="Garamond" w:hAnsi="Garamond"/>
+          <w:sz w:val="36"/>
+          <w:szCs w:val="36"/>
+        </w:rPr>
+      </w:pPr>
+      <w:r>
+        <w:rPr>
+          <w:rFonts w:eastAsia="Arial" w:cs="Arial" w:ascii="Garamond" w:hAnsi="Garamond"/>
+          <w:color w:val="auto"/>
+          <w:kern w:val="0"/>
+          <w:sz w:val="36"/>
+          <w:szCs w:val="36"/>
+          <w:lang w:val="en-US" w:eastAsia="zh-CN" w:bidi="hi-IN"/>
+        </w:rPr>
+        <w:t>1. Pela qualidade das suas palavras, e não pela quantidade:</w:t>
+      </w:r>
+    </w:p>
+    <w:p>
+      <w:pPr>
+        <w:pStyle w:val="Normal"/>
+        <w:jc w:val="both"/>
+        <w:rPr>
+          <w:rFonts w:ascii="Garamond" w:hAnsi="Garamond"/>
+          <w:sz w:val="36"/>
+          <w:szCs w:val="36"/>
+        </w:rPr>
+      </w:pPr>
+      <w:r>
+        <w:rPr>
+          <w:rFonts w:eastAsia="Arial" w:cs="Arial" w:ascii="Garamond" w:hAnsi="Garamond"/>
+          <w:color w:val="auto"/>
+          <w:kern w:val="0"/>
+          <w:sz w:val="36"/>
+          <w:szCs w:val="36"/>
+          <w:lang w:val="en-US" w:eastAsia="zh-CN" w:bidi="hi-IN"/>
+        </w:rPr>
+        <w:t>Nos evangelhos, Maria fala pouco, mas quando fala, suas palavras têm peso e significado. Ela não se perde em discursos, mas escolhe com cuidado o que dizer, como vemos nas Bodas de Caná: “Fazei tudo o que ele vos disser” (Jo 2,5). Essa frase curta resume a essência da fé cristã — escutar e obedecer a Cristo. Maria ensina que a verdadeira sabedoria está mais no conteúdo do que na extensão da fala.</w:t>
+      </w:r>
+    </w:p>
+    <w:p>
+      <w:pPr>
+        <w:pStyle w:val="Normal"/>
+        <w:jc w:val="both"/>
+        <w:rPr>
+          <w:rFonts w:ascii="Garamond" w:hAnsi="Garamond"/>
+          <w:sz w:val="36"/>
+          <w:szCs w:val="36"/>
+        </w:rPr>
+      </w:pPr>
+      <w:r>
+        <w:rPr/>
+      </w:r>
+    </w:p>
+    <w:p>
+      <w:pPr>
+        <w:pStyle w:val="Normal"/>
+        <w:jc w:val="both"/>
+        <w:rPr>
+          <w:rFonts w:ascii="Garamond" w:hAnsi="Garamond"/>
+          <w:sz w:val="36"/>
+          <w:szCs w:val="36"/>
+        </w:rPr>
+      </w:pPr>
+      <w:r>
+        <w:rPr>
+          <w:rFonts w:eastAsia="Arial" w:cs="Arial" w:ascii="Garamond" w:hAnsi="Garamond"/>
+          <w:color w:val="auto"/>
+          <w:kern w:val="0"/>
+          <w:sz w:val="36"/>
+          <w:szCs w:val="36"/>
+          <w:lang w:val="en-US" w:eastAsia="zh-CN" w:bidi="hi-IN"/>
+        </w:rPr>
+        <w:t>2. Pela profundidade do seu sim na Anunciação:</w:t>
+      </w:r>
+    </w:p>
+    <w:p>
+      <w:pPr>
+        <w:pStyle w:val="Normal"/>
+        <w:jc w:val="both"/>
+        <w:rPr>
+          <w:rFonts w:ascii="Garamond" w:hAnsi="Garamond"/>
+          <w:sz w:val="36"/>
+          <w:szCs w:val="36"/>
+        </w:rPr>
+      </w:pPr>
+      <w:r>
+        <w:rPr>
+          <w:rFonts w:eastAsia="Arial" w:cs="Arial" w:ascii="Garamond" w:hAnsi="Garamond"/>
+          <w:color w:val="auto"/>
+          <w:kern w:val="0"/>
+          <w:sz w:val="36"/>
+          <w:szCs w:val="36"/>
+          <w:lang w:val="en-US" w:eastAsia="zh-CN" w:bidi="hi-IN"/>
+        </w:rPr>
+        <w:t>Quando o anjo anuncia a missão de ser mãe do Salvador, Maria responde com clareza e confiança: “Eis aqui a serva do Senhor; faça-se em mim segundo a tua palavra” (Lc 1,38). Seu sim não é apressado nem superficial — é fruto de abertura interior e entrega total. Essa resposta marca o início de uma vida de fé ativa e perseverante, mesmo sem ter todas as respostas.</w:t>
+      </w:r>
+    </w:p>
+    <w:p>
+      <w:pPr>
+        <w:pStyle w:val="Normal"/>
+        <w:jc w:val="both"/>
+        <w:rPr>
+          <w:rFonts w:ascii="Garamond" w:hAnsi="Garamond"/>
+          <w:sz w:val="36"/>
+          <w:szCs w:val="36"/>
+        </w:rPr>
+      </w:pPr>
+      <w:r>
+        <w:rPr/>
+      </w:r>
+    </w:p>
+    <w:p>
+      <w:pPr>
+        <w:pStyle w:val="Normal"/>
+        <w:jc w:val="both"/>
+        <w:rPr>
+          <w:rFonts w:ascii="Garamond" w:hAnsi="Garamond"/>
+          <w:sz w:val="36"/>
+          <w:szCs w:val="36"/>
+        </w:rPr>
+      </w:pPr>
+      <w:r>
+        <w:rPr>
+          <w:rFonts w:eastAsia="Arial" w:cs="Arial" w:ascii="Garamond" w:hAnsi="Garamond"/>
+          <w:color w:val="auto"/>
+          <w:kern w:val="0"/>
+          <w:sz w:val="36"/>
+          <w:szCs w:val="36"/>
+          <w:lang w:val="en-US" w:eastAsia="zh-CN" w:bidi="hi-IN"/>
+        </w:rPr>
+        <w:t>3. Pela sua presença fiel e silenciosa junto à cruz:</w:t>
+      </w:r>
+    </w:p>
+    <w:p>
+      <w:pPr>
+        <w:pStyle w:val="Normal"/>
+        <w:jc w:val="both"/>
+        <w:rPr>
+          <w:rFonts w:ascii="Garamond" w:hAnsi="Garamond"/>
+          <w:sz w:val="36"/>
+          <w:szCs w:val="36"/>
+        </w:rPr>
+      </w:pPr>
+      <w:r>
+        <w:rPr>
+          <w:rFonts w:eastAsia="Arial" w:cs="Arial" w:ascii="Garamond" w:hAnsi="Garamond"/>
+          <w:color w:val="auto"/>
+          <w:kern w:val="0"/>
+          <w:sz w:val="36"/>
+          <w:szCs w:val="36"/>
+          <w:lang w:val="en-US" w:eastAsia="zh-CN" w:bidi="hi-IN"/>
+        </w:rPr>
+        <w:t>No momento mais doloroso do ministério de Jesus, Maria permanece de pé, junto à cruz (Jo 19,25). Ela não tenta fugir, nem protesta, apenas permanece — e isso já diz tudo. Sua fidelidade é silenciosa, mas firme. Ao lado do Filho crucificado, Maria revela uma coragem que nasce da fé e do amor profundo, mesmo em meio à dor.</w:t>
+      </w:r>
+    </w:p>
+    <w:p>
+      <w:pPr>
+        <w:pStyle w:val="Normal"/>
+        <w:jc w:val="both"/>
+        <w:rPr>
+          <w:rFonts w:ascii="Garamond" w:hAnsi="Garamond"/>
+          <w:sz w:val="36"/>
+          <w:szCs w:val="36"/>
+        </w:rPr>
+      </w:pPr>
+      <w:r>
+        <w:rPr/>
+      </w:r>
+    </w:p>
+    <w:p>
+      <w:pPr>
+        <w:pStyle w:val="Normal"/>
+        <w:jc w:val="both"/>
+        <w:rPr>
+          <w:rFonts w:ascii="Garamond" w:hAnsi="Garamond"/>
+          <w:sz w:val="36"/>
+          <w:szCs w:val="36"/>
+        </w:rPr>
+      </w:pPr>
+      <w:r>
+        <w:rPr>
+          <w:rFonts w:eastAsia="Arial" w:cs="Arial" w:ascii="Garamond" w:hAnsi="Garamond"/>
+          <w:color w:val="auto"/>
+          <w:kern w:val="0"/>
+          <w:sz w:val="36"/>
+          <w:szCs w:val="36"/>
+          <w:lang w:val="en-US" w:eastAsia="zh-CN" w:bidi="hi-IN"/>
+        </w:rPr>
+        <w:t>O evangelho de Lucas destaca duas atitudes marcantes de Maria que nos ajudam a entender seu perfil espiritual. A primeira ocorre após o nascimento de Jesus, quando os pastores chegam e relatam tudo o que ouviram dos anjos. Lucas escreve: “Maria, porém, guardava todas estas coisas, meditando-as no coração” (Lc 2,19). A segunda acontece após o episódio do reencontro com Jesus no templo, já aos doze anos: “Sua mãe guardava todas estas coisas no coração” (Lc 2,51). Em ambas as situações, Maria não reage de forma impulsiva, mas acolhe os acontecimentos com silêncio e reflexão. Isso revela uma pessoa com fé sólida, que busca compreender o que vive e confia no tempo de Deus. Essas passagens mostram que Maria exercia a escuta e a interiorização de forma profunda, e que sua presença, mesmo quando discreta, era ativa e cheia de significado.</w:t>
+      </w:r>
+    </w:p>
+    <w:p>
+      <w:pPr>
+        <w:pStyle w:val="Normal"/>
+        <w:jc w:val="both"/>
+        <w:rPr>
+          <w:rFonts w:ascii="Garamond" w:hAnsi="Garamond"/>
+          <w:sz w:val="36"/>
+          <w:szCs w:val="36"/>
+        </w:rPr>
+      </w:pPr>
+      <w:r>
+        <w:rPr/>
+      </w:r>
+    </w:p>
+    <w:p>
+      <w:pPr>
+        <w:pStyle w:val="Normal"/>
+        <w:jc w:val="both"/>
+        <w:rPr>
+          <w:rFonts w:ascii="Garamond" w:hAnsi="Garamond"/>
+          <w:sz w:val="36"/>
+          <w:szCs w:val="36"/>
+        </w:rPr>
+      </w:pPr>
+      <w:r>
+        <w:rPr/>
       </w:r>
     </w:p>
     <w:p>
@@ -856,9 +1179,10 @@
       </w:pPr>
       <w:r>
         <w:rPr>
-          <w:rFonts w:ascii="Garamond" w:hAnsi="Garamond"/>
-          <w:sz w:val="36"/>
-          <w:szCs w:val="36"/>
+          <w:rFonts w:eastAsia="Arial" w:cs="Arial"/>
+          <w:color w:val="auto"/>
+          <w:kern w:val="0"/>
+          <w:lang w:val="en-US" w:eastAsia="zh-CN" w:bidi="hi-IN"/>
         </w:rPr>
       </w:r>
     </w:p>
@@ -881,38 +1205,8 @@
           <w:szCs w:val="36"/>
           <w:lang w:val="en-US" w:eastAsia="zh-CN" w:bidi="hi-IN"/>
         </w:rPr>
-        <w:t>[ Procurar uma definição dentro do Espiritismo que associe a grandeza ao serviço no bem realizado pelo espírito ]</w:t>
-      </w:r>
-    </w:p>
-    <w:p>
-      <w:pPr>
-        <w:pStyle w:val="Normal"/>
-        <w:jc w:val="both"/>
-        <w:rPr>
-          <w:rFonts w:eastAsia="Arial" w:cs="Arial"/>
-          <w:color w:val="auto"/>
-          <w:kern w:val="0"/>
-          <w:lang w:val="en-US" w:eastAsia="zh-CN" w:bidi="hi-IN"/>
-        </w:rPr>
-      </w:pPr>
-      <w:r>
-        <w:rPr>
-          <w:rFonts w:ascii="Garamond" w:hAnsi="Garamond"/>
-          <w:sz w:val="36"/>
-          <w:szCs w:val="36"/>
-        </w:rPr>
-      </w:r>
-    </w:p>
-    <w:p>
-      <w:pPr>
-        <w:pStyle w:val="Normal"/>
-        <w:jc w:val="both"/>
-        <w:rPr>
-          <w:rFonts w:ascii="Garamond" w:hAnsi="Garamond"/>
-          <w:sz w:val="36"/>
-          <w:szCs w:val="36"/>
-        </w:rPr>
-      </w:pPr>
+        <w:t>Portanto, não há dúvidas</w:t>
+      </w:r>
       <w:r>
         <w:rPr>
           <w:rFonts w:eastAsia="Arial" w:cs="Arial" w:ascii="Garamond" w:hAnsi="Garamond"/>
@@ -922,123 +1216,159 @@
           <w:szCs w:val="36"/>
           <w:lang w:val="en-US" w:eastAsia="zh-CN" w:bidi="hi-IN"/>
         </w:rPr>
-        <w:t>Parei aqui em 06/04/2025</w:t>
-      </w:r>
-    </w:p>
-    <w:p>
-      <w:pPr>
-        <w:pStyle w:val="Normal"/>
-        <w:jc w:val="both"/>
-        <w:rPr>
-          <w:rFonts w:eastAsia="Arial" w:cs="Arial"/>
+        <w:t xml:space="preserve"> de que Maria de Nazaré é uma figura de imensa envergadura moral e espiritual, cuja presença silenciosa </w:t>
+      </w:r>
+      <w:r>
+        <w:rPr>
+          <w:rFonts w:eastAsia="Arial" w:cs="Arial" w:ascii="Garamond" w:hAnsi="Garamond"/>
           <w:color w:val="auto"/>
           <w:kern w:val="0"/>
-          <w:lang w:val="en-US" w:eastAsia="zh-CN" w:bidi="hi-IN"/>
-        </w:rPr>
-      </w:pPr>
-      <w:r>
-        <w:rPr>
-          <w:rFonts w:ascii="Garamond" w:hAnsi="Garamond"/>
-          <w:sz w:val="36"/>
-          <w:szCs w:val="36"/>
-        </w:rPr>
-      </w:r>
-    </w:p>
-    <w:p>
-      <w:pPr>
-        <w:pStyle w:val="Normal"/>
-        <w:jc w:val="both"/>
-        <w:rPr>
-          <w:rFonts w:ascii="Garamond" w:hAnsi="Garamond"/>
-          <w:sz w:val="36"/>
-          <w:szCs w:val="36"/>
-        </w:rPr>
-      </w:pPr>
-      <w:r>
-        <w:rPr>
-          <w:rFonts w:ascii="Garamond" w:hAnsi="Garamond"/>
-          <w:sz w:val="36"/>
-          <w:szCs w:val="36"/>
-        </w:rPr>
-        <w:t>É</w:t>
-      </w:r>
-      <w:r>
-        <w:rPr>
-          <w:rFonts w:ascii="Garamond" w:hAnsi="Garamond"/>
-          <w:sz w:val="36"/>
-          <w:szCs w:val="36"/>
-        </w:rPr>
-        <w:t xml:space="preserve"> fácil nos enganarmos sobre a verdadeira condição espiritual de Maria. </w:t>
-      </w:r>
-    </w:p>
-    <w:p>
-      <w:pPr>
-        <w:pStyle w:val="Normal"/>
-        <w:jc w:val="both"/>
-        <w:rPr>
-          <w:rFonts w:ascii="Garamond" w:hAnsi="Garamond"/>
-          <w:sz w:val="36"/>
-          <w:szCs w:val="36"/>
-        </w:rPr>
-      </w:pPr>
-      <w:r>
-        <w:rPr>
-          <w:rFonts w:ascii="Garamond" w:hAnsi="Garamond"/>
-          <w:sz w:val="36"/>
-          <w:szCs w:val="36"/>
-        </w:rPr>
-      </w:r>
-    </w:p>
-    <w:p>
-      <w:pPr>
-        <w:pStyle w:val="Normal"/>
-        <w:jc w:val="both"/>
-        <w:rPr>
-          <w:rFonts w:ascii="Garamond" w:hAnsi="Garamond"/>
-          <w:sz w:val="36"/>
-          <w:szCs w:val="36"/>
-        </w:rPr>
-      </w:pPr>
-      <w:r>
-        <w:rPr>
-          <w:rFonts w:ascii="Garamond" w:hAnsi="Garamond"/>
-          <w:sz w:val="36"/>
-          <w:szCs w:val="36"/>
-        </w:rPr>
-      </w:r>
-    </w:p>
-    <w:p>
-      <w:pPr>
-        <w:pStyle w:val="Normal"/>
-        <w:jc w:val="both"/>
-        <w:rPr>
-          <w:rFonts w:ascii="Garamond" w:hAnsi="Garamond"/>
-          <w:sz w:val="36"/>
-          <w:szCs w:val="36"/>
-        </w:rPr>
-      </w:pPr>
-      <w:r>
-        <w:rPr>
-          <w:rFonts w:ascii="Garamond" w:hAnsi="Garamond"/>
-          <w:sz w:val="36"/>
-          <w:szCs w:val="36"/>
-        </w:rPr>
-      </w:r>
-    </w:p>
-    <w:p>
-      <w:pPr>
-        <w:pStyle w:val="Normal"/>
-        <w:jc w:val="both"/>
-        <w:rPr>
-          <w:sz w:val="36"/>
-          <w:szCs w:val="36"/>
-        </w:rPr>
-      </w:pPr>
-      <w:r>
-        <w:rPr>
-          <w:sz w:val="36"/>
-          <w:szCs w:val="36"/>
-        </w:rPr>
+          <w:sz w:val="36"/>
+          <w:szCs w:val="36"/>
+          <w:lang w:val="en-US" w:eastAsia="zh-CN" w:bidi="hi-IN"/>
+        </w:rPr>
+        <w:t>tem ecoado</w:t>
+      </w:r>
+      <w:r>
+        <w:rPr>
+          <w:rFonts w:eastAsia="Arial" w:cs="Arial" w:ascii="Garamond" w:hAnsi="Garamond"/>
+          <w:color w:val="auto"/>
+          <w:kern w:val="0"/>
+          <w:sz w:val="36"/>
+          <w:szCs w:val="36"/>
+          <w:lang w:val="en-US" w:eastAsia="zh-CN" w:bidi="hi-IN"/>
+        </w:rPr>
+        <w:t xml:space="preserve"> através dos séculos.</w:t>
+      </w:r>
+    </w:p>
+    <w:p>
+      <w:pPr>
+        <w:pStyle w:val="Normal"/>
+        <w:jc w:val="both"/>
+        <w:rPr>
+          <w:rFonts w:ascii="Garamond" w:hAnsi="Garamond"/>
+          <w:sz w:val="36"/>
+          <w:szCs w:val="36"/>
+        </w:rPr>
+      </w:pPr>
+      <w:r>
+        <w:rPr/>
+      </w:r>
+    </w:p>
+    <w:p>
+      <w:pPr>
+        <w:pStyle w:val="Normal"/>
+        <w:jc w:val="both"/>
+        <w:rPr>
+          <w:rFonts w:ascii="Garamond" w:hAnsi="Garamond"/>
+          <w:sz w:val="36"/>
+          <w:szCs w:val="36"/>
+        </w:rPr>
+      </w:pPr>
+      <w:r>
+        <w:rPr>
+          <w:rFonts w:eastAsia="Arial" w:cs="Arial" w:ascii="Garamond" w:hAnsi="Garamond"/>
+          <w:color w:val="auto"/>
+          <w:kern w:val="0"/>
+          <w:sz w:val="36"/>
+          <w:szCs w:val="36"/>
+          <w:lang w:val="en-US" w:eastAsia="zh-CN" w:bidi="hi-IN"/>
+        </w:rPr>
+        <w:t>[</w:t>
+      </w:r>
+      <w:r>
+        <w:rPr>
+          <w:rFonts w:eastAsia="Arial" w:cs="Arial" w:ascii="Garamond" w:hAnsi="Garamond"/>
+          <w:color w:val="auto"/>
+          <w:kern w:val="0"/>
+          <w:sz w:val="36"/>
+          <w:szCs w:val="36"/>
+          <w:lang w:val="en-US" w:eastAsia="zh-CN" w:bidi="hi-IN"/>
+        </w:rPr>
+        <w:t xml:space="preserve"> Nesse ponto incluir a parte da Revista Espírita em que Kardec fala de Maria ]</w:t>
+      </w:r>
+    </w:p>
+    <w:p>
+      <w:pPr>
+        <w:pStyle w:val="Normal"/>
+        <w:jc w:val="both"/>
+        <w:rPr>
+          <w:rFonts w:ascii="Garamond" w:hAnsi="Garamond"/>
+          <w:sz w:val="36"/>
+          <w:szCs w:val="36"/>
+        </w:rPr>
+      </w:pPr>
+      <w:r>
+        <w:rPr/>
+      </w:r>
+    </w:p>
+    <w:p>
+      <w:pPr>
+        <w:pStyle w:val="Normal"/>
+        <w:jc w:val="both"/>
+        <w:rPr>
+          <w:rFonts w:ascii="Garamond" w:hAnsi="Garamond"/>
+          <w:sz w:val="36"/>
+          <w:szCs w:val="36"/>
+        </w:rPr>
+      </w:pPr>
+      <w:r>
+        <w:rPr>
+          <w:rFonts w:eastAsia="Arial" w:cs="Arial" w:ascii="Garamond" w:hAnsi="Garamond"/>
+          <w:color w:val="auto"/>
+          <w:kern w:val="0"/>
+          <w:sz w:val="36"/>
+          <w:szCs w:val="36"/>
+          <w:lang w:val="en-US" w:eastAsia="zh-CN" w:bidi="hi-IN"/>
+        </w:rPr>
+        <w:t>[</w:t>
+      </w:r>
+      <w:r>
+        <w:rPr>
+          <w:rFonts w:eastAsia="Arial" w:cs="Arial" w:ascii="Garamond" w:hAnsi="Garamond"/>
+          <w:color w:val="auto"/>
+          <w:kern w:val="0"/>
+          <w:sz w:val="36"/>
+          <w:szCs w:val="36"/>
+          <w:lang w:val="en-US" w:eastAsia="zh-CN" w:bidi="hi-IN"/>
+        </w:rPr>
+        <w:t xml:space="preserve"> Parei aqui em 25/04/2025 ]</w:t>
+      </w:r>
+    </w:p>
+    <w:p>
+      <w:pPr>
+        <w:pStyle w:val="Normal"/>
+        <w:jc w:val="both"/>
+        <w:rPr>
+          <w:rFonts w:ascii="Garamond" w:hAnsi="Garamond"/>
+          <w:sz w:val="36"/>
+          <w:szCs w:val="36"/>
+        </w:rPr>
+      </w:pPr>
+      <w:r>
+        <w:rPr/>
+      </w:r>
+    </w:p>
+    <w:p>
+      <w:pPr>
+        <w:pStyle w:val="Normal"/>
+        <w:jc w:val="both"/>
+        <w:rPr>
+          <w:rFonts w:ascii="Garamond" w:hAnsi="Garamond"/>
+          <w:sz w:val="36"/>
+          <w:szCs w:val="36"/>
+        </w:rPr>
+      </w:pPr>
+      <w:r>
+        <w:rPr>
+          <w:rFonts w:eastAsia="Arial" w:cs="Arial" w:ascii="Garamond" w:hAnsi="Garamond"/>
+          <w:color w:val="auto"/>
+          <w:kern w:val="0"/>
+          <w:sz w:val="36"/>
+          <w:szCs w:val="36"/>
+          <w:lang w:val="en-US" w:eastAsia="zh-CN" w:bidi="hi-IN"/>
+        </w:rPr>
+        <w:t xml:space="preserve"> </w:t>
       </w:r>
     </w:p>
     <w:p>
@@ -1168,31 +1498,7 @@
           <w:shd w:fill="auto" w:val="clear"/>
           <w:lang w:val="en-US" w:eastAsia="zh-CN" w:bidi="hi-IN"/>
         </w:rPr>
-        <w:t>Apesar de Maria ter conhecimento da grande</w:t>
-      </w:r>
-      <w:r>
-        <w:rPr>
-          <w:rFonts w:eastAsia="Times New Roman" w:cs="Times New Roman" w:ascii="Garamond" w:hAnsi="Garamond"/>
-          <w:color w:val="000000"/>
-          <w:kern w:val="0"/>
-          <w:sz w:val="36"/>
-          <w:szCs w:val="36"/>
-          <w:shd w:fill="auto" w:val="clear"/>
-          <w:lang w:val="en-US" w:eastAsia="zh-CN" w:bidi="hi-IN"/>
-        </w:rPr>
-        <w:t>za</w:t>
-      </w:r>
-      <w:r>
-        <w:rPr>
-          <w:rFonts w:eastAsia="Times New Roman" w:cs="Times New Roman" w:ascii="Garamond" w:hAnsi="Garamond"/>
-          <w:color w:val="000000"/>
-          <w:kern w:val="0"/>
-          <w:sz w:val="36"/>
-          <w:szCs w:val="36"/>
-          <w:shd w:fill="auto" w:val="clear"/>
-          <w:lang w:val="en-US" w:eastAsia="zh-CN" w:bidi="hi-IN"/>
-        </w:rPr>
-        <w:t xml:space="preserve"> espiritual de Jesus, ela não deixa de ter com ele os cuidados que toda mãe tem com seus filhos. Maria se preocupa em educar Jesus dentro dos padrões religiosos da época. Sabendo que Jesus era o messias prometido, ela poderia ter abdicado da obrigação de educá-lo religiosamente, mas Maria não faz isso. Ela educa Jesus como se fosse um filho qualquer. Aqui fica claro o grande exemplo que Maria deixa como herança para toda a humanidade. Por isso ela é chamada Mãe de toda a humanidade;</w:t>
+        <w:t>Apesar de Maria ter conhecimento da grandeza espiritual de Jesus, ela não deixa de ter com ele os cuidados que toda mãe tem com seus filhos. Maria se preocupa em educar Jesus dentro dos padrões religiosos da época. Sabendo que Jesus era o messias prometido, ela poderia ter abdicado da obrigação de educá-lo religiosamente, mas Maria não faz isso. Ela educa Jesus como se fosse um filho qualquer. Aqui fica claro o grande exemplo que Maria deixa como herança para toda a humanidade. Por isso ela é chamada Mãe de toda a humanidade;</w:t>
       </w:r>
     </w:p>
     <w:p>
@@ -1498,31 +1804,7 @@
           <w:shd w:fill="auto" w:val="clear"/>
           <w:lang w:val="en-US" w:eastAsia="zh-CN" w:bidi="hi-IN"/>
         </w:rPr>
-        <w:t>Ao tomar conhecimento de que a perseguição, prisão e morte dos seguidores do seu filho amado haviam se in</w:t>
-      </w:r>
-      <w:r>
-        <w:rPr>
-          <w:rFonts w:eastAsia="Times New Roman" w:cs="Times New Roman" w:ascii="Garamond" w:hAnsi="Garamond"/>
-          <w:color w:val="000000"/>
-          <w:kern w:val="0"/>
-          <w:sz w:val="36"/>
-          <w:szCs w:val="36"/>
-          <w:shd w:fill="auto" w:val="clear"/>
-          <w:lang w:val="en-US" w:eastAsia="zh-CN" w:bidi="hi-IN"/>
-        </w:rPr>
-        <w:t>i</w:t>
-      </w:r>
-      <w:r>
-        <w:rPr>
-          <w:rFonts w:eastAsia="Times New Roman" w:cs="Times New Roman" w:ascii="Garamond" w:hAnsi="Garamond"/>
-          <w:color w:val="000000"/>
-          <w:kern w:val="0"/>
-          <w:sz w:val="36"/>
-          <w:szCs w:val="36"/>
-          <w:shd w:fill="auto" w:val="clear"/>
-          <w:lang w:val="en-US" w:eastAsia="zh-CN" w:bidi="hi-IN"/>
-        </w:rPr>
-        <w:t>ciado, Maria ora a Deus rogando amparo a todos os martirizados;</w:t>
+        <w:t>Ao tomar conhecimento de que a perseguição, prisão e morte dos seguidores do seu filho amado haviam se iniciado, Maria ora a Deus rogando amparo a todos os martirizados;</w:t>
       </w:r>
     </w:p>
     <w:p>
@@ -2558,331 +2840,14 @@
     <w:p>
       <w:pPr>
         <w:pStyle w:val="Normal"/>
-        <w:numPr>
-          <w:ilvl w:val="0"/>
-          <w:numId w:val="1"/>
-        </w:numPr>
-        <w:jc w:val="both"/>
-        <w:rPr>
-          <w:sz w:val="36"/>
-          <w:szCs w:val="36"/>
-        </w:rPr>
-      </w:pPr>
-      <w:r>
-        <w:rPr>
-          <w:rFonts w:eastAsia="Times New Roman" w:cs="Times New Roman" w:ascii="Garamond" w:hAnsi="Garamond"/>
-          <w:color w:val="000000"/>
-          <w:kern w:val="0"/>
-          <w:sz w:val="36"/>
-          <w:szCs w:val="36"/>
-          <w:shd w:fill="auto" w:val="clear"/>
-          <w:lang w:val="en-US" w:eastAsia="zh-CN" w:bidi="hi-IN"/>
-        </w:rPr>
-        <w:t xml:space="preserve">Se pensarmos em qualquer uma das virtudes humanas -  </w:t>
-      </w:r>
-      <w:r>
-        <w:rPr>
-          <w:rFonts w:eastAsia="Times New Roman" w:cs="Times New Roman" w:ascii="Garamond" w:hAnsi="Garamond"/>
-          <w:color w:val="000000"/>
-          <w:kern w:val="0"/>
-          <w:sz w:val="36"/>
-          <w:szCs w:val="36"/>
-          <w:shd w:fill="FFFF00" w:val="clear"/>
-          <w:lang w:val="en-US" w:eastAsia="zh-CN" w:bidi="hi-IN"/>
-        </w:rPr>
-        <w:t>caridade, fraternidade, perdão, paciência, sabedoria, tolerância, indulgência, justiça, coragem, temperança, humildade</w:t>
-      </w:r>
-      <w:r>
-        <w:rPr>
-          <w:rFonts w:eastAsia="Times New Roman" w:cs="Times New Roman" w:ascii="Garamond" w:hAnsi="Garamond"/>
-          <w:color w:val="000000"/>
-          <w:kern w:val="0"/>
-          <w:sz w:val="36"/>
-          <w:szCs w:val="36"/>
-          <w:shd w:fill="auto" w:val="clear"/>
-          <w:lang w:val="en-US" w:eastAsia="zh-CN" w:bidi="hi-IN"/>
-        </w:rPr>
-        <w:t xml:space="preserve"> - qualquer uma, veremos que todas elas encontram-se desenvolvidas em seu grau máximo, em sua excelência no Cristo. </w:t>
-      </w:r>
-    </w:p>
-    <w:p>
-      <w:pPr>
-        <w:pStyle w:val="Normal"/>
-        <w:jc w:val="both"/>
-        <w:rPr>
-          <w:sz w:val="36"/>
-          <w:szCs w:val="36"/>
-          <w:highlight w:val="none"/>
-          <w:shd w:fill="auto" w:val="clear"/>
-        </w:rPr>
-      </w:pPr>
-      <w:r>
-        <w:rPr>
-          <w:sz w:val="36"/>
-          <w:szCs w:val="36"/>
-          <w:shd w:fill="auto" w:val="clear"/>
-        </w:rPr>
-      </w:r>
-    </w:p>
-    <w:p>
-      <w:pPr>
-        <w:pStyle w:val="Normal"/>
-        <w:jc w:val="both"/>
-        <w:rPr>
-          <w:sz w:val="36"/>
-          <w:szCs w:val="36"/>
-        </w:rPr>
-      </w:pPr>
-      <w:r>
-        <w:rPr>
-          <w:rFonts w:eastAsia="Times New Roman" w:cs="Times New Roman" w:ascii="Garamond" w:hAnsi="Garamond"/>
-          <w:color w:val="000000"/>
-          <w:kern w:val="0"/>
-          <w:sz w:val="36"/>
-          <w:szCs w:val="36"/>
-          <w:shd w:fill="auto" w:val="clear"/>
-          <w:lang w:eastAsia="zh-CN" w:bidi="hi-IN"/>
-        </w:rPr>
-        <w:t xml:space="preserve">Agora, se nos perguntarmos </w:t>
-      </w:r>
-      <w:r>
-        <w:rPr>
-          <w:rFonts w:eastAsia="Times New Roman" w:cs="Times New Roman" w:ascii="Garamond" w:hAnsi="Garamond"/>
-          <w:color w:val="000000"/>
-          <w:kern w:val="0"/>
-          <w:sz w:val="36"/>
-          <w:szCs w:val="36"/>
-          <w:shd w:fill="auto" w:val="clear"/>
-          <w:lang w:val="en-US" w:eastAsia="zh-CN" w:bidi="hi-IN"/>
-        </w:rPr>
-        <w:t xml:space="preserve">qual a razão de estarmos  reencarnados na Terra, nessa infinidade de condições, com todos os problemas que </w:t>
-      </w:r>
-      <w:r>
-        <w:rPr>
-          <w:rFonts w:eastAsia="Times New Roman" w:cs="Times New Roman" w:ascii="Garamond" w:hAnsi="Garamond"/>
-          <w:color w:val="000000"/>
-          <w:kern w:val="0"/>
-          <w:sz w:val="36"/>
-          <w:szCs w:val="36"/>
-          <w:shd w:fill="FFFF00" w:val="clear"/>
-          <w:lang w:val="en-US" w:eastAsia="zh-CN" w:bidi="hi-IN"/>
-        </w:rPr>
-        <w:t>assolam a humanidade nos 4 cantos do nosso planeta</w:t>
-      </w:r>
-      <w:r>
-        <w:rPr>
-          <w:rFonts w:eastAsia="Times New Roman" w:cs="Times New Roman" w:ascii="Garamond" w:hAnsi="Garamond"/>
-          <w:color w:val="000000"/>
-          <w:kern w:val="0"/>
-          <w:sz w:val="36"/>
-          <w:szCs w:val="36"/>
-          <w:shd w:fill="auto" w:val="clear"/>
-          <w:lang w:val="en-US" w:eastAsia="zh-CN" w:bidi="hi-IN"/>
-        </w:rPr>
-        <w:t xml:space="preserve">, podemos afirmar sem medo de errar, que nosso objetivo principal é desenvolver gradativamente as </w:t>
-      </w:r>
-      <w:r>
-        <w:rPr>
-          <w:rFonts w:eastAsia="Times New Roman" w:cs="Times New Roman" w:ascii="Garamond" w:hAnsi="Garamond"/>
-          <w:color w:val="000000"/>
-          <w:kern w:val="0"/>
-          <w:sz w:val="36"/>
-          <w:szCs w:val="36"/>
-          <w:shd w:fill="FFFF00" w:val="clear"/>
-          <w:lang w:val="en-US" w:eastAsia="zh-CN" w:bidi="hi-IN"/>
-        </w:rPr>
-        <w:t>virtudes que já existem em plenitude no Cristo</w:t>
-      </w:r>
-      <w:r>
-        <w:rPr>
-          <w:rFonts w:eastAsia="Times New Roman" w:cs="Times New Roman" w:ascii="Garamond" w:hAnsi="Garamond"/>
-          <w:color w:val="000000"/>
-          <w:kern w:val="0"/>
-          <w:sz w:val="36"/>
-          <w:szCs w:val="36"/>
-          <w:shd w:fill="auto" w:val="clear"/>
-          <w:lang w:val="en-US" w:eastAsia="zh-CN" w:bidi="hi-IN"/>
-        </w:rPr>
-        <w:t xml:space="preserve">. </w:t>
-      </w:r>
-    </w:p>
-    <w:p>
-      <w:pPr>
-        <w:pStyle w:val="Normal"/>
-        <w:jc w:val="both"/>
-        <w:rPr>
-          <w:sz w:val="36"/>
-          <w:szCs w:val="36"/>
-          <w:highlight w:val="none"/>
-          <w:shd w:fill="auto" w:val="clear"/>
-        </w:rPr>
-      </w:pPr>
-      <w:r>
-        <w:rPr>
-          <w:sz w:val="36"/>
-          <w:szCs w:val="36"/>
-          <w:shd w:fill="auto" w:val="clear"/>
-        </w:rPr>
-      </w:r>
-    </w:p>
-    <w:p>
-      <w:pPr>
-        <w:pStyle w:val="Normal"/>
-        <w:jc w:val="both"/>
-        <w:rPr>
-          <w:sz w:val="36"/>
-          <w:szCs w:val="36"/>
-        </w:rPr>
-      </w:pPr>
-      <w:r>
-        <w:rPr>
-          <w:rFonts w:eastAsia="Times New Roman" w:cs="Times New Roman" w:ascii="Garamond" w:hAnsi="Garamond"/>
-          <w:color w:val="000000"/>
-          <w:kern w:val="0"/>
-          <w:sz w:val="36"/>
-          <w:szCs w:val="36"/>
-          <w:shd w:fill="auto" w:val="clear"/>
-          <w:lang w:eastAsia="zh-CN" w:bidi="hi-IN"/>
-        </w:rPr>
-        <w:t xml:space="preserve">E é exatamente esse o tema </w:t>
-      </w:r>
-      <w:r>
-        <w:rPr>
-          <w:rFonts w:eastAsia="Times New Roman" w:cs="Times New Roman" w:ascii="Garamond" w:hAnsi="Garamond"/>
-          <w:color w:val="000000"/>
-          <w:kern w:val="0"/>
-          <w:sz w:val="36"/>
-          <w:szCs w:val="36"/>
-          <w:shd w:fill="auto" w:val="clear"/>
-          <w:lang w:val="en-US" w:eastAsia="zh-CN" w:bidi="hi-IN"/>
-        </w:rPr>
-        <w:t>das nossas reflexões de</w:t>
-      </w:r>
-      <w:r>
-        <w:rPr>
-          <w:rFonts w:eastAsia="Times New Roman" w:cs="Times New Roman" w:ascii="Garamond" w:hAnsi="Garamond"/>
-          <w:color w:val="000000"/>
-          <w:kern w:val="0"/>
-          <w:sz w:val="36"/>
-          <w:szCs w:val="36"/>
-          <w:shd w:fill="auto" w:val="clear"/>
-          <w:lang w:eastAsia="zh-CN" w:bidi="hi-IN"/>
-        </w:rPr>
-        <w:t xml:space="preserve"> hoje: </w:t>
-      </w:r>
-      <w:r>
-        <w:rPr>
-          <w:rFonts w:eastAsia="Times New Roman" w:cs="Times New Roman" w:ascii="Garamond" w:hAnsi="Garamond"/>
-          <w:i/>
-          <w:iCs/>
-          <w:color w:val="000000"/>
-          <w:kern w:val="0"/>
-          <w:sz w:val="36"/>
-          <w:szCs w:val="36"/>
-          <w:shd w:fill="auto" w:val="clear"/>
-          <w:lang w:eastAsia="zh-CN" w:bidi="hi-IN"/>
-        </w:rPr>
-        <w:t>O Cristo em Nós</w:t>
-      </w:r>
-      <w:r>
-        <w:rPr>
-          <w:rFonts w:eastAsia="Times New Roman" w:cs="Times New Roman" w:ascii="Garamond" w:hAnsi="Garamond"/>
-          <w:color w:val="000000"/>
-          <w:kern w:val="0"/>
-          <w:sz w:val="36"/>
-          <w:szCs w:val="36"/>
-          <w:shd w:fill="auto" w:val="clear"/>
-          <w:lang w:eastAsia="zh-CN" w:bidi="hi-IN"/>
-        </w:rPr>
-        <w:t xml:space="preserve">. Reparem que não é  </w:t>
-      </w:r>
-      <w:r>
-        <w:rPr>
-          <w:rFonts w:eastAsia="Times New Roman" w:cs="Times New Roman" w:ascii="Garamond" w:hAnsi="Garamond"/>
-          <w:i/>
-          <w:iCs/>
-          <w:color w:val="000000"/>
-          <w:kern w:val="0"/>
-          <w:sz w:val="36"/>
-          <w:szCs w:val="36"/>
-          <w:shd w:fill="auto" w:val="clear"/>
-          <w:lang w:eastAsia="zh-CN" w:bidi="hi-IN"/>
-        </w:rPr>
-        <w:t>Jesus em Nós.</w:t>
-      </w:r>
-      <w:r>
-        <w:rPr>
-          <w:rFonts w:eastAsia="Times New Roman" w:cs="Times New Roman" w:ascii="Garamond" w:hAnsi="Garamond"/>
-          <w:color w:val="000000"/>
-          <w:kern w:val="0"/>
-          <w:sz w:val="36"/>
-          <w:szCs w:val="36"/>
-          <w:shd w:fill="auto" w:val="clear"/>
-          <w:lang w:eastAsia="zh-CN" w:bidi="hi-IN"/>
-        </w:rPr>
-        <w:t xml:space="preserve"> </w:t>
-      </w:r>
-      <w:r>
-        <w:rPr>
-          <w:rFonts w:eastAsia="Times New Roman" w:cs="Times New Roman" w:ascii="Garamond" w:hAnsi="Garamond"/>
-          <w:color w:val="000000"/>
-          <w:kern w:val="0"/>
-          <w:sz w:val="36"/>
-          <w:szCs w:val="36"/>
-          <w:shd w:fill="auto" w:val="clear"/>
-          <w:lang w:val="en-US" w:eastAsia="zh-CN" w:bidi="hi-IN"/>
-        </w:rPr>
-        <w:t>E</w:t>
-      </w:r>
-      <w:r>
-        <w:rPr>
-          <w:rFonts w:eastAsia="Times New Roman" w:cs="Times New Roman" w:ascii="Garamond" w:hAnsi="Garamond"/>
-          <w:color w:val="000000"/>
-          <w:kern w:val="0"/>
-          <w:sz w:val="36"/>
-          <w:szCs w:val="36"/>
-          <w:shd w:fill="auto" w:val="clear"/>
-          <w:lang w:eastAsia="zh-CN" w:bidi="hi-IN"/>
-        </w:rPr>
-        <w:t xml:space="preserve"> por quê essa distinção? Afinal de contas, </w:t>
-      </w:r>
-      <w:r>
-        <w:rPr>
-          <w:rFonts w:eastAsia="Times New Roman" w:cs="Times New Roman" w:ascii="Garamond" w:hAnsi="Garamond"/>
-          <w:color w:val="000000"/>
-          <w:kern w:val="0"/>
-          <w:sz w:val="36"/>
-          <w:szCs w:val="36"/>
-          <w:shd w:fill="FFFF00" w:val="clear"/>
-          <w:lang w:eastAsia="zh-CN" w:bidi="hi-IN"/>
-        </w:rPr>
-        <w:t>nosso mestre não é Jesus Cristo?</w:t>
-      </w:r>
-      <w:r>
-        <w:rPr>
-          <w:rFonts w:eastAsia="Times New Roman" w:cs="Times New Roman" w:ascii="Garamond" w:hAnsi="Garamond"/>
-          <w:color w:val="000000"/>
-          <w:kern w:val="0"/>
-          <w:sz w:val="36"/>
-          <w:szCs w:val="36"/>
-          <w:shd w:fill="auto" w:val="clear"/>
-          <w:lang w:eastAsia="zh-CN" w:bidi="hi-IN"/>
-        </w:rPr>
-        <w:t xml:space="preserve"> Então tanto faz dizer </w:t>
-      </w:r>
-      <w:r>
-        <w:rPr>
-          <w:rFonts w:eastAsia="Times New Roman" w:cs="Times New Roman" w:ascii="Garamond" w:hAnsi="Garamond"/>
-          <w:i/>
-          <w:iCs/>
-          <w:color w:val="000000"/>
-          <w:kern w:val="0"/>
-          <w:sz w:val="36"/>
-          <w:szCs w:val="36"/>
-          <w:shd w:fill="auto" w:val="clear"/>
-          <w:lang w:eastAsia="zh-CN" w:bidi="hi-IN"/>
-        </w:rPr>
-        <w:t xml:space="preserve">O </w:t>
+        <w:jc w:val="both"/>
+        <w:rPr>
+          <w:sz w:val="36"/>
+          <w:szCs w:val="36"/>
+        </w:rPr>
+      </w:pPr>
+      <w:r>
+        <w:rPr/>
       </w:r>
     </w:p>
     <w:sectPr>
@@ -2954,7 +2919,7 @@
         <w:bCs/>
         <w:rFonts w:ascii="Garamond" w:hAnsi="Garamond"/>
       </w:rPr>
-      <w:t>11</w:t>
+      <w:t>12</w:t>
     </w:r>
     <w:r>
       <w:rPr>

</xml_diff>

<commit_message>
01/05/2025 - 22:18 h
</commit_message>
<xml_diff>
--- a/Maria de Nazaré e a disposição em servir/Maria de Nazaré e a disposição em servir.docx
+++ b/Maria de Nazaré e a disposição em servir/Maria de Nazaré e a disposição em servir.docx
@@ -283,15 +283,15 @@
           <w:szCs w:val="36"/>
           <w:lang w:val="en-US" w:eastAsia="zh-CN" w:bidi="hi-IN"/>
         </w:rPr>
-        <w:t>da</w:t>
-      </w:r>
-      <w:r>
-        <w:rPr>
-          <w:rFonts w:ascii="Garamond" w:hAnsi="Garamond"/>
-          <w:sz w:val="36"/>
-          <w:szCs w:val="36"/>
-        </w:rPr>
-        <w:t xml:space="preserve"> maternidade de ninguém mais, ninguém menos que </w:t>
+        <w:t>de ser mãe</w:t>
+      </w:r>
+      <w:r>
+        <w:rPr>
+          <w:rFonts w:ascii="Garamond" w:hAnsi="Garamond"/>
+          <w:sz w:val="36"/>
+          <w:szCs w:val="36"/>
+        </w:rPr>
+        <w:t xml:space="preserve"> de ninguém mais, ninguém menos que </w:t>
       </w:r>
       <w:r>
         <w:rPr>
@@ -705,251 +705,305 @@
           <w:szCs w:val="36"/>
           <w:lang w:val="en-US" w:eastAsia="zh-CN" w:bidi="hi-IN"/>
         </w:rPr>
-        <w:t xml:space="preserve">Pois se o Cristo, com sua elevação espiritual que foge completamente à nossa capacidade de compreensão, tornou-se o filho amado que Maria aceitou receber, o filho que ela concebeu, acolheu, educou e acompanhou durante toda a vida até os momentos derradeiros no calvário,  então o quê podemos  dizer da grandeza </w:t>
-      </w:r>
-      <w:r>
-        <w:rPr>
-          <w:rFonts w:eastAsia="Arial" w:cs="Arial" w:ascii="Garamond" w:hAnsi="Garamond"/>
-          <w:color w:val="auto"/>
-          <w:kern w:val="0"/>
-          <w:sz w:val="36"/>
-          <w:szCs w:val="36"/>
-          <w:lang w:val="en-US" w:eastAsia="zh-CN" w:bidi="hi-IN"/>
-        </w:rPr>
-        <w:t>espiritual de</w:t>
-      </w:r>
-      <w:r>
-        <w:rPr>
-          <w:rFonts w:eastAsia="Arial" w:cs="Arial" w:ascii="Garamond" w:hAnsi="Garamond"/>
-          <w:color w:val="auto"/>
-          <w:kern w:val="0"/>
-          <w:sz w:val="36"/>
-          <w:szCs w:val="36"/>
-          <w:lang w:val="en-US" w:eastAsia="zh-CN" w:bidi="hi-IN"/>
-        </w:rPr>
-        <w:t xml:space="preserve"> Maria?</w:t>
-      </w:r>
-    </w:p>
-    <w:p>
-      <w:pPr>
-        <w:pStyle w:val="Normal"/>
-        <w:jc w:val="both"/>
-        <w:rPr>
-          <w:rFonts w:ascii="Garamond" w:hAnsi="Garamond"/>
-          <w:sz w:val="36"/>
-          <w:szCs w:val="36"/>
-        </w:rPr>
-      </w:pPr>
-      <w:r>
-        <w:rPr>
-          <w:rFonts w:ascii="Garamond" w:hAnsi="Garamond"/>
-          <w:sz w:val="36"/>
-          <w:szCs w:val="36"/>
-        </w:rPr>
-      </w:r>
-    </w:p>
-    <w:p>
-      <w:pPr>
-        <w:pStyle w:val="Normal"/>
-        <w:jc w:val="both"/>
-        <w:rPr>
-          <w:rFonts w:ascii="Garamond" w:hAnsi="Garamond"/>
-          <w:sz w:val="36"/>
-          <w:szCs w:val="36"/>
-        </w:rPr>
-      </w:pPr>
-      <w:r>
-        <w:rPr>
-          <w:rFonts w:eastAsia="Arial" w:cs="Arial" w:ascii="Garamond" w:hAnsi="Garamond"/>
-          <w:color w:val="auto"/>
-          <w:kern w:val="0"/>
-          <w:sz w:val="36"/>
-          <w:szCs w:val="36"/>
-          <w:lang w:val="en-US" w:eastAsia="zh-CN" w:bidi="hi-IN"/>
-        </w:rPr>
-        <w:t>Se pesquisarmos no Novo Testamento encontraremos  17 ocasiões - alguns estudiosos dizem que são 19  - em que Maria de Nazaré é mencionada e somente em outras 4 ocasiões estão registradas falas de Maria. Isso poderia nos induzir a pensar que Maria foi uma figura de menor relevância no contexto evangélico. Nada está mais distante da realidade do que esse pensamento equivocado.</w:t>
-      </w:r>
-    </w:p>
-    <w:p>
-      <w:pPr>
-        <w:pStyle w:val="Normal"/>
-        <w:jc w:val="both"/>
-        <w:rPr>
-          <w:rFonts w:ascii="Garamond" w:hAnsi="Garamond"/>
-          <w:sz w:val="36"/>
-          <w:szCs w:val="36"/>
-        </w:rPr>
-      </w:pPr>
-      <w:r>
-        <w:rPr>
-          <w:rFonts w:ascii="Garamond" w:hAnsi="Garamond"/>
-          <w:sz w:val="36"/>
-          <w:szCs w:val="36"/>
-        </w:rPr>
-      </w:r>
-    </w:p>
-    <w:p>
-      <w:pPr>
-        <w:pStyle w:val="Normal"/>
-        <w:jc w:val="both"/>
-        <w:rPr>
-          <w:rFonts w:ascii="Garamond" w:hAnsi="Garamond"/>
-          <w:sz w:val="36"/>
-          <w:szCs w:val="36"/>
-        </w:rPr>
-      </w:pPr>
-      <w:r>
-        <w:rPr>
-          <w:rFonts w:eastAsia="Arial" w:cs="Arial" w:ascii="Garamond" w:hAnsi="Garamond"/>
-          <w:color w:val="auto"/>
-          <w:kern w:val="0"/>
-          <w:sz w:val="36"/>
-          <w:szCs w:val="36"/>
-          <w:lang w:val="en-US" w:eastAsia="zh-CN" w:bidi="hi-IN"/>
-        </w:rPr>
-        <w:t>Temos que nos lembrar que o objetivo principal dos Evangelhos é registrar os atos e os ensinamentos  de Jesus. Ele é a figura central. As demais citações, incluindo os próprios apóstolos, surgem à medida que as pessoas, vamos dizer, cruzavam o caminho de Jesus.</w:t>
-      </w:r>
-    </w:p>
-    <w:p>
-      <w:pPr>
-        <w:pStyle w:val="Normal"/>
-        <w:jc w:val="both"/>
-        <w:rPr>
-          <w:rFonts w:ascii="Garamond" w:hAnsi="Garamond"/>
-          <w:sz w:val="36"/>
-          <w:szCs w:val="36"/>
-        </w:rPr>
-      </w:pPr>
-      <w:r>
-        <w:rPr>
-          <w:rFonts w:eastAsia="Arial" w:cs="Arial" w:ascii="Garamond" w:hAnsi="Garamond"/>
-          <w:color w:val="auto"/>
-          <w:kern w:val="0"/>
-          <w:sz w:val="36"/>
-          <w:szCs w:val="36"/>
-          <w:lang w:val="en-US" w:eastAsia="zh-CN" w:bidi="hi-IN"/>
-        </w:rPr>
-        <w:t>Portanto, é natural que Maria não seja mencionada com tanta frequência nos Evangelhos. No entanto, essa relativa discrição carrega uma profunda significância espiritual, revelando a grandeza da missão de Maria, que vai além das palavras e dos relatos. Sua presença discreta nos convida a refletir sobre o poder da humildade e, principalmente, do serviço silencioso.</w:t>
-      </w:r>
-    </w:p>
-    <w:p>
-      <w:pPr>
-        <w:pStyle w:val="Normal"/>
-        <w:jc w:val="both"/>
-        <w:rPr>
-          <w:rFonts w:ascii="Garamond" w:hAnsi="Garamond"/>
-          <w:sz w:val="36"/>
-          <w:szCs w:val="36"/>
-        </w:rPr>
-      </w:pPr>
-      <w:r>
-        <w:rPr>
-          <w:rFonts w:ascii="Garamond" w:hAnsi="Garamond"/>
-          <w:sz w:val="36"/>
-          <w:szCs w:val="36"/>
-        </w:rPr>
-      </w:r>
-    </w:p>
-    <w:p>
-      <w:pPr>
-        <w:pStyle w:val="Normal"/>
-        <w:jc w:val="both"/>
-        <w:rPr>
-          <w:rFonts w:ascii="Garamond" w:hAnsi="Garamond"/>
-          <w:sz w:val="36"/>
-          <w:szCs w:val="36"/>
-        </w:rPr>
-      </w:pPr>
-      <w:r>
-        <w:rPr>
-          <w:rFonts w:eastAsia="Arial" w:cs="Arial" w:ascii="Garamond" w:hAnsi="Garamond"/>
-          <w:color w:val="auto"/>
-          <w:kern w:val="0"/>
-          <w:sz w:val="36"/>
-          <w:szCs w:val="36"/>
-          <w:lang w:val="en-US" w:eastAsia="zh-CN" w:bidi="hi-IN"/>
-        </w:rPr>
-        <w:t>Como exemplo dessa virtude de Maria, podemos citar o capítulo 19 do evangelho de João, versículos 17 a 27, onde são descritos o martírio e a crucificação de Jesus.</w:t>
-      </w:r>
-    </w:p>
-    <w:p>
-      <w:pPr>
-        <w:pStyle w:val="Normal"/>
-        <w:jc w:val="both"/>
-        <w:rPr>
-          <w:rFonts w:ascii="Garamond" w:hAnsi="Garamond"/>
-          <w:sz w:val="36"/>
-          <w:szCs w:val="36"/>
-        </w:rPr>
-      </w:pPr>
-      <w:r>
-        <w:rPr>
-          <w:rFonts w:ascii="Garamond" w:hAnsi="Garamond"/>
-          <w:sz w:val="36"/>
-          <w:szCs w:val="36"/>
-        </w:rPr>
-      </w:r>
-    </w:p>
-    <w:p>
-      <w:pPr>
-        <w:pStyle w:val="Normal"/>
-        <w:jc w:val="both"/>
-        <w:rPr>
-          <w:rFonts w:ascii="Garamond" w:hAnsi="Garamond"/>
-          <w:sz w:val="36"/>
-          <w:szCs w:val="36"/>
-        </w:rPr>
-      </w:pPr>
-      <w:r>
-        <w:rPr>
-          <w:rFonts w:eastAsia="Arial" w:cs="Arial" w:ascii="Garamond" w:hAnsi="Garamond"/>
-          <w:color w:val="auto"/>
-          <w:kern w:val="0"/>
-          <w:sz w:val="36"/>
-          <w:szCs w:val="36"/>
-          <w:lang w:val="en-US" w:eastAsia="zh-CN" w:bidi="hi-IN"/>
-        </w:rPr>
-        <w:t xml:space="preserve">No momento mais doloroso do ministério de Jesus, Maria permanece de pé, junto à cruz. Ela não tenta fugir, não protesta, não se revolta. Apenas permanece junto ao filho amado, injustamente crucificado. </w:t>
-      </w:r>
-    </w:p>
-    <w:p>
-      <w:pPr>
-        <w:pStyle w:val="Normal"/>
-        <w:jc w:val="both"/>
-        <w:rPr>
-          <w:rFonts w:ascii="Garamond" w:hAnsi="Garamond"/>
-          <w:sz w:val="36"/>
-          <w:szCs w:val="36"/>
-        </w:rPr>
-      </w:pPr>
-      <w:r>
-        <w:rPr>
-          <w:rFonts w:ascii="Garamond" w:hAnsi="Garamond"/>
-          <w:sz w:val="36"/>
-          <w:szCs w:val="36"/>
-        </w:rPr>
-      </w:r>
-    </w:p>
-    <w:p>
-      <w:pPr>
-        <w:pStyle w:val="Normal"/>
-        <w:jc w:val="both"/>
-        <w:rPr>
-          <w:rFonts w:ascii="Garamond" w:hAnsi="Garamond"/>
-          <w:sz w:val="36"/>
-          <w:szCs w:val="36"/>
-        </w:rPr>
-      </w:pPr>
-      <w:r>
-        <w:rPr>
-          <w:rFonts w:eastAsia="Arial" w:cs="Arial" w:ascii="Garamond" w:hAnsi="Garamond"/>
-          <w:color w:val="auto"/>
-          <w:kern w:val="0"/>
-          <w:sz w:val="36"/>
-          <w:szCs w:val="36"/>
-          <w:lang w:val="en-US" w:eastAsia="zh-CN" w:bidi="hi-IN"/>
-        </w:rPr>
-        <w:t>Humberto de Campos, na obra Boa Nova, psicografia de Chico Xavier, no capítulo 30, cujo título é Maria, nos dá detalhes sobre o sofrimento e as reflexões de Maria ao pé da cruz. Durante todo o tempo em que Maria ali permaneceu, mergulhada em suas reflexões, suas únicas palavras foram</w:t>
+        <w:t>Pois se o Cristo, com sua elevação espiritual que foge completamente à nossa capacidade de compreensão, tornou-se o filho amado que Maria aceitou receber, o filho que ela concebeu, acolheu, educou e acompanhou durante toda a vida até os momentos derradeiros no calvário,  então o quê podemos  dizer da grandeza espiritual de Maria?</w:t>
+      </w:r>
+    </w:p>
+    <w:p>
+      <w:pPr>
+        <w:pStyle w:val="Normal"/>
+        <w:jc w:val="both"/>
+        <w:rPr>
+          <w:rFonts w:ascii="Garamond" w:hAnsi="Garamond"/>
+          <w:sz w:val="36"/>
+          <w:szCs w:val="36"/>
+        </w:rPr>
+      </w:pPr>
+      <w:r>
+        <w:rPr>
+          <w:rFonts w:ascii="Garamond" w:hAnsi="Garamond"/>
+          <w:sz w:val="36"/>
+          <w:szCs w:val="36"/>
+        </w:rPr>
+      </w:r>
+    </w:p>
+    <w:p>
+      <w:pPr>
+        <w:pStyle w:val="Normal"/>
+        <w:jc w:val="both"/>
+        <w:rPr>
+          <w:rFonts w:ascii="Garamond" w:hAnsi="Garamond"/>
+          <w:sz w:val="36"/>
+          <w:szCs w:val="36"/>
+        </w:rPr>
+      </w:pPr>
+      <w:r>
+        <w:rPr>
+          <w:rFonts w:eastAsia="Arial" w:cs="Arial" w:ascii="Garamond" w:hAnsi="Garamond"/>
+          <w:color w:val="auto"/>
+          <w:kern w:val="0"/>
+          <w:sz w:val="36"/>
+          <w:szCs w:val="36"/>
+          <w:lang w:val="en-US" w:eastAsia="zh-CN" w:bidi="hi-IN"/>
+        </w:rPr>
+        <w:t xml:space="preserve">No Novo Testamento encontramos  17 passagens - alguns estudiosos dizem que são 19  - nas quais Maria de Nazaré é mencionada e somente em outras 4 passagens evangélicas nós temos registradas as falas de Maria. </w:t>
+      </w:r>
+    </w:p>
+    <w:p>
+      <w:pPr>
+        <w:pStyle w:val="Normal"/>
+        <w:jc w:val="both"/>
+        <w:rPr>
+          <w:rFonts w:ascii="Garamond" w:hAnsi="Garamond"/>
+          <w:sz w:val="36"/>
+          <w:szCs w:val="36"/>
+        </w:rPr>
+      </w:pPr>
+      <w:r>
+        <w:rPr>
+          <w:rFonts w:ascii="Garamond" w:hAnsi="Garamond"/>
+          <w:sz w:val="36"/>
+          <w:szCs w:val="36"/>
+        </w:rPr>
+      </w:r>
+    </w:p>
+    <w:p>
+      <w:pPr>
+        <w:pStyle w:val="Normal"/>
+        <w:jc w:val="both"/>
+        <w:rPr>
+          <w:rFonts w:ascii="Garamond" w:hAnsi="Garamond"/>
+          <w:sz w:val="36"/>
+          <w:szCs w:val="36"/>
+        </w:rPr>
+      </w:pPr>
+      <w:r>
+        <w:rPr>
+          <w:rFonts w:eastAsia="Arial" w:cs="Arial" w:ascii="Garamond" w:hAnsi="Garamond"/>
+          <w:color w:val="auto"/>
+          <w:kern w:val="0"/>
+          <w:sz w:val="36"/>
+          <w:szCs w:val="36"/>
+          <w:lang w:val="en-US" w:eastAsia="zh-CN" w:bidi="hi-IN"/>
+        </w:rPr>
+        <w:t>Isso poderia nos induzir a pensar que Maria foi uma figura de menor relevância no contexto evangélico. Nada está mais distante da realidade do que esse pensamento equivocado.</w:t>
+      </w:r>
+    </w:p>
+    <w:p>
+      <w:pPr>
+        <w:pStyle w:val="Normal"/>
+        <w:jc w:val="both"/>
+        <w:rPr>
+          <w:rFonts w:ascii="Garamond" w:hAnsi="Garamond"/>
+          <w:sz w:val="36"/>
+          <w:szCs w:val="36"/>
+        </w:rPr>
+      </w:pPr>
+      <w:r>
+        <w:rPr>
+          <w:rFonts w:ascii="Garamond" w:hAnsi="Garamond"/>
+          <w:sz w:val="36"/>
+          <w:szCs w:val="36"/>
+        </w:rPr>
+      </w:r>
+    </w:p>
+    <w:p>
+      <w:pPr>
+        <w:pStyle w:val="Normal"/>
+        <w:jc w:val="both"/>
+        <w:rPr>
+          <w:rFonts w:ascii="Garamond" w:hAnsi="Garamond"/>
+          <w:sz w:val="36"/>
+          <w:szCs w:val="36"/>
+        </w:rPr>
+      </w:pPr>
+      <w:r>
+        <w:rPr>
+          <w:rFonts w:eastAsia="Arial" w:cs="Arial" w:ascii="Garamond" w:hAnsi="Garamond"/>
+          <w:color w:val="auto"/>
+          <w:kern w:val="0"/>
+          <w:sz w:val="36"/>
+          <w:szCs w:val="36"/>
+          <w:lang w:val="en-US" w:eastAsia="zh-CN" w:bidi="hi-IN"/>
+        </w:rPr>
+        <w:t>É importante observar que o objetivo principal dos Evangelhos é registrar os atos da vida de Jesus e os ensinamentos  que Ele legou à humanidade. Ele é a figura central. As demais citações, incluindo os próprios apóstolos, surgem à medida que as pessoas cruzam os caminhos de Jesus. Portanto, é natural que Maria não seja mencionada com tanta frequência nos Evangelhos.</w:t>
+      </w:r>
+    </w:p>
+    <w:p>
+      <w:pPr>
+        <w:pStyle w:val="Normal"/>
+        <w:jc w:val="both"/>
+        <w:rPr>
+          <w:rFonts w:ascii="Garamond" w:hAnsi="Garamond"/>
+          <w:sz w:val="36"/>
+          <w:szCs w:val="36"/>
+        </w:rPr>
+      </w:pPr>
+      <w:r>
+        <w:rPr>
+          <w:rFonts w:ascii="Garamond" w:hAnsi="Garamond"/>
+          <w:sz w:val="36"/>
+          <w:szCs w:val="36"/>
+        </w:rPr>
+      </w:r>
+    </w:p>
+    <w:p>
+      <w:pPr>
+        <w:pStyle w:val="Normal"/>
+        <w:jc w:val="both"/>
+        <w:rPr>
+          <w:rFonts w:ascii="Garamond" w:hAnsi="Garamond"/>
+          <w:sz w:val="36"/>
+          <w:szCs w:val="36"/>
+        </w:rPr>
+      </w:pPr>
+      <w:r>
+        <w:rPr>
+          <w:rFonts w:eastAsia="Arial" w:cs="Arial" w:ascii="Garamond" w:hAnsi="Garamond"/>
+          <w:color w:val="auto"/>
+          <w:kern w:val="0"/>
+          <w:sz w:val="36"/>
+          <w:szCs w:val="36"/>
+          <w:lang w:val="en-US" w:eastAsia="zh-CN" w:bidi="hi-IN"/>
+        </w:rPr>
+        <w:t xml:space="preserve">Mas a verdade é que essa presença aparentemente discreta revela a grandeza da missão de Maria, indo muito além das palavras e dos relatos. </w:t>
+      </w:r>
+    </w:p>
+    <w:p>
+      <w:pPr>
+        <w:pStyle w:val="Normal"/>
+        <w:jc w:val="both"/>
+        <w:rPr>
+          <w:rFonts w:ascii="Garamond" w:hAnsi="Garamond"/>
+          <w:sz w:val="36"/>
+          <w:szCs w:val="36"/>
+        </w:rPr>
+      </w:pPr>
+      <w:r>
+        <w:rPr>
+          <w:rFonts w:ascii="Garamond" w:hAnsi="Garamond"/>
+          <w:sz w:val="36"/>
+          <w:szCs w:val="36"/>
+        </w:rPr>
+      </w:r>
+    </w:p>
+    <w:p>
+      <w:pPr>
+        <w:pStyle w:val="Normal"/>
+        <w:jc w:val="both"/>
+        <w:rPr>
+          <w:rFonts w:ascii="Garamond" w:hAnsi="Garamond"/>
+          <w:sz w:val="36"/>
+          <w:szCs w:val="36"/>
+        </w:rPr>
+      </w:pPr>
+      <w:r>
+        <w:rPr>
+          <w:rFonts w:eastAsia="Arial" w:cs="Arial" w:ascii="Garamond" w:hAnsi="Garamond"/>
+          <w:color w:val="auto"/>
+          <w:kern w:val="0"/>
+          <w:sz w:val="36"/>
+          <w:szCs w:val="36"/>
+          <w:lang w:val="en-US" w:eastAsia="zh-CN" w:bidi="hi-IN"/>
+        </w:rPr>
+        <w:t xml:space="preserve">De fato Maria fala pouco, mas quando o faz suas palavras são carregadas de significado. Ela não se perde em discursos, mas escolhe com cuidado o que dizer. </w:t>
+      </w:r>
+    </w:p>
+    <w:p>
+      <w:pPr>
+        <w:pStyle w:val="Normal"/>
+        <w:jc w:val="both"/>
+        <w:rPr>
+          <w:rFonts w:ascii="Garamond" w:hAnsi="Garamond"/>
+          <w:sz w:val="36"/>
+          <w:szCs w:val="36"/>
+        </w:rPr>
+      </w:pPr>
+      <w:r>
+        <w:rPr>
+          <w:rFonts w:ascii="Garamond" w:hAnsi="Garamond"/>
+          <w:sz w:val="36"/>
+          <w:szCs w:val="36"/>
+        </w:rPr>
+      </w:r>
+    </w:p>
+    <w:p>
+      <w:pPr>
+        <w:pStyle w:val="Normal"/>
+        <w:jc w:val="both"/>
+        <w:rPr>
+          <w:rFonts w:ascii="Garamond" w:hAnsi="Garamond"/>
+          <w:sz w:val="36"/>
+          <w:szCs w:val="36"/>
+        </w:rPr>
+      </w:pPr>
+      <w:r>
+        <w:rPr>
+          <w:rFonts w:eastAsia="Arial" w:cs="Arial" w:ascii="Garamond" w:hAnsi="Garamond"/>
+          <w:color w:val="auto"/>
+          <w:kern w:val="0"/>
+          <w:sz w:val="36"/>
+          <w:szCs w:val="36"/>
+          <w:lang w:val="en-US" w:eastAsia="zh-CN" w:bidi="hi-IN"/>
+        </w:rPr>
+        <w:t xml:space="preserve">Um bom exemplo disso está no capítulo 2 do Evangelho de João, nas Bodas de Caná — uma passagem bastante conhecida. </w:t>
+      </w:r>
+    </w:p>
+    <w:p>
+      <w:pPr>
+        <w:pStyle w:val="Normal"/>
+        <w:jc w:val="both"/>
+        <w:rPr>
+          <w:rFonts w:ascii="Garamond" w:hAnsi="Garamond"/>
+          <w:sz w:val="36"/>
+          <w:szCs w:val="36"/>
+        </w:rPr>
+      </w:pPr>
+      <w:r>
+        <w:rPr>
+          <w:rFonts w:ascii="Garamond" w:hAnsi="Garamond"/>
+          <w:sz w:val="36"/>
+          <w:szCs w:val="36"/>
+        </w:rPr>
+      </w:r>
+    </w:p>
+    <w:p>
+      <w:pPr>
+        <w:pStyle w:val="Normal"/>
+        <w:jc w:val="both"/>
+        <w:rPr>
+          <w:rFonts w:ascii="Garamond" w:hAnsi="Garamond"/>
+          <w:sz w:val="36"/>
+          <w:szCs w:val="36"/>
+        </w:rPr>
+      </w:pPr>
+      <w:r>
+        <w:rPr>
+          <w:rFonts w:eastAsia="Arial" w:cs="Arial" w:ascii="Garamond" w:hAnsi="Garamond"/>
+          <w:color w:val="auto"/>
+          <w:kern w:val="0"/>
+          <w:sz w:val="36"/>
+          <w:szCs w:val="36"/>
+          <w:lang w:val="en-US" w:eastAsia="zh-CN" w:bidi="hi-IN"/>
+        </w:rPr>
+        <w:t>Jesus, seus discípulos e Maria encontravam-se em uma festa de casamento. Em determinado momento, Maria percebe que o vinho havia acabado e comunica isso a Jesus. Num primeiro instante, ele responde:</w:t>
+      </w:r>
+    </w:p>
+    <w:p>
+      <w:pPr>
+        <w:pStyle w:val="Normal"/>
+        <w:jc w:val="both"/>
+        <w:rPr>
+          <w:rFonts w:ascii="Garamond" w:hAnsi="Garamond"/>
+          <w:sz w:val="36"/>
+          <w:szCs w:val="36"/>
+        </w:rPr>
+      </w:pPr>
+      <w:r>
+        <w:rPr>
+          <w:rFonts w:ascii="Garamond" w:hAnsi="Garamond"/>
+          <w:sz w:val="36"/>
+          <w:szCs w:val="36"/>
+        </w:rPr>
       </w:r>
     </w:p>
     <w:p>
@@ -976,16 +1030,1602 @@
         <w:ind w:left="720" w:hanging="0"/>
         <w:jc w:val="both"/>
         <w:rPr>
+          <w:rFonts w:ascii="Garamond" w:hAnsi="Garamond"/>
+          <w:sz w:val="36"/>
+          <w:szCs w:val="36"/>
+        </w:rPr>
+      </w:pPr>
+      <w:r>
+        <w:rPr>
+          <w:rFonts w:eastAsia="Arial" w:cs="Arial" w:ascii="Garamond" w:hAnsi="Garamond"/>
+          <w:color w:val="auto"/>
+          <w:kern w:val="0"/>
+          <w:sz w:val="36"/>
+          <w:szCs w:val="36"/>
+          <w:lang w:val="en-US" w:eastAsia="zh-CN" w:bidi="hi-IN"/>
+        </w:rPr>
+        <w:t>“</w:t>
+      </w:r>
+      <w:r>
+        <w:rPr>
+          <w:rFonts w:eastAsia="Arial" w:cs="Arial" w:ascii="Garamond" w:hAnsi="Garamond"/>
+          <w:i/>
+          <w:iCs/>
+          <w:color w:val="auto"/>
+          <w:kern w:val="0"/>
+          <w:sz w:val="36"/>
+          <w:szCs w:val="36"/>
+          <w:lang w:val="en-US" w:eastAsia="zh-CN" w:bidi="hi-IN"/>
+        </w:rPr>
+        <w:t>Mulher, o que queres de mim? Minha hora ainda não chegou</w:t>
+      </w:r>
+      <w:r>
+        <w:rPr>
+          <w:rFonts w:eastAsia="Arial" w:cs="Arial" w:ascii="Garamond" w:hAnsi="Garamond"/>
+          <w:color w:val="auto"/>
+          <w:kern w:val="0"/>
+          <w:sz w:val="36"/>
+          <w:szCs w:val="36"/>
+          <w:lang w:val="en-US" w:eastAsia="zh-CN" w:bidi="hi-IN"/>
+        </w:rPr>
+        <w:t xml:space="preserve">”. </w:t>
+      </w:r>
+    </w:p>
+    <w:p>
+      <w:pPr>
+        <w:pStyle w:val="Normal"/>
+        <w:jc w:val="both"/>
+        <w:rPr>
+          <w:rFonts w:ascii="Garamond" w:hAnsi="Garamond"/>
+          <w:sz w:val="36"/>
+          <w:szCs w:val="36"/>
+        </w:rPr>
+      </w:pPr>
+      <w:r>
+        <w:rPr>
+          <w:rFonts w:ascii="Garamond" w:hAnsi="Garamond"/>
+          <w:sz w:val="36"/>
+          <w:szCs w:val="36"/>
+        </w:rPr>
+      </w:r>
+    </w:p>
+    <w:p>
+      <w:pPr>
+        <w:pStyle w:val="Normal"/>
+        <w:jc w:val="both"/>
+        <w:rPr>
+          <w:rFonts w:ascii="Garamond" w:hAnsi="Garamond"/>
+          <w:sz w:val="36"/>
+          <w:szCs w:val="36"/>
+        </w:rPr>
+      </w:pPr>
+      <w:r>
+        <w:rPr>
+          <w:rFonts w:eastAsia="Arial" w:cs="Arial" w:ascii="Garamond" w:hAnsi="Garamond"/>
+          <w:color w:val="auto"/>
+          <w:kern w:val="0"/>
+          <w:sz w:val="36"/>
+          <w:szCs w:val="36"/>
+          <w:lang w:val="en-US" w:eastAsia="zh-CN" w:bidi="hi-IN"/>
+        </w:rPr>
+        <w:t>Maria, como tantas mães que conhecem bem os filhos, não se deixa abalar pela resposta inicial. Simplesmente diz aos serventes:</w:t>
+      </w:r>
+    </w:p>
+    <w:p>
+      <w:pPr>
+        <w:pStyle w:val="Normal"/>
+        <w:jc w:val="both"/>
+        <w:rPr>
+          <w:rFonts w:ascii="Garamond" w:hAnsi="Garamond"/>
+          <w:sz w:val="36"/>
+          <w:szCs w:val="36"/>
+        </w:rPr>
+      </w:pPr>
+      <w:r>
+        <w:rPr>
+          <w:rFonts w:ascii="Garamond" w:hAnsi="Garamond"/>
+          <w:sz w:val="36"/>
+          <w:szCs w:val="36"/>
+        </w:rPr>
+      </w:r>
+    </w:p>
+    <w:p>
+      <w:pPr>
+        <w:pStyle w:val="Normal"/>
+        <w:ind w:left="720" w:hanging="0"/>
+        <w:jc w:val="both"/>
+        <w:rPr>
+          <w:rFonts w:ascii="Garamond" w:hAnsi="Garamond"/>
+          <w:sz w:val="36"/>
+          <w:szCs w:val="36"/>
+        </w:rPr>
+      </w:pPr>
+      <w:r>
+        <w:rPr>
+          <w:rFonts w:eastAsia="Arial" w:cs="Arial" w:ascii="Garamond" w:hAnsi="Garamond"/>
+          <w:color w:val="auto"/>
+          <w:kern w:val="0"/>
+          <w:sz w:val="36"/>
+          <w:szCs w:val="36"/>
+          <w:lang w:val="en-US" w:eastAsia="zh-CN" w:bidi="hi-IN"/>
+        </w:rPr>
+        <w:t>“</w:t>
+      </w:r>
+      <w:r>
+        <w:rPr>
+          <w:rFonts w:eastAsia="Arial" w:cs="Arial" w:ascii="Garamond" w:hAnsi="Garamond"/>
+          <w:i/>
+          <w:iCs/>
+          <w:color w:val="auto"/>
+          <w:kern w:val="0"/>
+          <w:sz w:val="36"/>
+          <w:szCs w:val="36"/>
+          <w:lang w:val="en-US" w:eastAsia="zh-CN" w:bidi="hi-IN"/>
+        </w:rPr>
+        <w:t>Fazei o que ele vos disser</w:t>
+      </w:r>
+      <w:r>
+        <w:rPr>
+          <w:rFonts w:eastAsia="Arial" w:cs="Arial" w:ascii="Garamond" w:hAnsi="Garamond"/>
+          <w:color w:val="auto"/>
+          <w:kern w:val="0"/>
+          <w:sz w:val="36"/>
+          <w:szCs w:val="36"/>
+          <w:lang w:val="en-US" w:eastAsia="zh-CN" w:bidi="hi-IN"/>
+        </w:rPr>
+        <w:t xml:space="preserve">”. </w:t>
+      </w:r>
+    </w:p>
+    <w:p>
+      <w:pPr>
+        <w:pStyle w:val="Normal"/>
+        <w:jc w:val="both"/>
+        <w:rPr>
+          <w:rFonts w:ascii="Garamond" w:hAnsi="Garamond"/>
+          <w:sz w:val="36"/>
+          <w:szCs w:val="36"/>
+        </w:rPr>
+      </w:pPr>
+      <w:r>
+        <w:rPr>
+          <w:rFonts w:ascii="Garamond" w:hAnsi="Garamond"/>
+          <w:sz w:val="36"/>
+          <w:szCs w:val="36"/>
+        </w:rPr>
+      </w:r>
+    </w:p>
+    <w:p>
+      <w:pPr>
+        <w:pStyle w:val="Normal"/>
+        <w:jc w:val="both"/>
+        <w:rPr>
+          <w:rFonts w:ascii="Garamond" w:hAnsi="Garamond"/>
+          <w:sz w:val="36"/>
+          <w:szCs w:val="36"/>
+        </w:rPr>
+      </w:pPr>
+      <w:r>
+        <w:rPr>
+          <w:rFonts w:eastAsia="Arial" w:cs="Arial" w:ascii="Garamond" w:hAnsi="Garamond"/>
+          <w:color w:val="auto"/>
+          <w:kern w:val="0"/>
+          <w:sz w:val="36"/>
+          <w:szCs w:val="36"/>
+          <w:lang w:val="en-US" w:eastAsia="zh-CN" w:bidi="hi-IN"/>
+        </w:rPr>
+        <w:t>Jesus, então, manda encher de água seis talhas de pedra usadas nos rituais de purificação. Os serventes obedecem e Ele transforma a água em vinho. O mestre-sala prova e elogia a qualidade do novo vinho, sem saber de onde viera. Esse foi o primeiro dos chamados “milagres” de Jesus, que revelou sua natureza divina e fortaleceu a fé dos discípulos.</w:t>
+      </w:r>
+    </w:p>
+    <w:p>
+      <w:pPr>
+        <w:pStyle w:val="Normal"/>
+        <w:jc w:val="both"/>
+        <w:rPr>
+          <w:rFonts w:ascii="Garamond" w:hAnsi="Garamond"/>
+          <w:sz w:val="36"/>
+          <w:szCs w:val="36"/>
+        </w:rPr>
+      </w:pPr>
+      <w:r>
+        <w:rPr>
+          <w:rFonts w:ascii="Garamond" w:hAnsi="Garamond"/>
+          <w:sz w:val="36"/>
+          <w:szCs w:val="36"/>
+        </w:rPr>
+      </w:r>
+    </w:p>
+    <w:p>
+      <w:pPr>
+        <w:pStyle w:val="Normal"/>
+        <w:jc w:val="both"/>
+        <w:rPr/>
+      </w:pPr>
+      <w:r>
+        <w:rPr>
+          <w:rFonts w:eastAsia="Arial" w:cs="Arial" w:ascii="Garamond" w:hAnsi="Garamond"/>
+          <w:color w:val="auto"/>
+          <w:kern w:val="0"/>
+          <w:sz w:val="36"/>
+          <w:szCs w:val="36"/>
+          <w:lang w:val="en-US" w:eastAsia="zh-CN" w:bidi="hi-IN"/>
+        </w:rPr>
+        <w:t>As poucas palavras de Maria nessa cena contêm uma síntese da essência da fé cristã: escutar e obedecer ao Cristo. Simplesmente isso: escutar e obedecer ao Cristo.</w:t>
+      </w:r>
+    </w:p>
+    <w:p>
+      <w:pPr>
+        <w:pStyle w:val="Normal"/>
+        <w:jc w:val="both"/>
+        <w:rPr>
+          <w:rFonts w:ascii="Garamond" w:hAnsi="Garamond" w:eastAsia="Arial" w:cs="Arial"/>
+          <w:color w:val="auto"/>
+          <w:kern w:val="0"/>
+          <w:sz w:val="36"/>
+          <w:szCs w:val="36"/>
+          <w:lang w:val="en-US" w:eastAsia="zh-CN" w:bidi="hi-IN"/>
+        </w:rPr>
+      </w:pPr>
+      <w:r>
+        <w:rPr>
+          <w:rFonts w:eastAsia="Arial" w:cs="Arial" w:ascii="Garamond" w:hAnsi="Garamond"/>
+          <w:color w:val="auto"/>
+          <w:kern w:val="0"/>
+          <w:sz w:val="36"/>
+          <w:szCs w:val="36"/>
+          <w:lang w:val="en-US" w:eastAsia="zh-CN" w:bidi="hi-IN"/>
+        </w:rPr>
+      </w:r>
+    </w:p>
+    <w:p>
+      <w:pPr>
+        <w:pStyle w:val="Normal"/>
+        <w:jc w:val="both"/>
+        <w:rPr/>
+      </w:pPr>
+      <w:r>
+        <w:rPr>
+          <w:rFonts w:eastAsia="Arial" w:cs="Arial" w:ascii="Garamond" w:hAnsi="Garamond"/>
+          <w:color w:val="auto"/>
+          <w:kern w:val="0"/>
+          <w:sz w:val="36"/>
+          <w:szCs w:val="36"/>
+          <w:lang w:val="en-US" w:eastAsia="zh-CN" w:bidi="hi-IN"/>
+        </w:rPr>
+        <w:t>E vejam que interessante: Maria orienta os serventes a seguirem as instruções de Jesus antes mesmo de qualquer ação concreta d'Ele. Ou seja, Maria tinha plena confiança em Jesus mesmo sem saber exatamente o que Ele faria, dando assim um testemunho de fé.</w:t>
+      </w:r>
+    </w:p>
+    <w:p>
+      <w:pPr>
+        <w:pStyle w:val="Normal"/>
+        <w:jc w:val="both"/>
+        <w:rPr>
+          <w:rFonts w:ascii="Garamond" w:hAnsi="Garamond"/>
+          <w:sz w:val="36"/>
+          <w:szCs w:val="36"/>
+        </w:rPr>
+      </w:pPr>
+      <w:r>
+        <w:rPr>
+          <w:rFonts w:ascii="Garamond" w:hAnsi="Garamond"/>
+          <w:sz w:val="36"/>
+          <w:szCs w:val="36"/>
+        </w:rPr>
+      </w:r>
+    </w:p>
+    <w:p>
+      <w:pPr>
+        <w:pStyle w:val="Normal"/>
+        <w:jc w:val="both"/>
+        <w:rPr>
+          <w:rFonts w:ascii="Garamond" w:hAnsi="Garamond"/>
+          <w:sz w:val="36"/>
+          <w:szCs w:val="36"/>
+        </w:rPr>
+      </w:pPr>
+      <w:r>
+        <w:rPr>
+          <w:rFonts w:eastAsia="Arial" w:cs="Arial" w:ascii="Garamond" w:hAnsi="Garamond"/>
+          <w:color w:val="auto"/>
+          <w:kern w:val="0"/>
+          <w:sz w:val="36"/>
+          <w:szCs w:val="36"/>
+          <w:lang w:val="en-US" w:eastAsia="zh-CN" w:bidi="hi-IN"/>
+        </w:rPr>
+        <w:t>Vamos agora</w:t>
+      </w:r>
+      <w:r>
+        <w:rPr>
+          <w:rFonts w:eastAsia="Arial" w:cs="Arial" w:ascii="Garamond" w:hAnsi="Garamond"/>
+          <w:color w:val="auto"/>
+          <w:kern w:val="0"/>
+          <w:sz w:val="36"/>
+          <w:szCs w:val="36"/>
+          <w:lang w:val="en-US" w:eastAsia="zh-CN" w:bidi="hi-IN"/>
+        </w:rPr>
+        <w:t xml:space="preserve"> analisar algumas das passagens evangélicas que trazem a figura de Maria, refletindo na maneira como ela se dispôs a servir no bem</w:t>
+      </w:r>
+      <w:r>
+        <w:rPr>
+          <w:rFonts w:eastAsia="Arial" w:cs="Arial" w:ascii="Garamond" w:hAnsi="Garamond"/>
+          <w:color w:val="auto"/>
+          <w:kern w:val="0"/>
+          <w:sz w:val="36"/>
+          <w:szCs w:val="36"/>
+          <w:lang w:val="en-US" w:eastAsia="zh-CN" w:bidi="hi-IN"/>
+        </w:rPr>
+        <w:t xml:space="preserve"> e também em como podemos nos inspirar nesses exemplos para nosso próprio crescimento e evolução espiritual.</w:t>
+      </w:r>
+    </w:p>
+    <w:p>
+      <w:pPr>
+        <w:pStyle w:val="Normal"/>
+        <w:jc w:val="both"/>
+        <w:rPr>
+          <w:rFonts w:ascii="Garamond" w:hAnsi="Garamond"/>
+          <w:sz w:val="36"/>
+          <w:szCs w:val="36"/>
+        </w:rPr>
+      </w:pPr>
+      <w:r>
+        <w:rPr>
+          <w:rFonts w:ascii="Garamond" w:hAnsi="Garamond"/>
+          <w:sz w:val="36"/>
+          <w:szCs w:val="36"/>
+        </w:rPr>
+      </w:r>
+    </w:p>
+    <w:p>
+      <w:pPr>
+        <w:pStyle w:val="Normal"/>
+        <w:jc w:val="both"/>
+        <w:rPr>
+          <w:rFonts w:ascii="Garamond" w:hAnsi="Garamond"/>
+          <w:sz w:val="36"/>
+          <w:szCs w:val="36"/>
+        </w:rPr>
+      </w:pPr>
+      <w:r>
+        <w:rPr>
+          <w:rFonts w:eastAsia="Arial" w:cs="Arial" w:ascii="Garamond" w:hAnsi="Garamond"/>
+          <w:color w:val="auto"/>
+          <w:kern w:val="0"/>
+          <w:sz w:val="36"/>
+          <w:szCs w:val="36"/>
+          <w:lang w:val="en-US" w:eastAsia="zh-CN" w:bidi="hi-IN"/>
+        </w:rPr>
+        <w:t>[[ Anunciação - Lucas 1:26-38]]</w:t>
+      </w:r>
+    </w:p>
+    <w:p>
+      <w:pPr>
+        <w:pStyle w:val="Normal"/>
+        <w:jc w:val="both"/>
+        <w:rPr>
+          <w:rFonts w:ascii="Garamond" w:hAnsi="Garamond"/>
+          <w:sz w:val="36"/>
+          <w:szCs w:val="36"/>
+        </w:rPr>
+      </w:pPr>
+      <w:r>
+        <w:rPr>
+          <w:rFonts w:ascii="Garamond" w:hAnsi="Garamond"/>
+          <w:sz w:val="36"/>
+          <w:szCs w:val="36"/>
+        </w:rPr>
+      </w:r>
+    </w:p>
+    <w:p>
+      <w:pPr>
+        <w:pStyle w:val="Normal"/>
+        <w:jc w:val="both"/>
+        <w:rPr>
+          <w:rFonts w:ascii="Garamond" w:hAnsi="Garamond"/>
+          <w:sz w:val="36"/>
+          <w:szCs w:val="36"/>
+        </w:rPr>
+      </w:pPr>
+      <w:r>
+        <w:rPr>
+          <w:rFonts w:ascii="Garamond" w:hAnsi="Garamond"/>
+          <w:sz w:val="36"/>
+          <w:szCs w:val="36"/>
+        </w:rPr>
+      </w:r>
+    </w:p>
+    <w:p>
+      <w:pPr>
+        <w:pStyle w:val="Normal"/>
+        <w:jc w:val="both"/>
+        <w:rPr>
+          <w:rFonts w:ascii="Garamond" w:hAnsi="Garamond"/>
+          <w:sz w:val="36"/>
+          <w:szCs w:val="36"/>
+        </w:rPr>
+      </w:pPr>
+      <w:r>
+        <w:rPr>
+          <w:rFonts w:eastAsia="Arial" w:cs="Arial" w:ascii="Garamond" w:hAnsi="Garamond"/>
+          <w:color w:val="auto"/>
+          <w:kern w:val="0"/>
+          <w:sz w:val="36"/>
+          <w:szCs w:val="36"/>
+          <w:lang w:val="en-US" w:eastAsia="zh-CN" w:bidi="hi-IN"/>
+        </w:rPr>
+        <w:t xml:space="preserve">Visita de Maria a Isabel - </w:t>
+      </w:r>
+      <w:r>
+        <w:rPr>
+          <w:rFonts w:eastAsia="Arial" w:cs="Arial" w:ascii="Garamond" w:hAnsi="Garamond"/>
+          <w:i w:val="false"/>
+          <w:iCs w:val="false"/>
+          <w:color w:val="auto"/>
+          <w:kern w:val="0"/>
+          <w:sz w:val="36"/>
+          <w:szCs w:val="36"/>
+          <w:lang w:val="en-US" w:eastAsia="zh-CN" w:bidi="hi-IN"/>
+        </w:rPr>
+        <w:t xml:space="preserve">Lucas 1:39-45 </w:t>
+      </w:r>
+      <w:r>
+        <w:rPr>
+          <w:rFonts w:eastAsia="Arial" w:cs="Arial" w:ascii="Garamond" w:hAnsi="Garamond"/>
+          <w:i w:val="false"/>
+          <w:iCs w:val="false"/>
+          <w:color w:val="auto"/>
+          <w:kern w:val="0"/>
+          <w:sz w:val="36"/>
+          <w:szCs w:val="36"/>
+          <w:lang w:val="en-US" w:eastAsia="zh-CN" w:bidi="hi-IN"/>
+        </w:rPr>
+        <w:t xml:space="preserve"> [ </w:t>
+      </w:r>
+      <w:r>
+        <w:rPr>
+          <w:rFonts w:eastAsia="Arial" w:cs="Arial" w:ascii="Garamond" w:hAnsi="Garamond"/>
+          <w:b/>
+          <w:bCs/>
+          <w:i w:val="false"/>
+          <w:iCs w:val="false"/>
+          <w:color w:val="1C99E0"/>
+          <w:kern w:val="0"/>
+          <w:sz w:val="36"/>
+          <w:szCs w:val="36"/>
+          <w:lang w:val="en-US" w:eastAsia="zh-CN" w:bidi="hi-IN"/>
+        </w:rPr>
+        <w:t>Concluída</w:t>
+      </w:r>
+      <w:r>
+        <w:rPr>
+          <w:rFonts w:eastAsia="Arial" w:cs="Arial" w:ascii="Garamond" w:hAnsi="Garamond"/>
+          <w:i w:val="false"/>
+          <w:iCs w:val="false"/>
+          <w:color w:val="auto"/>
+          <w:kern w:val="0"/>
+          <w:sz w:val="36"/>
+          <w:szCs w:val="36"/>
+          <w:lang w:val="en-US" w:eastAsia="zh-CN" w:bidi="hi-IN"/>
+        </w:rPr>
+        <w:t>]</w:t>
+      </w:r>
+    </w:p>
+    <w:p>
+      <w:pPr>
+        <w:pStyle w:val="Normal"/>
+        <w:jc w:val="both"/>
+        <w:rPr>
+          <w:rFonts w:ascii="Garamond" w:hAnsi="Garamond"/>
+          <w:sz w:val="36"/>
+          <w:szCs w:val="36"/>
+        </w:rPr>
+      </w:pPr>
+      <w:r>
+        <w:rPr>
+          <w:rFonts w:ascii="Garamond" w:hAnsi="Garamond"/>
+          <w:sz w:val="36"/>
+          <w:szCs w:val="36"/>
+        </w:rPr>
+      </w:r>
+    </w:p>
+    <w:p>
+      <w:pPr>
+        <w:pStyle w:val="Normal"/>
+        <w:ind w:left="720" w:hanging="0"/>
+        <w:jc w:val="both"/>
+        <w:rPr>
+          <w:rFonts w:ascii="Garamond" w:hAnsi="Garamond"/>
           <w:i/>
           <w:i/>
           <w:iCs/>
-        </w:rPr>
-      </w:pPr>
-      <w:r>
-        <w:rPr>
-          <w:rFonts w:eastAsia="Arial" w:cs="Arial" w:ascii="Garamond" w:hAnsi="Garamond"/>
+          <w:sz w:val="36"/>
+          <w:szCs w:val="36"/>
+        </w:rPr>
+      </w:pPr>
+      <w:r>
+        <w:rPr>
+          <w:rFonts w:ascii="Garamond" w:hAnsi="Garamond"/>
           <w:i/>
           <w:iCs/>
+          <w:sz w:val="36"/>
+          <w:szCs w:val="36"/>
+        </w:rPr>
+        <w:t>Naqueles dias, levantando-se Maria, dirigiu-se apressadamente para a região montanhosa, a uma cidade da Judeia, entrou na casa de Zacarias e saudou Isabel. Aconteceu que, ao ouvir Isabel a saudação de Maria, o nascituro saltou no seu ventre, e Isabel encheu-se do Espírito Santo e exclamou, em grande brado, dizendo: Bendita és tú entre as mulheres e bendito o fruto do teu ventre! E o que se passa para que me visite a mãe do meu Senhor? Pois, assim que chegou aos meus ouvidos a voz da tua saudação, saltou de alegria o nascituro no meu ventre. Bem-aventurada a que creu, pois hão de cumprir-se as coisas que lhe foram ditas da parte do Senhor.</w:t>
+      </w:r>
+    </w:p>
+    <w:p>
+      <w:pPr>
+        <w:pStyle w:val="Normal"/>
+        <w:jc w:val="both"/>
+        <w:rPr>
+          <w:rFonts w:ascii="Garamond" w:hAnsi="Garamond"/>
+          <w:sz w:val="36"/>
+          <w:szCs w:val="36"/>
+        </w:rPr>
+      </w:pPr>
+      <w:r>
+        <w:rPr>
+          <w:rFonts w:ascii="Garamond" w:hAnsi="Garamond"/>
+          <w:sz w:val="36"/>
+          <w:szCs w:val="36"/>
+        </w:rPr>
+      </w:r>
+    </w:p>
+    <w:p>
+      <w:pPr>
+        <w:pStyle w:val="Normal"/>
+        <w:jc w:val="both"/>
+        <w:rPr>
+          <w:rFonts w:ascii="Garamond" w:hAnsi="Garamond"/>
+          <w:sz w:val="36"/>
+          <w:szCs w:val="36"/>
+        </w:rPr>
+      </w:pPr>
+      <w:r>
+        <w:rPr>
+          <w:rFonts w:ascii="Garamond" w:hAnsi="Garamond"/>
+          <w:sz w:val="36"/>
+          <w:szCs w:val="36"/>
+        </w:rPr>
+        <w:t xml:space="preserve">Na visita a Isabel, Maria nos dá exemplos de prontidão generosa e presença consoladora.  Ao saber da gravidez da prima já idosa, ela não hesita: parte apressadamente pelas montanhas da Judeia, mostrando que a verdadeira caridade é pronta, sensível e ativa. </w:t>
+      </w:r>
+    </w:p>
+    <w:p>
+      <w:pPr>
+        <w:pStyle w:val="Normal"/>
+        <w:jc w:val="both"/>
+        <w:rPr>
+          <w:rFonts w:ascii="Garamond" w:hAnsi="Garamond"/>
+          <w:sz w:val="36"/>
+          <w:szCs w:val="36"/>
+        </w:rPr>
+      </w:pPr>
+      <w:r>
+        <w:rPr>
+          <w:rFonts w:ascii="Garamond" w:hAnsi="Garamond"/>
+          <w:sz w:val="36"/>
+          <w:szCs w:val="36"/>
+        </w:rPr>
+      </w:r>
+    </w:p>
+    <w:p>
+      <w:pPr>
+        <w:pStyle w:val="Normal"/>
+        <w:jc w:val="both"/>
+        <w:rPr>
+          <w:rFonts w:ascii="Garamond" w:hAnsi="Garamond"/>
+          <w:sz w:val="36"/>
+          <w:szCs w:val="36"/>
+        </w:rPr>
+      </w:pPr>
+      <w:r>
+        <w:rPr>
+          <w:rFonts w:ascii="Garamond" w:hAnsi="Garamond"/>
+          <w:sz w:val="36"/>
+          <w:szCs w:val="36"/>
+        </w:rPr>
+        <w:t xml:space="preserve">Mesmo carregando no ventre o Cristo de Deus, Maria não se coloca </w:t>
+      </w:r>
+      <w:r>
+        <w:rPr>
+          <w:rFonts w:eastAsia="Arial" w:cs="Arial" w:ascii="Garamond" w:hAnsi="Garamond"/>
+          <w:color w:val="auto"/>
+          <w:kern w:val="0"/>
+          <w:sz w:val="36"/>
+          <w:szCs w:val="36"/>
+          <w:lang w:val="en-US" w:eastAsia="zh-CN" w:bidi="hi-IN"/>
+        </w:rPr>
+        <w:t>em posição de destaque e</w:t>
+      </w:r>
+      <w:r>
+        <w:rPr>
+          <w:rFonts w:ascii="Garamond" w:hAnsi="Garamond"/>
+          <w:sz w:val="36"/>
+          <w:szCs w:val="36"/>
+        </w:rPr>
+        <w:t xml:space="preserve"> vai ao encontro d</w:t>
+      </w:r>
+      <w:r>
+        <w:rPr>
+          <w:rFonts w:eastAsia="Arial" w:cs="Arial" w:ascii="Garamond" w:hAnsi="Garamond"/>
+          <w:color w:val="auto"/>
+          <w:kern w:val="0"/>
+          <w:sz w:val="36"/>
+          <w:szCs w:val="36"/>
+          <w:lang w:val="en-US" w:eastAsia="zh-CN" w:bidi="hi-IN"/>
+        </w:rPr>
+        <w:t>e Isabel</w:t>
+      </w:r>
+      <w:r>
+        <w:rPr>
+          <w:rFonts w:ascii="Garamond" w:hAnsi="Garamond"/>
+          <w:sz w:val="36"/>
+          <w:szCs w:val="36"/>
+        </w:rPr>
+        <w:t xml:space="preserve"> com humildade e generosidade. Permanece ali por cerca de três meses, servindo não apenas com gestos, mas também com sua presença amorosa, com o consolo de sua escuta e a partilha do cotidiano. </w:t>
+      </w:r>
+    </w:p>
+    <w:p>
+      <w:pPr>
+        <w:pStyle w:val="Normal"/>
+        <w:jc w:val="both"/>
+        <w:rPr>
+          <w:rFonts w:ascii="Garamond" w:hAnsi="Garamond"/>
+          <w:sz w:val="36"/>
+          <w:szCs w:val="36"/>
+        </w:rPr>
+      </w:pPr>
+      <w:r>
+        <w:rPr>
+          <w:rFonts w:ascii="Garamond" w:hAnsi="Garamond"/>
+          <w:sz w:val="36"/>
+          <w:szCs w:val="36"/>
+        </w:rPr>
+      </w:r>
+    </w:p>
+    <w:p>
+      <w:pPr>
+        <w:pStyle w:val="Normal"/>
+        <w:jc w:val="both"/>
+        <w:rPr>
+          <w:rFonts w:ascii="Garamond" w:hAnsi="Garamond"/>
+          <w:sz w:val="36"/>
+          <w:szCs w:val="36"/>
+        </w:rPr>
+      </w:pPr>
+      <w:r>
+        <w:rPr>
+          <w:rFonts w:ascii="Garamond" w:hAnsi="Garamond"/>
+          <w:sz w:val="36"/>
+          <w:szCs w:val="36"/>
+        </w:rPr>
+        <w:t>O Evangelho não diz exatamente onde Maria morava, nem onde ficava a casa de Zacarias e Isabel — mas de acordo com estudos históricos, acredita-se que Maria morava em Nazaré, na região da Galileia (norte de Israel) e Zacarias e Isabel moravam em uma região montanhosa da Judeia, no sul do país, perto de Jerusalém. Alguns estudiosos identificam essa cidade como sendo a atual Ain Karim.</w:t>
+      </w:r>
+    </w:p>
+    <w:p>
+      <w:pPr>
+        <w:pStyle w:val="Normal"/>
+        <w:jc w:val="both"/>
+        <w:rPr>
+          <w:rFonts w:ascii="Garamond" w:hAnsi="Garamond"/>
+          <w:sz w:val="36"/>
+          <w:szCs w:val="36"/>
+        </w:rPr>
+      </w:pPr>
+      <w:r>
+        <w:rPr>
+          <w:rFonts w:ascii="Garamond" w:hAnsi="Garamond"/>
+          <w:sz w:val="36"/>
+          <w:szCs w:val="36"/>
+        </w:rPr>
+      </w:r>
+    </w:p>
+    <w:p>
+      <w:pPr>
+        <w:pStyle w:val="Normal"/>
+        <w:jc w:val="both"/>
+        <w:rPr>
+          <w:rFonts w:ascii="Garamond" w:hAnsi="Garamond"/>
+          <w:sz w:val="36"/>
+          <w:szCs w:val="36"/>
+        </w:rPr>
+      </w:pPr>
+      <w:r>
+        <w:rPr>
+          <w:rFonts w:ascii="Garamond" w:hAnsi="Garamond"/>
+          <w:sz w:val="36"/>
+          <w:szCs w:val="36"/>
+        </w:rPr>
+        <w:t>Assim, tomando-se como referência essas informações, estima-se que de Nazaré a Ain Karim, a distância aproximada seria de 130 km a 150 km.</w:t>
+      </w:r>
+    </w:p>
+    <w:p>
+      <w:pPr>
+        <w:pStyle w:val="Normal"/>
+        <w:jc w:val="both"/>
+        <w:rPr>
+          <w:rFonts w:ascii="Garamond" w:hAnsi="Garamond"/>
+          <w:sz w:val="36"/>
+          <w:szCs w:val="36"/>
+        </w:rPr>
+      </w:pPr>
+      <w:r>
+        <w:rPr>
+          <w:rFonts w:ascii="Garamond" w:hAnsi="Garamond"/>
+          <w:sz w:val="36"/>
+          <w:szCs w:val="36"/>
+        </w:rPr>
+      </w:r>
+    </w:p>
+    <w:p>
+      <w:pPr>
+        <w:pStyle w:val="Normal"/>
+        <w:jc w:val="both"/>
+        <w:rPr>
+          <w:rFonts w:ascii="Garamond" w:hAnsi="Garamond"/>
+          <w:sz w:val="36"/>
+          <w:szCs w:val="36"/>
+        </w:rPr>
+      </w:pPr>
+      <w:r>
+        <w:rPr>
+          <w:rFonts w:ascii="Garamond" w:hAnsi="Garamond"/>
+          <w:sz w:val="36"/>
+          <w:szCs w:val="36"/>
+        </w:rPr>
+        <w:t>Essa distância por si só já seria um grande desafio àquela época, mas havia outros fatores que tornavam a viagem ainda mais difícil:</w:t>
+      </w:r>
+    </w:p>
+    <w:p>
+      <w:pPr>
+        <w:pStyle w:val="Normal"/>
+        <w:jc w:val="both"/>
+        <w:rPr>
+          <w:rFonts w:ascii="Garamond" w:hAnsi="Garamond"/>
+          <w:sz w:val="36"/>
+          <w:szCs w:val="36"/>
+        </w:rPr>
+      </w:pPr>
+      <w:r>
+        <w:rPr>
+          <w:rFonts w:ascii="Garamond" w:hAnsi="Garamond"/>
+          <w:sz w:val="36"/>
+          <w:szCs w:val="36"/>
+        </w:rPr>
+      </w:r>
+    </w:p>
+    <w:p>
+      <w:pPr>
+        <w:pStyle w:val="Normal"/>
+        <w:numPr>
+          <w:ilvl w:val="0"/>
+          <w:numId w:val="3"/>
+        </w:numPr>
+        <w:jc w:val="both"/>
+        <w:rPr>
+          <w:rFonts w:ascii="Garamond" w:hAnsi="Garamond"/>
+          <w:sz w:val="36"/>
+          <w:szCs w:val="36"/>
+        </w:rPr>
+      </w:pPr>
+      <w:r>
+        <w:rPr>
+          <w:rFonts w:ascii="Garamond" w:hAnsi="Garamond"/>
+          <w:sz w:val="36"/>
+          <w:szCs w:val="36"/>
+        </w:rPr>
+        <w:t>A viagem seria feita a pé ou em caravanas, pelas estradas da época;</w:t>
+      </w:r>
+    </w:p>
+    <w:p>
+      <w:pPr>
+        <w:pStyle w:val="Normal"/>
+        <w:jc w:val="both"/>
+        <w:rPr>
+          <w:rFonts w:ascii="Garamond" w:hAnsi="Garamond"/>
+          <w:sz w:val="36"/>
+          <w:szCs w:val="36"/>
+        </w:rPr>
+      </w:pPr>
+      <w:r>
+        <w:rPr>
+          <w:rFonts w:ascii="Garamond" w:hAnsi="Garamond"/>
+          <w:sz w:val="36"/>
+          <w:szCs w:val="36"/>
+        </w:rPr>
+      </w:r>
+    </w:p>
+    <w:p>
+      <w:pPr>
+        <w:pStyle w:val="Normal"/>
+        <w:numPr>
+          <w:ilvl w:val="0"/>
+          <w:numId w:val="3"/>
+        </w:numPr>
+        <w:jc w:val="both"/>
+        <w:rPr>
+          <w:rFonts w:ascii="Garamond" w:hAnsi="Garamond"/>
+          <w:sz w:val="36"/>
+          <w:szCs w:val="36"/>
+        </w:rPr>
+      </w:pPr>
+      <w:r>
+        <w:rPr>
+          <w:rFonts w:ascii="Garamond" w:hAnsi="Garamond"/>
+          <w:sz w:val="36"/>
+          <w:szCs w:val="36"/>
+        </w:rPr>
+        <w:t>O terreno era montanhoso em várias partes, resultando em uma jornada muito cansativa;</w:t>
+      </w:r>
+    </w:p>
+    <w:p>
+      <w:pPr>
+        <w:pStyle w:val="Normal"/>
+        <w:jc w:val="both"/>
+        <w:rPr>
+          <w:rFonts w:ascii="Garamond" w:hAnsi="Garamond"/>
+          <w:sz w:val="36"/>
+          <w:szCs w:val="36"/>
+        </w:rPr>
+      </w:pPr>
+      <w:r>
+        <w:rPr>
+          <w:rFonts w:ascii="Garamond" w:hAnsi="Garamond"/>
+          <w:sz w:val="36"/>
+          <w:szCs w:val="36"/>
+        </w:rPr>
+      </w:r>
+    </w:p>
+    <w:p>
+      <w:pPr>
+        <w:pStyle w:val="Normal"/>
+        <w:numPr>
+          <w:ilvl w:val="0"/>
+          <w:numId w:val="3"/>
+        </w:numPr>
+        <w:jc w:val="both"/>
+        <w:rPr>
+          <w:rFonts w:ascii="Garamond" w:hAnsi="Garamond"/>
+          <w:sz w:val="36"/>
+          <w:szCs w:val="36"/>
+        </w:rPr>
+      </w:pPr>
+      <w:r>
+        <w:rPr>
+          <w:rFonts w:eastAsia="Arial" w:cs="Arial" w:ascii="Garamond" w:hAnsi="Garamond"/>
+          <w:color w:val="auto"/>
+          <w:kern w:val="0"/>
+          <w:sz w:val="36"/>
+          <w:szCs w:val="36"/>
+          <w:lang w:val="en-US" w:eastAsia="zh-CN" w:bidi="hi-IN"/>
+        </w:rPr>
+        <w:t>Seriam necessários de</w:t>
+      </w:r>
+      <w:r>
+        <w:rPr>
+          <w:rFonts w:ascii="Garamond" w:hAnsi="Garamond"/>
+          <w:sz w:val="36"/>
+          <w:szCs w:val="36"/>
+        </w:rPr>
+        <w:t xml:space="preserve"> 4 a 7 dias para completar o trajeto, dependendo do ritmo da caminhada e das paradas;</w:t>
+      </w:r>
+    </w:p>
+    <w:p>
+      <w:pPr>
+        <w:pStyle w:val="Normal"/>
+        <w:jc w:val="both"/>
+        <w:rPr>
+          <w:rFonts w:ascii="Garamond" w:hAnsi="Garamond"/>
+          <w:sz w:val="36"/>
+          <w:szCs w:val="36"/>
+        </w:rPr>
+      </w:pPr>
+      <w:r>
+        <w:rPr>
+          <w:rFonts w:ascii="Garamond" w:hAnsi="Garamond"/>
+          <w:sz w:val="36"/>
+          <w:szCs w:val="36"/>
+        </w:rPr>
+      </w:r>
+    </w:p>
+    <w:p>
+      <w:pPr>
+        <w:pStyle w:val="Normal"/>
+        <w:numPr>
+          <w:ilvl w:val="0"/>
+          <w:numId w:val="3"/>
+        </w:numPr>
+        <w:jc w:val="both"/>
+        <w:rPr>
+          <w:rFonts w:ascii="Garamond" w:hAnsi="Garamond"/>
+          <w:sz w:val="36"/>
+          <w:szCs w:val="36"/>
+        </w:rPr>
+      </w:pPr>
+      <w:r>
+        <w:rPr>
+          <w:rFonts w:ascii="Garamond" w:hAnsi="Garamond"/>
+          <w:sz w:val="36"/>
+          <w:szCs w:val="36"/>
+        </w:rPr>
+        <w:t>Maria era ainda muito jovem, provavelmente tendo entre 14 e 16 anos;</w:t>
+      </w:r>
+    </w:p>
+    <w:p>
+      <w:pPr>
+        <w:pStyle w:val="Normal"/>
+        <w:jc w:val="both"/>
+        <w:rPr>
+          <w:rFonts w:ascii="Garamond" w:hAnsi="Garamond"/>
+          <w:sz w:val="36"/>
+          <w:szCs w:val="36"/>
+        </w:rPr>
+      </w:pPr>
+      <w:r>
+        <w:rPr>
+          <w:rFonts w:ascii="Garamond" w:hAnsi="Garamond"/>
+          <w:sz w:val="36"/>
+          <w:szCs w:val="36"/>
+        </w:rPr>
+      </w:r>
+    </w:p>
+    <w:p>
+      <w:pPr>
+        <w:pStyle w:val="Normal"/>
+        <w:jc w:val="both"/>
+        <w:rPr>
+          <w:rFonts w:ascii="Garamond" w:hAnsi="Garamond"/>
+          <w:sz w:val="36"/>
+          <w:szCs w:val="36"/>
+        </w:rPr>
+      </w:pPr>
+      <w:r>
+        <w:rPr>
+          <w:rFonts w:ascii="Garamond" w:hAnsi="Garamond"/>
+          <w:sz w:val="36"/>
+          <w:szCs w:val="36"/>
+        </w:rPr>
+        <w:t>Ou seja, foi uma viagem extremamente difícil — e o fato de ter sido feita "apressadamente", demonstra toda a coragem, o amor ao próximo e o espírito de serviço de Maria!</w:t>
+      </w:r>
+    </w:p>
+    <w:p>
+      <w:pPr>
+        <w:pStyle w:val="Normal"/>
+        <w:jc w:val="both"/>
+        <w:rPr>
+          <w:rFonts w:ascii="Garamond" w:hAnsi="Garamond"/>
+          <w:sz w:val="36"/>
+          <w:szCs w:val="36"/>
+        </w:rPr>
+      </w:pPr>
+      <w:r>
+        <w:rPr>
+          <w:rFonts w:ascii="Garamond" w:hAnsi="Garamond"/>
+          <w:sz w:val="36"/>
+          <w:szCs w:val="36"/>
+        </w:rPr>
+      </w:r>
+    </w:p>
+    <w:p>
+      <w:pPr>
+        <w:pStyle w:val="Normal"/>
+        <w:jc w:val="both"/>
+        <w:rPr>
+          <w:rFonts w:ascii="Garamond" w:hAnsi="Garamond"/>
+          <w:sz w:val="36"/>
+          <w:szCs w:val="36"/>
+        </w:rPr>
+      </w:pPr>
+      <w:r>
+        <w:rPr>
+          <w:rFonts w:ascii="Garamond" w:hAnsi="Garamond"/>
+          <w:sz w:val="36"/>
+          <w:szCs w:val="36"/>
+        </w:rPr>
+        <w:t>O esforço e sacrifício de Maria podem ser vistos como uma prefiguração de tudo que ela viveria depois como discípula de Jesus: sempre disponível, sempre servindo.</w:t>
+      </w:r>
+    </w:p>
+    <w:p>
+      <w:pPr>
+        <w:pStyle w:val="Normal"/>
+        <w:jc w:val="both"/>
+        <w:rPr>
+          <w:rFonts w:ascii="Garamond" w:hAnsi="Garamond"/>
+          <w:sz w:val="36"/>
+          <w:szCs w:val="36"/>
+        </w:rPr>
+      </w:pPr>
+      <w:r>
+        <w:rPr>
+          <w:rFonts w:ascii="Garamond" w:hAnsi="Garamond"/>
+          <w:sz w:val="36"/>
+          <w:szCs w:val="36"/>
+        </w:rPr>
+      </w:r>
+    </w:p>
+    <w:p>
+      <w:pPr>
+        <w:pStyle w:val="Normal"/>
+        <w:jc w:val="both"/>
+        <w:rPr>
+          <w:rFonts w:ascii="Garamond" w:hAnsi="Garamond"/>
+          <w:sz w:val="36"/>
+          <w:szCs w:val="36"/>
+        </w:rPr>
+      </w:pPr>
+      <w:r>
+        <w:rPr>
+          <w:rFonts w:eastAsia="Arial" w:cs="Arial" w:ascii="Garamond" w:hAnsi="Garamond"/>
+          <w:color w:val="auto"/>
+          <w:kern w:val="0"/>
+          <w:sz w:val="36"/>
+          <w:szCs w:val="36"/>
+          <w:lang w:val="en-US" w:eastAsia="zh-CN" w:bidi="hi-IN"/>
+        </w:rPr>
+        <w:t>E como podemos trazer para nossas vidas esses exemplos dados por Maria</w:t>
+      </w:r>
+      <w:r>
+        <w:rPr>
+          <w:rFonts w:ascii="Garamond" w:hAnsi="Garamond"/>
+          <w:sz w:val="36"/>
+          <w:szCs w:val="36"/>
+        </w:rPr>
+        <w:t xml:space="preserve">? Em primeiro lugar, procurando ser humildes. A humildade é uma virtude </w:t>
+      </w:r>
+      <w:r>
+        <w:rPr>
+          <w:rFonts w:eastAsia="Arial" w:cs="Arial" w:ascii="Garamond" w:hAnsi="Garamond"/>
+          <w:color w:val="auto"/>
+          <w:kern w:val="0"/>
+          <w:sz w:val="36"/>
+          <w:szCs w:val="36"/>
+          <w:lang w:val="en-US" w:eastAsia="zh-CN" w:bidi="hi-IN"/>
+        </w:rPr>
+        <w:t>que precisamos</w:t>
+      </w:r>
+      <w:r>
+        <w:rPr>
+          <w:rFonts w:ascii="Garamond" w:hAnsi="Garamond"/>
+          <w:sz w:val="36"/>
+          <w:szCs w:val="36"/>
+        </w:rPr>
+        <w:t xml:space="preserve"> conquistar e praticar em todos os momentos de nossas vidas</w:t>
+      </w:r>
+      <w:r>
+        <w:rPr>
+          <w:rFonts w:eastAsia="Arial" w:cs="Arial" w:ascii="Garamond" w:hAnsi="Garamond"/>
+          <w:color w:val="auto"/>
+          <w:kern w:val="0"/>
+          <w:sz w:val="36"/>
+          <w:szCs w:val="36"/>
+          <w:lang w:val="en-US" w:eastAsia="zh-CN" w:bidi="hi-IN"/>
+        </w:rPr>
+        <w:t>.</w:t>
+      </w:r>
+      <w:r>
+        <w:rPr>
+          <w:rFonts w:ascii="Garamond" w:hAnsi="Garamond"/>
+          <w:sz w:val="36"/>
+          <w:szCs w:val="36"/>
+        </w:rPr>
+        <w:t xml:space="preserve"> </w:t>
+      </w:r>
+    </w:p>
+    <w:p>
+      <w:pPr>
+        <w:pStyle w:val="Normal"/>
+        <w:jc w:val="both"/>
+        <w:rPr>
+          <w:rFonts w:ascii="Garamond" w:hAnsi="Garamond"/>
+          <w:sz w:val="36"/>
+          <w:szCs w:val="36"/>
+        </w:rPr>
+      </w:pPr>
+      <w:r>
+        <w:rPr>
+          <w:rFonts w:ascii="Garamond" w:hAnsi="Garamond"/>
+          <w:sz w:val="36"/>
+          <w:szCs w:val="36"/>
+        </w:rPr>
+      </w:r>
+    </w:p>
+    <w:p>
+      <w:pPr>
+        <w:pStyle w:val="Normal"/>
+        <w:jc w:val="both"/>
+        <w:rPr>
+          <w:rFonts w:ascii="Garamond" w:hAnsi="Garamond"/>
+          <w:sz w:val="36"/>
+          <w:szCs w:val="36"/>
+        </w:rPr>
+      </w:pPr>
+      <w:r>
+        <w:rPr>
+          <w:rFonts w:ascii="Garamond" w:hAnsi="Garamond"/>
+          <w:sz w:val="36"/>
+          <w:szCs w:val="36"/>
+        </w:rPr>
+        <w:t xml:space="preserve">Existe um antigo ditado que diz mais ou menos assim: </w:t>
+      </w:r>
+      <w:r>
+        <w:rPr>
+          <w:rStyle w:val="Emphasis"/>
+          <w:rFonts w:ascii="Garamond" w:hAnsi="Garamond"/>
+          <w:sz w:val="36"/>
+          <w:szCs w:val="36"/>
+        </w:rPr>
+        <w:t>“É mais fácil calçar sandálias do que estender tapetes vermelhos por toda parte.”</w:t>
+      </w:r>
+      <w:r>
+        <w:rPr>
+          <w:rFonts w:ascii="Garamond" w:hAnsi="Garamond"/>
+          <w:sz w:val="36"/>
+          <w:szCs w:val="36"/>
+        </w:rPr>
+        <w:t xml:space="preserve"> As sandálias representam a humildade — um calçado simples, que nos prepara para caminhar, aceitando os caminhos como são. Já os tapetes vermelhos simbolizam os nossos caprichos, o desejo de conforto, reconhecimento e facilidades. </w:t>
+      </w:r>
+    </w:p>
+    <w:p>
+      <w:pPr>
+        <w:pStyle w:val="Normal"/>
+        <w:jc w:val="both"/>
+        <w:rPr>
+          <w:rFonts w:ascii="Garamond" w:hAnsi="Garamond"/>
+          <w:sz w:val="36"/>
+          <w:szCs w:val="36"/>
+        </w:rPr>
+      </w:pPr>
+      <w:r>
+        <w:rPr/>
+      </w:r>
+    </w:p>
+    <w:p>
+      <w:pPr>
+        <w:pStyle w:val="Normal"/>
+        <w:jc w:val="both"/>
+        <w:rPr>
+          <w:rFonts w:ascii="Garamond" w:hAnsi="Garamond"/>
+          <w:sz w:val="36"/>
+          <w:szCs w:val="36"/>
+        </w:rPr>
+      </w:pPr>
+      <w:r>
+        <w:rPr>
+          <w:rFonts w:ascii="Garamond" w:hAnsi="Garamond"/>
+          <w:sz w:val="36"/>
+          <w:szCs w:val="36"/>
+        </w:rPr>
+        <w:t xml:space="preserve">A humildade é o oposto do orgulho e o orgulho, junto com o egoísmo são as maiores chagas da humanidade. Portanto, para nossa evolução espiritual é fundamental que sejamos humildes. </w:t>
+      </w:r>
+    </w:p>
+    <w:p>
+      <w:pPr>
+        <w:pStyle w:val="Normal"/>
+        <w:jc w:val="both"/>
+        <w:rPr>
+          <w:rFonts w:ascii="Garamond" w:hAnsi="Garamond"/>
+          <w:sz w:val="36"/>
+          <w:szCs w:val="36"/>
+        </w:rPr>
+      </w:pPr>
+      <w:r>
+        <w:rPr>
+          <w:rFonts w:ascii="Garamond" w:hAnsi="Garamond"/>
+          <w:sz w:val="36"/>
+          <w:szCs w:val="36"/>
+        </w:rPr>
+      </w:r>
+    </w:p>
+    <w:p>
+      <w:pPr>
+        <w:pStyle w:val="Normal"/>
+        <w:jc w:val="both"/>
+        <w:rPr>
+          <w:rFonts w:ascii="Garamond" w:hAnsi="Garamond"/>
+          <w:sz w:val="36"/>
+          <w:szCs w:val="36"/>
+        </w:rPr>
+      </w:pPr>
+      <w:r>
+        <w:rPr>
+          <w:rFonts w:ascii="Garamond" w:hAnsi="Garamond"/>
+          <w:sz w:val="36"/>
+          <w:szCs w:val="36"/>
+        </w:rPr>
+        <w:t xml:space="preserve">Maria de Nazaré, com sua vida de entrega silenciosa e serviço despretensioso, calçou as sandálias da humildade. Não buscou honrarias, tampouco exigiu privilégios, mesmo sendo mãe do Salvador. Ela seguiu pelos caminhos que </w:t>
+      </w:r>
+      <w:r>
+        <w:rPr>
+          <w:rFonts w:eastAsia="Arial" w:cs="Arial" w:ascii="Garamond" w:hAnsi="Garamond"/>
+          <w:color w:val="auto"/>
+          <w:kern w:val="0"/>
+          <w:sz w:val="36"/>
+          <w:szCs w:val="36"/>
+          <w:lang w:val="en-US" w:eastAsia="zh-CN" w:bidi="hi-IN"/>
+        </w:rPr>
+        <w:t>a vontade divina</w:t>
+      </w:r>
+      <w:r>
+        <w:rPr>
+          <w:rFonts w:ascii="Garamond" w:hAnsi="Garamond"/>
+          <w:sz w:val="36"/>
+          <w:szCs w:val="36"/>
+        </w:rPr>
+        <w:t xml:space="preserve"> lhe </w:t>
+      </w:r>
+      <w:r>
+        <w:rPr>
+          <w:rFonts w:eastAsia="Arial" w:cs="Arial" w:ascii="Garamond" w:hAnsi="Garamond"/>
+          <w:color w:val="auto"/>
+          <w:kern w:val="0"/>
+          <w:sz w:val="36"/>
+          <w:szCs w:val="36"/>
+          <w:lang w:val="en-US" w:eastAsia="zh-CN" w:bidi="hi-IN"/>
+        </w:rPr>
+        <w:t>ofereceu,</w:t>
+      </w:r>
+      <w:r>
+        <w:rPr>
+          <w:rFonts w:ascii="Garamond" w:hAnsi="Garamond"/>
+          <w:sz w:val="36"/>
+          <w:szCs w:val="36"/>
+        </w:rPr>
+        <w:t xml:space="preserve"> com coragem, fé e simplicidade, ensinando-nos que é pela humildade que se alcança a verdadeira grandeza.</w:t>
+      </w:r>
+    </w:p>
+    <w:p>
+      <w:pPr>
+        <w:pStyle w:val="Normal"/>
+        <w:jc w:val="both"/>
+        <w:rPr>
+          <w:rFonts w:ascii="Garamond" w:hAnsi="Garamond"/>
+          <w:sz w:val="36"/>
+          <w:szCs w:val="36"/>
+        </w:rPr>
+      </w:pPr>
+      <w:r>
+        <w:rPr>
+          <w:rFonts w:ascii="Garamond" w:hAnsi="Garamond"/>
+          <w:sz w:val="36"/>
+          <w:szCs w:val="36"/>
+        </w:rPr>
+      </w:r>
+    </w:p>
+    <w:p>
+      <w:pPr>
+        <w:pStyle w:val="Normal"/>
+        <w:jc w:val="both"/>
+        <w:rPr>
+          <w:rFonts w:ascii="Garamond" w:hAnsi="Garamond"/>
+          <w:sz w:val="36"/>
+          <w:szCs w:val="36"/>
+        </w:rPr>
+      </w:pPr>
+      <w:r>
+        <w:rPr>
+          <w:rFonts w:ascii="Garamond" w:hAnsi="Garamond"/>
+          <w:sz w:val="36"/>
+          <w:szCs w:val="36"/>
+        </w:rPr>
+        <w:t xml:space="preserve">Outra virtude de Maria que podemos </w:t>
+      </w:r>
+      <w:r>
+        <w:rPr>
+          <w:rFonts w:eastAsia="Arial" w:cs="Arial" w:ascii="Garamond" w:hAnsi="Garamond"/>
+          <w:color w:val="auto"/>
+          <w:kern w:val="0"/>
+          <w:sz w:val="36"/>
+          <w:szCs w:val="36"/>
+          <w:lang w:val="en-US" w:eastAsia="zh-CN" w:bidi="hi-IN"/>
+        </w:rPr>
+        <w:t xml:space="preserve">colocar em prática é empatia manifestada pela prontidão em auxiliar. A empatia é fundamental para que possamos servir no bem. </w:t>
+      </w:r>
+    </w:p>
+    <w:p>
+      <w:pPr>
+        <w:pStyle w:val="Normal"/>
+        <w:jc w:val="both"/>
+        <w:rPr>
+          <w:rFonts w:ascii="Garamond" w:hAnsi="Garamond"/>
+          <w:sz w:val="36"/>
+          <w:szCs w:val="36"/>
+        </w:rPr>
+      </w:pPr>
+      <w:r>
+        <w:rPr>
+          <w:rFonts w:ascii="Garamond" w:hAnsi="Garamond"/>
+          <w:sz w:val="36"/>
+          <w:szCs w:val="36"/>
+        </w:rPr>
+      </w:r>
+    </w:p>
+    <w:p>
+      <w:pPr>
+        <w:pStyle w:val="Normal"/>
+        <w:jc w:val="both"/>
+        <w:rPr>
+          <w:rFonts w:ascii="Garamond" w:hAnsi="Garamond"/>
+          <w:sz w:val="36"/>
+          <w:szCs w:val="36"/>
+        </w:rPr>
+      </w:pPr>
+      <w:r>
+        <w:rPr>
+          <w:rFonts w:eastAsia="Arial" w:cs="Arial" w:ascii="Garamond" w:hAnsi="Garamond"/>
+          <w:color w:val="auto"/>
+          <w:kern w:val="0"/>
+          <w:sz w:val="36"/>
+          <w:szCs w:val="36"/>
+          <w:lang w:val="en-US" w:eastAsia="zh-CN" w:bidi="hi-IN"/>
+        </w:rPr>
+        <w:t>Muitas vezes nós menosprezamos os problemas das pessoas. Por não conhecermos esses problemas, por não vivenciá-los, criticamos aquele que sofre, julgando-o fraco ou dizendo que está dando ao problema uma importância maior do que a verdadeira.</w:t>
+      </w:r>
+    </w:p>
+    <w:p>
+      <w:pPr>
+        <w:pStyle w:val="Normal"/>
+        <w:jc w:val="both"/>
+        <w:rPr>
+          <w:rFonts w:ascii="Garamond" w:hAnsi="Garamond"/>
+          <w:sz w:val="36"/>
+          <w:szCs w:val="36"/>
+        </w:rPr>
+      </w:pPr>
+      <w:r>
+        <w:rPr>
+          <w:rFonts w:ascii="Garamond" w:hAnsi="Garamond"/>
+          <w:sz w:val="36"/>
+          <w:szCs w:val="36"/>
+        </w:rPr>
+      </w:r>
+    </w:p>
+    <w:p>
+      <w:pPr>
+        <w:pStyle w:val="Normal"/>
+        <w:jc w:val="both"/>
+        <w:rPr>
+          <w:rFonts w:ascii="Garamond" w:hAnsi="Garamond"/>
+          <w:sz w:val="36"/>
+          <w:szCs w:val="36"/>
+        </w:rPr>
+      </w:pPr>
+      <w:r>
+        <w:rPr>
+          <w:rFonts w:eastAsia="Arial" w:cs="Arial" w:ascii="Garamond" w:hAnsi="Garamond"/>
+          <w:color w:val="auto"/>
+          <w:kern w:val="0"/>
+          <w:sz w:val="36"/>
+          <w:szCs w:val="36"/>
+          <w:lang w:val="en-US" w:eastAsia="zh-CN" w:bidi="hi-IN"/>
+        </w:rPr>
+        <w:t>Somente se nos colocarmos no lugar do outro é que seremos capazes de entender suas dores, o tamanho de suas dificuldades. E uma vez que tenhamos essa compreensão, devemos nos colocar à disposição imediatamente para o auxílio, assim como fez Maria.</w:t>
+      </w:r>
+    </w:p>
+    <w:p>
+      <w:pPr>
+        <w:pStyle w:val="Normal"/>
+        <w:jc w:val="both"/>
+        <w:rPr>
+          <w:rFonts w:ascii="Garamond" w:hAnsi="Garamond"/>
+          <w:sz w:val="36"/>
+          <w:szCs w:val="36"/>
+        </w:rPr>
+      </w:pPr>
+      <w:r>
+        <w:rPr>
+          <w:rFonts w:ascii="Garamond" w:hAnsi="Garamond"/>
+          <w:sz w:val="36"/>
+          <w:szCs w:val="36"/>
+        </w:rPr>
+      </w:r>
+    </w:p>
+    <w:p>
+      <w:pPr>
+        <w:pStyle w:val="Normal"/>
+        <w:jc w:val="both"/>
+        <w:rPr>
+          <w:rFonts w:ascii="Garamond" w:hAnsi="Garamond"/>
+          <w:sz w:val="36"/>
+          <w:szCs w:val="36"/>
+        </w:rPr>
+      </w:pPr>
+      <w:r>
+        <w:rPr>
+          <w:rFonts w:ascii="Garamond" w:hAnsi="Garamond"/>
+          <w:sz w:val="36"/>
+          <w:szCs w:val="36"/>
+        </w:rPr>
+        <w:t>&lt;&lt;&lt; Até aqui, ok. &gt;&gt;&gt;</w:t>
+      </w:r>
+    </w:p>
+    <w:p>
+      <w:pPr>
+        <w:pStyle w:val="Normal"/>
+        <w:jc w:val="both"/>
+        <w:rPr>
+          <w:rFonts w:ascii="Garamond" w:hAnsi="Garamond"/>
+          <w:sz w:val="36"/>
+          <w:szCs w:val="36"/>
+        </w:rPr>
+      </w:pPr>
+      <w:r>
+        <w:rPr>
+          <w:rFonts w:ascii="Garamond" w:hAnsi="Garamond"/>
+          <w:sz w:val="36"/>
+          <w:szCs w:val="36"/>
+        </w:rPr>
+      </w:r>
+    </w:p>
+    <w:p>
+      <w:pPr>
+        <w:pStyle w:val="Normal"/>
+        <w:jc w:val="both"/>
+        <w:rPr>
+          <w:rFonts w:ascii="Garamond" w:hAnsi="Garamond"/>
+          <w:sz w:val="36"/>
+          <w:szCs w:val="36"/>
+        </w:rPr>
+      </w:pPr>
+      <w:r>
+        <w:rPr>
+          <w:rFonts w:ascii="Garamond" w:hAnsi="Garamond"/>
+          <w:sz w:val="36"/>
+          <w:szCs w:val="36"/>
+        </w:rPr>
+      </w:r>
+    </w:p>
+    <w:p>
+      <w:pPr>
+        <w:pStyle w:val="Normal"/>
+        <w:jc w:val="both"/>
+        <w:rPr>
+          <w:rFonts w:ascii="Garamond" w:hAnsi="Garamond"/>
+          <w:sz w:val="36"/>
+          <w:szCs w:val="36"/>
+        </w:rPr>
+      </w:pPr>
+      <w:r>
+        <w:rPr>
+          <w:rFonts w:ascii="Garamond" w:hAnsi="Garamond"/>
+          <w:sz w:val="36"/>
+          <w:szCs w:val="36"/>
+        </w:rPr>
+      </w:r>
+    </w:p>
+    <w:p>
+      <w:pPr>
+        <w:pStyle w:val="Normal"/>
+        <w:jc w:val="both"/>
+        <w:rPr>
+          <w:rFonts w:ascii="Garamond" w:hAnsi="Garamond"/>
+          <w:sz w:val="36"/>
+          <w:szCs w:val="36"/>
+        </w:rPr>
+      </w:pPr>
+      <w:r>
+        <w:rPr>
+          <w:rFonts w:eastAsia="Arial" w:cs="Arial" w:ascii="Garamond" w:hAnsi="Garamond"/>
+          <w:color w:val="auto"/>
+          <w:kern w:val="0"/>
+          <w:sz w:val="36"/>
+          <w:szCs w:val="36"/>
+          <w:lang w:val="en-US" w:eastAsia="zh-CN" w:bidi="hi-IN"/>
+        </w:rPr>
+        <w:t>Como exemplo dessa virtude de Maria, podemos citar o capítulo 19 do evangelho de João, versículos 17 a 27, onde são descritos o martírio e a crucificação de Jesus.</w:t>
+      </w:r>
+    </w:p>
+    <w:p>
+      <w:pPr>
+        <w:pStyle w:val="Normal"/>
+        <w:jc w:val="both"/>
+        <w:rPr>
+          <w:rFonts w:ascii="Garamond" w:hAnsi="Garamond"/>
+          <w:sz w:val="36"/>
+          <w:szCs w:val="36"/>
+        </w:rPr>
+      </w:pPr>
+      <w:r>
+        <w:rPr>
+          <w:rFonts w:ascii="Garamond" w:hAnsi="Garamond"/>
+          <w:sz w:val="36"/>
+          <w:szCs w:val="36"/>
+        </w:rPr>
+      </w:r>
+    </w:p>
+    <w:p>
+      <w:pPr>
+        <w:pStyle w:val="Normal"/>
+        <w:jc w:val="both"/>
+        <w:rPr>
+          <w:rFonts w:ascii="Garamond" w:hAnsi="Garamond"/>
+          <w:sz w:val="36"/>
+          <w:szCs w:val="36"/>
+        </w:rPr>
+      </w:pPr>
+      <w:r>
+        <w:rPr>
+          <w:rFonts w:eastAsia="Arial" w:cs="Arial" w:ascii="Garamond" w:hAnsi="Garamond"/>
+          <w:color w:val="auto"/>
+          <w:kern w:val="0"/>
+          <w:sz w:val="36"/>
+          <w:szCs w:val="36"/>
+          <w:lang w:val="en-US" w:eastAsia="zh-CN" w:bidi="hi-IN"/>
+        </w:rPr>
+        <w:t xml:space="preserve">No momento mais doloroso do ministério de Jesus, Maria permanece de pé, junto à cruz. Ela não tenta fugir, não protesta, não se revolta. Apenas permanece junto ao filho amado, injustamente crucificado. </w:t>
+      </w:r>
+    </w:p>
+    <w:p>
+      <w:pPr>
+        <w:pStyle w:val="Normal"/>
+        <w:jc w:val="both"/>
+        <w:rPr>
+          <w:rFonts w:ascii="Garamond" w:hAnsi="Garamond"/>
+          <w:sz w:val="36"/>
+          <w:szCs w:val="36"/>
+        </w:rPr>
+      </w:pPr>
+      <w:r>
+        <w:rPr>
+          <w:rFonts w:ascii="Garamond" w:hAnsi="Garamond"/>
+          <w:sz w:val="36"/>
+          <w:szCs w:val="36"/>
+        </w:rPr>
+      </w:r>
+    </w:p>
+    <w:p>
+      <w:pPr>
+        <w:pStyle w:val="Normal"/>
+        <w:jc w:val="both"/>
+        <w:rPr>
+          <w:rFonts w:ascii="Garamond" w:hAnsi="Garamond"/>
+          <w:sz w:val="36"/>
+          <w:szCs w:val="36"/>
+        </w:rPr>
+      </w:pPr>
+      <w:r>
+        <w:rPr>
+          <w:rFonts w:eastAsia="Arial" w:cs="Arial" w:ascii="Garamond" w:hAnsi="Garamond"/>
+          <w:color w:val="auto"/>
+          <w:kern w:val="0"/>
+          <w:sz w:val="36"/>
+          <w:szCs w:val="36"/>
+          <w:lang w:val="en-US" w:eastAsia="zh-CN" w:bidi="hi-IN"/>
+        </w:rPr>
+        <w:t>Humberto de Campos, na obra Boa Nova, psicografia de Chico Xavier, no capítulo 30, cujo título é Maria, nos dá detalhes sobre o sofrimento e as reflexões de Maria ao pé da cruz. Durante todo o tempo em que Maria ali permaneceu, mergulhada em suas reflexões, suas únicas palavras foram</w:t>
+      </w:r>
+    </w:p>
+    <w:p>
+      <w:pPr>
+        <w:pStyle w:val="Normal"/>
+        <w:jc w:val="both"/>
+        <w:rPr>
+          <w:rFonts w:ascii="Garamond" w:hAnsi="Garamond"/>
+          <w:sz w:val="36"/>
+          <w:szCs w:val="36"/>
+        </w:rPr>
+      </w:pPr>
+      <w:r>
+        <w:rPr>
+          <w:rFonts w:ascii="Garamond" w:hAnsi="Garamond"/>
+          <w:sz w:val="36"/>
+          <w:szCs w:val="36"/>
+        </w:rPr>
+      </w:r>
+    </w:p>
+    <w:p>
+      <w:pPr>
+        <w:pStyle w:val="Normal"/>
+        <w:ind w:left="720" w:hanging="0"/>
+        <w:jc w:val="both"/>
+        <w:rPr>
+          <w:i/>
+          <w:i/>
+          <w:iCs/>
+        </w:rPr>
+      </w:pPr>
+      <w:r>
+        <w:rPr>
+          <w:rFonts w:eastAsia="Arial" w:cs="Arial" w:ascii="Garamond" w:hAnsi="Garamond"/>
+          <w:i/>
+          <w:iCs/>
           <w:color w:val="auto"/>
           <w:kern w:val="0"/>
           <w:sz w:val="36"/>
@@ -1108,7 +2748,11 @@
         </w:rPr>
       </w:pPr>
       <w:r>
-        <w:rPr/>
+        <w:rPr>
+          <w:rFonts w:ascii="Garamond" w:hAnsi="Garamond"/>
+          <w:sz w:val="36"/>
+          <w:szCs w:val="36"/>
+        </w:rPr>
       </w:r>
     </w:p>
     <w:p>
@@ -1144,7 +2788,11 @@
         </w:rPr>
       </w:pPr>
       <w:r>
-        <w:rPr/>
+        <w:rPr>
+          <w:rFonts w:ascii="Garamond" w:hAnsi="Garamond"/>
+          <w:sz w:val="36"/>
+          <w:szCs w:val="36"/>
+        </w:rPr>
       </w:r>
     </w:p>
     <w:p>
@@ -1166,29 +2814,7 @@
           <w:szCs w:val="36"/>
           <w:lang w:val="en-US" w:eastAsia="zh-CN" w:bidi="hi-IN"/>
         </w:rPr>
-        <w:t>Se a injúria te persegue, trabalha servindo, e o sarcasmo far-se-á</w:t>
-      </w:r>
-      <w:r>
-        <w:rPr>
-          <w:rFonts w:eastAsia="Arial" w:cs="Arial" w:ascii="Garamond" w:hAnsi="Garamond"/>
-          <w:color w:val="auto"/>
-          <w:kern w:val="0"/>
-          <w:sz w:val="36"/>
-          <w:szCs w:val="36"/>
-          <w:lang w:val="en-US" w:eastAsia="zh-CN" w:bidi="hi-IN"/>
-        </w:rPr>
-        <w:t xml:space="preserve"> </w:t>
-      </w:r>
-      <w:r>
-        <w:rPr>
-          <w:rFonts w:eastAsia="Arial" w:cs="Arial" w:ascii="Garamond" w:hAnsi="Garamond"/>
-          <w:color w:val="auto"/>
-          <w:kern w:val="0"/>
-          <w:sz w:val="36"/>
-          <w:szCs w:val="36"/>
-          <w:lang w:val="en-US" w:eastAsia="zh-CN" w:bidi="hi-IN"/>
-        </w:rPr>
-        <w:t>reconhecimento.</w:t>
+        <w:t>Se a injúria te persegue, trabalha servindo, e o sarcasmo far-se-á reconhecimento.</w:t>
       </w:r>
     </w:p>
     <w:p>
@@ -1210,29 +2836,7 @@
           <w:szCs w:val="36"/>
           <w:lang w:val="en-US" w:eastAsia="zh-CN" w:bidi="hi-IN"/>
         </w:rPr>
-        <w:t>Se a calúnia te apedreja, trabalha servindo, e a ofensa converter-se-á em</w:t>
-      </w:r>
-      <w:r>
-        <w:rPr>
-          <w:rFonts w:eastAsia="Arial" w:cs="Arial" w:ascii="Garamond" w:hAnsi="Garamond"/>
-          <w:color w:val="auto"/>
-          <w:kern w:val="0"/>
-          <w:sz w:val="36"/>
-          <w:szCs w:val="36"/>
-          <w:lang w:val="en-US" w:eastAsia="zh-CN" w:bidi="hi-IN"/>
-        </w:rPr>
-        <w:t xml:space="preserve"> </w:t>
-      </w:r>
-      <w:r>
-        <w:rPr>
-          <w:rFonts w:eastAsia="Arial" w:cs="Arial" w:ascii="Garamond" w:hAnsi="Garamond"/>
-          <w:color w:val="auto"/>
-          <w:kern w:val="0"/>
-          <w:sz w:val="36"/>
-          <w:szCs w:val="36"/>
-          <w:lang w:val="en-US" w:eastAsia="zh-CN" w:bidi="hi-IN"/>
-        </w:rPr>
-        <w:t>louvor.</w:t>
+        <w:t>Se a calúnia te apedreja, trabalha servindo, e a ofensa converter-se-á em louvor.</w:t>
       </w:r>
     </w:p>
     <w:p>
@@ -1254,29 +2858,7 @@
           <w:szCs w:val="36"/>
           <w:lang w:val="en-US" w:eastAsia="zh-CN" w:bidi="hi-IN"/>
         </w:rPr>
-        <w:t>Se a mágoa te alanceia, trabalha servindo, e a dor erguer-se-á por</w:t>
-      </w:r>
-      <w:r>
-        <w:rPr>
-          <w:rFonts w:eastAsia="Arial" w:cs="Arial" w:ascii="Garamond" w:hAnsi="Garamond"/>
-          <w:color w:val="auto"/>
-          <w:kern w:val="0"/>
-          <w:sz w:val="36"/>
-          <w:szCs w:val="36"/>
-          <w:lang w:val="en-US" w:eastAsia="zh-CN" w:bidi="hi-IN"/>
-        </w:rPr>
-        <w:t xml:space="preserve"> </w:t>
-      </w:r>
-      <w:r>
-        <w:rPr>
-          <w:rFonts w:eastAsia="Arial" w:cs="Arial" w:ascii="Garamond" w:hAnsi="Garamond"/>
-          <w:color w:val="auto"/>
-          <w:kern w:val="0"/>
-          <w:sz w:val="36"/>
-          <w:szCs w:val="36"/>
-          <w:lang w:val="en-US" w:eastAsia="zh-CN" w:bidi="hi-IN"/>
-        </w:rPr>
-        <w:t>utilidade.</w:t>
+        <w:t>Se a mágoa te alanceia, trabalha servindo, e a dor erguer-se-á por utilidade.</w:t>
       </w:r>
     </w:p>
     <w:p>
@@ -1302,91 +2884,25 @@
           <w:szCs w:val="36"/>
           <w:lang w:val="en-US" w:eastAsia="zh-CN" w:bidi="hi-IN"/>
         </w:rPr>
-        <w:t>Se o obstáculo te aborrece, trabalha servindo, e o embaraço surgirá por</w:t>
-      </w:r>
-      <w:r>
-        <w:rPr>
-          <w:rFonts w:eastAsia="Arial" w:cs="Arial" w:ascii="Garamond" w:hAnsi="Garamond"/>
-          <w:color w:val="auto"/>
-          <w:kern w:val="0"/>
-          <w:sz w:val="36"/>
-          <w:szCs w:val="36"/>
-          <w:lang w:val="en-US" w:eastAsia="zh-CN" w:bidi="hi-IN"/>
-        </w:rPr>
-        <w:t xml:space="preserve"> </w:t>
-      </w:r>
-      <w:r>
-        <w:rPr>
-          <w:rFonts w:eastAsia="Arial" w:cs="Arial" w:ascii="Garamond" w:hAnsi="Garamond"/>
-          <w:color w:val="auto"/>
-          <w:kern w:val="0"/>
-          <w:sz w:val="36"/>
-          <w:szCs w:val="36"/>
-          <w:lang w:val="en-US" w:eastAsia="zh-CN" w:bidi="hi-IN"/>
-        </w:rPr>
-        <w:t>lição.</w:t>
-      </w:r>
-    </w:p>
-    <w:p>
-      <w:pPr>
-        <w:pStyle w:val="Normal"/>
-        <w:jc w:val="both"/>
-        <w:rPr>
-          <w:rFonts w:ascii="Garamond" w:hAnsi="Garamond"/>
-          <w:sz w:val="36"/>
-          <w:szCs w:val="36"/>
-        </w:rPr>
-      </w:pPr>
-      <w:r>
-        <w:rPr>
-          <w:rFonts w:ascii="Garamond" w:hAnsi="Garamond"/>
-          <w:sz w:val="36"/>
-          <w:szCs w:val="36"/>
-        </w:rPr>
-      </w:r>
-    </w:p>
-    <w:p>
-      <w:pPr>
-        <w:pStyle w:val="Normal"/>
-        <w:jc w:val="both"/>
-        <w:rPr>
-          <w:rFonts w:ascii="Garamond" w:hAnsi="Garamond"/>
-          <w:sz w:val="36"/>
-          <w:szCs w:val="36"/>
-        </w:rPr>
-      </w:pPr>
-      <w:r>
-        <w:rPr>
-          <w:rFonts w:eastAsia="Arial" w:cs="Arial" w:ascii="Garamond" w:hAnsi="Garamond"/>
-          <w:color w:val="auto"/>
-          <w:kern w:val="0"/>
-          <w:sz w:val="36"/>
-          <w:szCs w:val="36"/>
-          <w:lang w:val="en-US" w:eastAsia="zh-CN" w:bidi="hi-IN"/>
-        </w:rPr>
-        <w:t>1. Pela qualidade das suas palavras, e não pela quantidade:</w:t>
-      </w:r>
-    </w:p>
-    <w:p>
-      <w:pPr>
-        <w:pStyle w:val="Normal"/>
-        <w:jc w:val="both"/>
-        <w:rPr>
-          <w:rFonts w:ascii="Garamond" w:hAnsi="Garamond"/>
-          <w:sz w:val="36"/>
-          <w:szCs w:val="36"/>
-        </w:rPr>
-      </w:pPr>
-      <w:r>
-        <w:rPr>
-          <w:rFonts w:eastAsia="Arial" w:cs="Arial" w:ascii="Garamond" w:hAnsi="Garamond"/>
-          <w:color w:val="auto"/>
-          <w:kern w:val="0"/>
-          <w:sz w:val="36"/>
-          <w:szCs w:val="36"/>
-          <w:lang w:val="en-US" w:eastAsia="zh-CN" w:bidi="hi-IN"/>
-        </w:rPr>
-        <w:t>Nos evangelhos, Maria fala pouco, mas quando fala, suas palavras têm peso e significado. Ela não se perde em discursos, mas escolhe com cuidado o que dizer, como vemos nas Bodas de Caná: “Fazei tudo o que ele vos disser” (Jo 2,5). Essa frase curta resume a essência da fé cristã — escutar e obedecer a Cristo. Maria ensina que a verdadeira sabedoria está mais no conteúdo do que na extensão da fala.</w:t>
+        <w:t>Se o obstáculo te aborrece, trabalha servindo, e o embaraço surgirá por lição.</w:t>
+      </w:r>
+    </w:p>
+    <w:p>
+      <w:pPr>
+        <w:pStyle w:val="Normal"/>
+        <w:jc w:val="both"/>
+        <w:rPr>
+          <w:rFonts w:ascii="Garamond" w:hAnsi="Garamond"/>
+          <w:sz w:val="36"/>
+          <w:szCs w:val="36"/>
+        </w:rPr>
+      </w:pPr>
+      <w:r>
+        <w:rPr>
+          <w:rFonts w:ascii="Garamond" w:hAnsi="Garamond"/>
+          <w:sz w:val="36"/>
+          <w:szCs w:val="36"/>
+        </w:rPr>
       </w:r>
     </w:p>
     <w:p>
@@ -1497,14 +3013,10 @@
       </w:pPr>
       <w:r>
         <w:rPr>
-          <w:rFonts w:eastAsia="Arial" w:cs="Arial" w:ascii="Garamond" w:hAnsi="Garamond"/>
-          <w:color w:val="auto"/>
-          <w:kern w:val="0"/>
-          <w:sz w:val="36"/>
-          <w:szCs w:val="36"/>
-          <w:lang w:val="en-US" w:eastAsia="zh-CN" w:bidi="hi-IN"/>
-        </w:rPr>
-        <w:t>Portanto, não há dúvidas de que Maria de Nazaré é uma figura de imensa envergadura moral e espiritual, cuja presença silenciosa tem ecoado através dos séculos.</w:t>
+          <w:rFonts w:ascii="Garamond" w:hAnsi="Garamond"/>
+          <w:sz w:val="36"/>
+          <w:szCs w:val="36"/>
+        </w:rPr>
       </w:r>
     </w:p>
     <w:p>
@@ -1679,895 +3191,24 @@
           <w:sz w:val="36"/>
           <w:szCs w:val="36"/>
         </w:rPr>
-        <w:t>Naqueles dias, levantando-se Maria, dirigiu-se apressadamente para a região montanhosa, a uma cidade da Judeia, entrou na casa de Zacarias e saudou Isabel. Aconteceu que, ao ouvir Isabel a saudação de Maria, o nascituro saltou no seu ventre, e Isabel encheu-se do Espírito Santo e exclamou, em grande brado, dizendo: Bendita és tú entre as mulheres e bendito o fruto do teu ventre! E o que se passa para que me visite a mãe do meu Senhor? Pois, assim que chegou aos meus ouvidos a voz da tua saudação, saltou de alegria o nascituro no meu ventre. Bem-aventurada a que creu, pois hão de cumprir-se as coisas que lhe foram ditas da parte do Senhor.</w:t>
-      </w:r>
-    </w:p>
-    <w:p>
-      <w:pPr>
-        <w:pStyle w:val="Normal"/>
-        <w:jc w:val="both"/>
-        <w:rPr>
-          <w:rFonts w:ascii="Garamond" w:hAnsi="Garamond"/>
-          <w:sz w:val="36"/>
-          <w:szCs w:val="36"/>
-        </w:rPr>
-      </w:pPr>
-      <w:r>
-        <w:rPr>
-          <w:rFonts w:ascii="Garamond" w:hAnsi="Garamond"/>
-          <w:sz w:val="36"/>
-          <w:szCs w:val="36"/>
-        </w:rPr>
-      </w:r>
-    </w:p>
-    <w:p>
-      <w:pPr>
-        <w:pStyle w:val="Normal"/>
-        <w:jc w:val="both"/>
-        <w:rPr>
-          <w:rFonts w:ascii="Garamond" w:hAnsi="Garamond"/>
-          <w:sz w:val="36"/>
-          <w:szCs w:val="36"/>
-        </w:rPr>
-      </w:pPr>
-      <w:r>
-        <w:rPr>
-          <w:rFonts w:ascii="Garamond" w:hAnsi="Garamond"/>
-          <w:sz w:val="36"/>
-          <w:szCs w:val="36"/>
-        </w:rPr>
-        <w:t xml:space="preserve">Nessa passagem, Maria nos dá o exemplo do servir [ </w:t>
-      </w:r>
-      <w:r>
-        <w:rPr>
-          <w:rFonts w:ascii="Garamond" w:hAnsi="Garamond"/>
-          <w:sz w:val="36"/>
-          <w:szCs w:val="36"/>
-        </w:rPr>
-        <w:t>D</w:t>
-      </w:r>
-      <w:r>
-        <w:rPr>
-          <w:rFonts w:ascii="Garamond" w:hAnsi="Garamond"/>
-          <w:sz w:val="36"/>
-          <w:szCs w:val="36"/>
-        </w:rPr>
-        <w:t>escrever aqui o tipo de serviço no bem que Maria realizou nessa visita a Isabel ].</w:t>
-      </w:r>
-    </w:p>
-    <w:p>
-      <w:pPr>
-        <w:pStyle w:val="Normal"/>
-        <w:jc w:val="both"/>
-        <w:rPr>
-          <w:rFonts w:ascii="Garamond" w:hAnsi="Garamond"/>
-          <w:sz w:val="36"/>
-          <w:szCs w:val="36"/>
-        </w:rPr>
-      </w:pPr>
-      <w:r>
-        <w:rPr>
-          <w:rFonts w:ascii="Garamond" w:hAnsi="Garamond"/>
-          <w:sz w:val="36"/>
-          <w:szCs w:val="36"/>
-        </w:rPr>
-        <w:t>O Evangelho não diz exatamente onde Maria morava, nem onde ficava a casa de Zacarias e Isabel — mas de acordo com a tradição e estudos históricos, acredita-se que Maria morava em Nazaré, na região da Galileia (norte de Israel) e Zacarias e Isabel moravam em uma região montanhosa da Judeia, no sul do país, perto de Jerusalém. Alguns estudiosos identificam essa cidade como sendo a atual Ain Karim.</w:t>
-      </w:r>
-    </w:p>
-    <w:p>
-      <w:pPr>
-        <w:pStyle w:val="Normal"/>
-        <w:jc w:val="both"/>
-        <w:rPr>
-          <w:rFonts w:ascii="Garamond" w:hAnsi="Garamond"/>
-          <w:sz w:val="36"/>
-          <w:szCs w:val="36"/>
-        </w:rPr>
-      </w:pPr>
-      <w:r>
-        <w:rPr>
-          <w:rFonts w:ascii="Garamond" w:hAnsi="Garamond"/>
-          <w:sz w:val="36"/>
-          <w:szCs w:val="36"/>
-        </w:rPr>
-      </w:r>
-    </w:p>
-    <w:p>
-      <w:pPr>
-        <w:pStyle w:val="Normal"/>
-        <w:jc w:val="both"/>
-        <w:rPr>
-          <w:rFonts w:ascii="Garamond" w:hAnsi="Garamond"/>
-          <w:sz w:val="36"/>
-          <w:szCs w:val="36"/>
-        </w:rPr>
-      </w:pPr>
-      <w:r>
-        <w:rPr>
-          <w:rFonts w:ascii="Garamond" w:hAnsi="Garamond"/>
-          <w:sz w:val="36"/>
-          <w:szCs w:val="36"/>
-        </w:rPr>
-        <w:t xml:space="preserve">Quando falarmos em tradição ao longo das nossas reflexões estamos nos referindo àquilo foi transmitido oralmente ou registrado pelos primeiros cristãos, comunidades judaicas e autores antigos, sobre acontecimentos que a Bíblia nem sempre descreve em detalhes. [ </w:t>
-      </w:r>
-      <w:r>
-        <w:rPr>
-          <w:rFonts w:ascii="Garamond" w:hAnsi="Garamond"/>
-          <w:color w:val="C9211E"/>
-          <w:sz w:val="36"/>
-          <w:szCs w:val="36"/>
-        </w:rPr>
-        <w:t>Ver se compensa manter. Se não houver outras referência à "tradição", substituir o termo por sua explicação no primeiro parágrafo.</w:t>
-      </w:r>
-      <w:r>
-        <w:rPr>
-          <w:rFonts w:ascii="Garamond" w:hAnsi="Garamond"/>
-          <w:sz w:val="36"/>
-          <w:szCs w:val="36"/>
-        </w:rPr>
-        <w:t xml:space="preserve"> ]</w:t>
-      </w:r>
-    </w:p>
-    <w:p>
-      <w:pPr>
-        <w:pStyle w:val="Normal"/>
-        <w:jc w:val="both"/>
-        <w:rPr>
-          <w:rFonts w:ascii="Garamond" w:hAnsi="Garamond"/>
-          <w:sz w:val="36"/>
-          <w:szCs w:val="36"/>
-        </w:rPr>
-      </w:pPr>
-      <w:r>
-        <w:rPr>
-          <w:rFonts w:ascii="Garamond" w:hAnsi="Garamond"/>
-          <w:sz w:val="36"/>
-          <w:szCs w:val="36"/>
-        </w:rPr>
-      </w:r>
-    </w:p>
-    <w:p>
-      <w:pPr>
-        <w:pStyle w:val="Normal"/>
-        <w:jc w:val="both"/>
-        <w:rPr>
-          <w:rFonts w:ascii="Garamond" w:hAnsi="Garamond"/>
-          <w:sz w:val="36"/>
-          <w:szCs w:val="36"/>
-        </w:rPr>
-      </w:pPr>
-      <w:r>
-        <w:rPr>
-          <w:rFonts w:ascii="Garamond" w:hAnsi="Garamond"/>
-          <w:sz w:val="36"/>
-          <w:szCs w:val="36"/>
-        </w:rPr>
-        <w:t>Assim, tomando-se como referência essas informações, estima-se que de Nazaré a Ain Karim, a distância aproximada seria de 130 km a 150 km.</w:t>
-      </w:r>
-    </w:p>
-    <w:p>
-      <w:pPr>
-        <w:pStyle w:val="Normal"/>
-        <w:jc w:val="both"/>
-        <w:rPr>
-          <w:rFonts w:ascii="Garamond" w:hAnsi="Garamond"/>
-          <w:sz w:val="36"/>
-          <w:szCs w:val="36"/>
-        </w:rPr>
-      </w:pPr>
-      <w:r>
-        <w:rPr>
-          <w:rFonts w:ascii="Garamond" w:hAnsi="Garamond"/>
-          <w:sz w:val="36"/>
-          <w:szCs w:val="36"/>
-        </w:rPr>
-      </w:r>
-    </w:p>
-    <w:p>
-      <w:pPr>
-        <w:pStyle w:val="Normal"/>
-        <w:jc w:val="both"/>
-        <w:rPr>
-          <w:rFonts w:ascii="Garamond" w:hAnsi="Garamond"/>
-          <w:sz w:val="36"/>
-          <w:szCs w:val="36"/>
-        </w:rPr>
-      </w:pPr>
-      <w:r>
-        <w:rPr>
-          <w:rFonts w:ascii="Garamond" w:hAnsi="Garamond"/>
-          <w:sz w:val="36"/>
-          <w:szCs w:val="36"/>
-        </w:rPr>
-        <w:t>Essa distância por si só já seria um grande desafio àquela época, mas havia outros fatores que tornavam a viagem ainda mais difícil:</w:t>
-      </w:r>
-    </w:p>
-    <w:p>
-      <w:pPr>
-        <w:pStyle w:val="Normal"/>
-        <w:jc w:val="both"/>
-        <w:rPr>
-          <w:rFonts w:ascii="Garamond" w:hAnsi="Garamond"/>
-          <w:sz w:val="36"/>
-          <w:szCs w:val="36"/>
-        </w:rPr>
-      </w:pPr>
-      <w:r>
-        <w:rPr>
-          <w:rFonts w:ascii="Garamond" w:hAnsi="Garamond"/>
-          <w:sz w:val="36"/>
-          <w:szCs w:val="36"/>
-        </w:rPr>
-      </w:r>
-    </w:p>
-    <w:p>
-      <w:pPr>
-        <w:pStyle w:val="Normal"/>
-        <w:jc w:val="both"/>
-        <w:rPr>
-          <w:rFonts w:ascii="Garamond" w:hAnsi="Garamond"/>
-          <w:sz w:val="36"/>
-          <w:szCs w:val="36"/>
-        </w:rPr>
-      </w:pPr>
-      <w:r>
-        <w:rPr>
-          <w:rFonts w:ascii="Garamond" w:hAnsi="Garamond"/>
-          <w:sz w:val="36"/>
-          <w:szCs w:val="36"/>
-        </w:rPr>
-        <w:t>A viagem seria feita a pé ou em caravanas, pelas estradas da época;</w:t>
-      </w:r>
-    </w:p>
-    <w:p>
-      <w:pPr>
-        <w:pStyle w:val="Normal"/>
-        <w:jc w:val="both"/>
-        <w:rPr>
-          <w:rFonts w:ascii="Garamond" w:hAnsi="Garamond"/>
-          <w:sz w:val="36"/>
-          <w:szCs w:val="36"/>
-        </w:rPr>
-      </w:pPr>
-      <w:r>
-        <w:rPr>
-          <w:rFonts w:ascii="Garamond" w:hAnsi="Garamond"/>
-          <w:sz w:val="36"/>
-          <w:szCs w:val="36"/>
-        </w:rPr>
-      </w:r>
-    </w:p>
-    <w:p>
-      <w:pPr>
-        <w:pStyle w:val="Normal"/>
-        <w:jc w:val="both"/>
-        <w:rPr>
-          <w:rFonts w:ascii="Garamond" w:hAnsi="Garamond"/>
-          <w:sz w:val="36"/>
-          <w:szCs w:val="36"/>
-        </w:rPr>
-      </w:pPr>
-      <w:r>
-        <w:rPr>
-          <w:rFonts w:ascii="Garamond" w:hAnsi="Garamond"/>
-          <w:sz w:val="36"/>
-          <w:szCs w:val="36"/>
-        </w:rPr>
-        <w:t>O terreno era montanhoso em várias partes, resultando em uma jornada muito cansativa;</w:t>
-      </w:r>
-    </w:p>
-    <w:p>
-      <w:pPr>
-        <w:pStyle w:val="Normal"/>
-        <w:jc w:val="both"/>
-        <w:rPr>
-          <w:rFonts w:ascii="Garamond" w:hAnsi="Garamond"/>
-          <w:sz w:val="36"/>
-          <w:szCs w:val="36"/>
-        </w:rPr>
-      </w:pPr>
-      <w:r>
-        <w:rPr>
-          <w:rFonts w:ascii="Garamond" w:hAnsi="Garamond"/>
-          <w:sz w:val="36"/>
-          <w:szCs w:val="36"/>
-        </w:rPr>
-      </w:r>
-    </w:p>
-    <w:p>
-      <w:pPr>
-        <w:pStyle w:val="Normal"/>
-        <w:jc w:val="both"/>
-        <w:rPr>
-          <w:rFonts w:ascii="Garamond" w:hAnsi="Garamond"/>
-          <w:sz w:val="36"/>
-          <w:szCs w:val="36"/>
-        </w:rPr>
-      </w:pPr>
-      <w:r>
-        <w:rPr>
-          <w:rFonts w:ascii="Garamond" w:hAnsi="Garamond"/>
-          <w:sz w:val="36"/>
-          <w:szCs w:val="36"/>
-        </w:rPr>
-        <w:t>Levaria uns 4 a 7 dias para completar o trajeto, dependendo do ritmo da caminhada e das paradas;</w:t>
-      </w:r>
-    </w:p>
-    <w:p>
-      <w:pPr>
-        <w:pStyle w:val="Normal"/>
-        <w:jc w:val="both"/>
-        <w:rPr>
-          <w:rFonts w:ascii="Garamond" w:hAnsi="Garamond"/>
-          <w:sz w:val="36"/>
-          <w:szCs w:val="36"/>
-        </w:rPr>
-      </w:pPr>
-      <w:r>
-        <w:rPr>
-          <w:rFonts w:ascii="Garamond" w:hAnsi="Garamond"/>
-          <w:sz w:val="36"/>
-          <w:szCs w:val="36"/>
-        </w:rPr>
-      </w:r>
-    </w:p>
-    <w:p>
-      <w:pPr>
-        <w:pStyle w:val="Normal"/>
-        <w:jc w:val="both"/>
-        <w:rPr>
-          <w:rFonts w:ascii="Garamond" w:hAnsi="Garamond"/>
-          <w:sz w:val="36"/>
-          <w:szCs w:val="36"/>
-        </w:rPr>
-      </w:pPr>
-      <w:r>
-        <w:rPr>
-          <w:rFonts w:ascii="Garamond" w:hAnsi="Garamond"/>
-          <w:sz w:val="36"/>
-          <w:szCs w:val="36"/>
-        </w:rPr>
-        <w:t xml:space="preserve">Maria era ainda muito jovem, provavelmente tendo entre 14 </w:t>
-      </w:r>
-      <w:r>
-        <w:rPr>
-          <w:rFonts w:ascii="Garamond" w:hAnsi="Garamond"/>
-          <w:sz w:val="36"/>
-          <w:szCs w:val="36"/>
-        </w:rPr>
-        <w:t>e</w:t>
-      </w:r>
-      <w:r>
-        <w:rPr>
-          <w:rFonts w:ascii="Garamond" w:hAnsi="Garamond"/>
-          <w:sz w:val="36"/>
-          <w:szCs w:val="36"/>
-        </w:rPr>
-        <w:t xml:space="preserve"> 16 anos;</w:t>
-      </w:r>
-    </w:p>
-    <w:p>
-      <w:pPr>
-        <w:pStyle w:val="Normal"/>
-        <w:jc w:val="both"/>
-        <w:rPr>
-          <w:rFonts w:ascii="Garamond" w:hAnsi="Garamond"/>
-          <w:sz w:val="36"/>
-          <w:szCs w:val="36"/>
-        </w:rPr>
-      </w:pPr>
-      <w:r>
-        <w:rPr>
-          <w:rFonts w:ascii="Garamond" w:hAnsi="Garamond"/>
-          <w:sz w:val="36"/>
-          <w:szCs w:val="36"/>
-        </w:rPr>
-      </w:r>
-    </w:p>
-    <w:p>
-      <w:pPr>
-        <w:pStyle w:val="Normal"/>
-        <w:jc w:val="both"/>
-        <w:rPr>
-          <w:rFonts w:ascii="Garamond" w:hAnsi="Garamond"/>
-          <w:sz w:val="36"/>
-          <w:szCs w:val="36"/>
-        </w:rPr>
-      </w:pPr>
-      <w:r>
-        <w:rPr>
-          <w:rFonts w:ascii="Garamond" w:hAnsi="Garamond"/>
-          <w:sz w:val="36"/>
-          <w:szCs w:val="36"/>
-        </w:rPr>
-        <w:t>Ou seja, foi uma viagem difícil — e o fato de ter sido feita "apressadamente", demonstra toda a coragem, o amor ao próximo e o espírito de serviço de Maria!</w:t>
-      </w:r>
-    </w:p>
-    <w:p>
-      <w:pPr>
-        <w:pStyle w:val="Normal"/>
-        <w:jc w:val="both"/>
-        <w:rPr>
-          <w:rFonts w:ascii="Garamond" w:hAnsi="Garamond"/>
-          <w:sz w:val="36"/>
-          <w:szCs w:val="36"/>
-        </w:rPr>
-      </w:pPr>
-      <w:r>
-        <w:rPr>
-          <w:rFonts w:ascii="Garamond" w:hAnsi="Garamond"/>
-          <w:sz w:val="36"/>
-          <w:szCs w:val="36"/>
-        </w:rPr>
-      </w:r>
-    </w:p>
-    <w:p>
-      <w:pPr>
-        <w:pStyle w:val="Normal"/>
-        <w:jc w:val="both"/>
-        <w:rPr>
-          <w:rFonts w:ascii="Garamond" w:hAnsi="Garamond"/>
-          <w:sz w:val="36"/>
-          <w:szCs w:val="36"/>
-        </w:rPr>
-      </w:pPr>
-      <w:r>
-        <w:rPr>
-          <w:rFonts w:ascii="Garamond" w:hAnsi="Garamond"/>
-          <w:sz w:val="36"/>
-          <w:szCs w:val="36"/>
-        </w:rPr>
-        <w:t>O esforço e sacrifício de Maria podem ser vistos como uma prefiguração de tudo que ela viveria depois como discípula de Jesus: sempre disponível, sempre servindo.</w:t>
-      </w:r>
-    </w:p>
-    <w:p>
-      <w:pPr>
-        <w:pStyle w:val="Normal"/>
-        <w:jc w:val="both"/>
-        <w:rPr>
-          <w:rFonts w:ascii="Garamond" w:hAnsi="Garamond"/>
-          <w:sz w:val="36"/>
-          <w:szCs w:val="36"/>
-        </w:rPr>
-      </w:pPr>
-      <w:r>
-        <w:rPr>
-          <w:rFonts w:ascii="Garamond" w:hAnsi="Garamond"/>
-          <w:sz w:val="36"/>
-          <w:szCs w:val="36"/>
-        </w:rPr>
-      </w:r>
-    </w:p>
-    <w:p>
-      <w:pPr>
-        <w:pStyle w:val="Normal"/>
-        <w:jc w:val="both"/>
-        <w:rPr>
-          <w:rFonts w:ascii="Garamond" w:hAnsi="Garamond"/>
-          <w:sz w:val="36"/>
-          <w:szCs w:val="36"/>
-        </w:rPr>
-      </w:pPr>
-      <w:r>
-        <w:rPr>
-          <w:rFonts w:ascii="Garamond" w:hAnsi="Garamond"/>
-          <w:sz w:val="36"/>
-          <w:szCs w:val="36"/>
-        </w:rPr>
-        <w:t>Além disso, há um certo simbolismo nas palavras de Lucas ao narrar essa passagem, algo comum nos evangelhos e que trazem ensinamentos quando observamos com mais atenção.</w:t>
-      </w:r>
-    </w:p>
-    <w:p>
-      <w:pPr>
-        <w:pStyle w:val="Normal"/>
-        <w:jc w:val="both"/>
-        <w:rPr>
-          <w:rFonts w:ascii="Garamond" w:hAnsi="Garamond"/>
-          <w:sz w:val="36"/>
-          <w:szCs w:val="36"/>
-        </w:rPr>
-      </w:pPr>
-      <w:r>
-        <w:rPr>
-          <w:rFonts w:ascii="Garamond" w:hAnsi="Garamond"/>
-          <w:sz w:val="36"/>
-          <w:szCs w:val="36"/>
-        </w:rPr>
-      </w:r>
-    </w:p>
-    <w:p>
-      <w:pPr>
-        <w:pStyle w:val="Normal"/>
-        <w:jc w:val="both"/>
-        <w:rPr>
-          <w:rFonts w:ascii="Garamond" w:hAnsi="Garamond"/>
-          <w:sz w:val="36"/>
-          <w:szCs w:val="36"/>
-        </w:rPr>
-      </w:pPr>
-      <w:r>
-        <w:rPr>
-          <w:rFonts w:ascii="Garamond" w:hAnsi="Garamond"/>
-          <w:sz w:val="36"/>
-          <w:szCs w:val="36"/>
-        </w:rPr>
-        <w:t xml:space="preserve">Lucas destaca que Maria "partiu apressadamente". </w:t>
-      </w:r>
-    </w:p>
-    <w:p>
-      <w:pPr>
-        <w:pStyle w:val="Normal"/>
-        <w:jc w:val="both"/>
-        <w:rPr>
-          <w:rFonts w:ascii="Garamond" w:hAnsi="Garamond"/>
-          <w:sz w:val="36"/>
-          <w:szCs w:val="36"/>
-        </w:rPr>
-      </w:pPr>
-      <w:r>
-        <w:rPr>
-          <w:rFonts w:ascii="Garamond" w:hAnsi="Garamond"/>
-          <w:sz w:val="36"/>
-          <w:szCs w:val="36"/>
-        </w:rPr>
-        <w:t>A palavra σπουδῆς (spoudēs) em grego significa, literalmente, "com diligência" ou "com pressa". Ela se refere a uma ação que é feita rapidamente, de maneira focada e determinada. No Evangelho de Lucas, essa prontidão para cumprir a vontade de Deus é sempre um sinal de quem está disposto a servir.</w:t>
-      </w:r>
-    </w:p>
-    <w:p>
-      <w:pPr>
-        <w:pStyle w:val="Normal"/>
-        <w:jc w:val="both"/>
-        <w:rPr>
-          <w:rFonts w:ascii="Garamond" w:hAnsi="Garamond"/>
-          <w:sz w:val="36"/>
-          <w:szCs w:val="36"/>
-        </w:rPr>
-      </w:pPr>
-      <w:r>
-        <w:rPr>
-          <w:rFonts w:ascii="Garamond" w:hAnsi="Garamond"/>
-          <w:sz w:val="36"/>
-          <w:szCs w:val="36"/>
-        </w:rPr>
-        <w:t>Então podemos interpretar que Lucas não está apenas falando sobre uma viagem rápida, mas também sobre a atitude de disponibilidade</w:t>
-      </w:r>
-      <w:r>
-        <w:rPr>
-          <w:rFonts w:ascii="Garamond" w:hAnsi="Garamond"/>
-          <w:sz w:val="36"/>
-          <w:szCs w:val="36"/>
-        </w:rPr>
-        <w:t xml:space="preserve"> imediata</w:t>
-      </w:r>
-      <w:r>
-        <w:rPr>
-          <w:rFonts w:ascii="Garamond" w:hAnsi="Garamond"/>
-          <w:sz w:val="36"/>
-          <w:szCs w:val="36"/>
-        </w:rPr>
-        <w:t>, serviço e alegria que Maria demonstrou — uma característica essencial para quem segue a vontade divina.</w:t>
-      </w:r>
-    </w:p>
-    <w:p>
-      <w:pPr>
-        <w:pStyle w:val="Normal"/>
-        <w:jc w:val="both"/>
-        <w:rPr>
-          <w:rFonts w:ascii="Garamond" w:hAnsi="Garamond"/>
-          <w:sz w:val="36"/>
-          <w:szCs w:val="36"/>
-        </w:rPr>
-      </w:pPr>
-      <w:r>
-        <w:rPr>
-          <w:rFonts w:ascii="Garamond" w:hAnsi="Garamond"/>
-          <w:sz w:val="36"/>
-          <w:szCs w:val="36"/>
-        </w:rPr>
-      </w:r>
-    </w:p>
-    <w:p>
-      <w:pPr>
-        <w:pStyle w:val="Normal"/>
-        <w:jc w:val="both"/>
-        <w:rPr>
-          <w:rFonts w:ascii="Garamond" w:hAnsi="Garamond"/>
-          <w:sz w:val="36"/>
-          <w:szCs w:val="36"/>
-        </w:rPr>
-      </w:pPr>
-      <w:r>
-        <w:rPr>
-          <w:rFonts w:ascii="Garamond" w:hAnsi="Garamond"/>
-          <w:sz w:val="36"/>
-          <w:szCs w:val="36"/>
-        </w:rPr>
-        <w:t xml:space="preserve">A subida às montanhas. </w:t>
-      </w:r>
-    </w:p>
-    <w:p>
-      <w:pPr>
-        <w:pStyle w:val="Normal"/>
-        <w:jc w:val="both"/>
-        <w:rPr>
-          <w:rFonts w:ascii="Garamond" w:hAnsi="Garamond"/>
-          <w:sz w:val="36"/>
-          <w:szCs w:val="36"/>
-        </w:rPr>
-      </w:pPr>
-      <w:r>
-        <w:rPr>
-          <w:rFonts w:ascii="Garamond" w:hAnsi="Garamond"/>
-          <w:sz w:val="36"/>
-          <w:szCs w:val="36"/>
-        </w:rPr>
-        <w:t xml:space="preserve">Subir montanhas na Bíblia é símbolo de aproximação de Deus — </w:t>
-      </w:r>
-      <w:r>
-        <w:rPr>
-          <w:rFonts w:eastAsia="Arial" w:cs="Arial" w:ascii="Garamond" w:hAnsi="Garamond"/>
-          <w:color w:val="auto"/>
-          <w:kern w:val="0"/>
-          <w:sz w:val="36"/>
-          <w:szCs w:val="36"/>
-          <w:lang w:val="en-US" w:eastAsia="zh-CN" w:bidi="hi-IN"/>
-        </w:rPr>
-        <w:t>temos como exemplos</w:t>
-      </w:r>
-      <w:r>
-        <w:rPr>
-          <w:rFonts w:ascii="Garamond" w:hAnsi="Garamond"/>
-          <w:sz w:val="36"/>
-          <w:szCs w:val="36"/>
-        </w:rPr>
-        <w:t xml:space="preserve"> Moisés, Elias</w:t>
-      </w:r>
-      <w:r>
-        <w:rPr>
-          <w:rFonts w:ascii="Garamond" w:hAnsi="Garamond"/>
-          <w:sz w:val="36"/>
-          <w:szCs w:val="36"/>
-        </w:rPr>
-        <w:t xml:space="preserve"> e</w:t>
-      </w:r>
-      <w:r>
-        <w:rPr>
-          <w:rFonts w:ascii="Garamond" w:hAnsi="Garamond"/>
-          <w:sz w:val="36"/>
-          <w:szCs w:val="36"/>
-        </w:rPr>
-        <w:t xml:space="preserve"> o Sermão da Montanha de Jesus. Maria sobe fisicamente e espiritualmente.</w:t>
-      </w:r>
-      <w:r>
-        <w:rPr>
-          <w:rFonts w:ascii="Garamond" w:hAnsi="Garamond"/>
-          <w:sz w:val="36"/>
-          <w:szCs w:val="36"/>
-        </w:rPr>
-        <w:t xml:space="preserve"> </w:t>
-      </w:r>
-      <w:r>
-        <w:rPr>
-          <w:rFonts w:ascii="Garamond" w:hAnsi="Garamond"/>
-          <w:sz w:val="36"/>
-          <w:szCs w:val="36"/>
-        </w:rPr>
-        <w:t>Isso mostra que o encontro com Isabel é também um encontro com a presença de Deus.</w:t>
-      </w:r>
-    </w:p>
-    <w:p>
-      <w:pPr>
-        <w:pStyle w:val="Normal"/>
-        <w:jc w:val="both"/>
-        <w:rPr>
-          <w:rFonts w:ascii="Garamond" w:hAnsi="Garamond"/>
-          <w:sz w:val="36"/>
-          <w:szCs w:val="36"/>
-        </w:rPr>
-      </w:pPr>
-      <w:r>
-        <w:rPr>
-          <w:rFonts w:ascii="Garamond" w:hAnsi="Garamond"/>
-          <w:sz w:val="36"/>
-          <w:szCs w:val="36"/>
-        </w:rPr>
-      </w:r>
-    </w:p>
-    <w:p>
-      <w:pPr>
-        <w:pStyle w:val="Normal"/>
-        <w:jc w:val="both"/>
-        <w:rPr>
-          <w:rFonts w:ascii="Garamond" w:hAnsi="Garamond"/>
-          <w:sz w:val="36"/>
-          <w:szCs w:val="36"/>
-        </w:rPr>
-      </w:pPr>
-      <w:r>
-        <w:rPr>
-          <w:rFonts w:ascii="Garamond" w:hAnsi="Garamond"/>
-          <w:sz w:val="36"/>
-          <w:szCs w:val="36"/>
-        </w:rPr>
-        <w:t>Encontro de duas mulheres grávidas: Nova Aliança e Antiga Aliança.</w:t>
-      </w:r>
-    </w:p>
-    <w:p>
-      <w:pPr>
-        <w:pStyle w:val="Normal"/>
-        <w:jc w:val="both"/>
-        <w:rPr>
-          <w:rFonts w:ascii="Garamond" w:hAnsi="Garamond"/>
-          <w:sz w:val="36"/>
-          <w:szCs w:val="36"/>
-        </w:rPr>
-      </w:pPr>
-      <w:r>
-        <w:rPr>
-          <w:rFonts w:ascii="Garamond" w:hAnsi="Garamond"/>
-          <w:sz w:val="36"/>
-          <w:szCs w:val="36"/>
-        </w:rPr>
-        <w:t>Isabel representa a Antiga Aliança pois era a mãe de João Batista, o último profeta. Profeta, nesse contexto, deve ser entendido como a pessoa que anuncia a vinda do Messias prometido. João Batista foi o último desses profetas. Primeiro porque ele reconhece Jesus como sendo o Messias. Segundo porque, uma vez que o Messias havia nascido, ninguém mais poderia profetizar a sua chegada.</w:t>
-      </w:r>
-    </w:p>
-    <w:p>
-      <w:pPr>
-        <w:pStyle w:val="Normal"/>
-        <w:jc w:val="both"/>
-        <w:rPr>
-          <w:rFonts w:ascii="Garamond" w:hAnsi="Garamond"/>
-          <w:sz w:val="36"/>
-          <w:szCs w:val="36"/>
-        </w:rPr>
-      </w:pPr>
-      <w:r>
-        <w:rPr>
-          <w:rFonts w:ascii="Garamond" w:hAnsi="Garamond"/>
-          <w:sz w:val="36"/>
-          <w:szCs w:val="36"/>
-        </w:rPr>
-        <w:t xml:space="preserve">Maria representa a Nova Aliança já que é mãe de Jesus, o Salvador que inaugura uma nova era para a humanidade. </w:t>
-      </w:r>
-    </w:p>
-    <w:p>
-      <w:pPr>
-        <w:pStyle w:val="Normal"/>
-        <w:jc w:val="both"/>
-        <w:rPr>
-          <w:rFonts w:ascii="Garamond" w:hAnsi="Garamond"/>
-          <w:sz w:val="36"/>
-          <w:szCs w:val="36"/>
-        </w:rPr>
-      </w:pPr>
-      <w:r>
-        <w:rPr>
-          <w:rFonts w:ascii="Garamond" w:hAnsi="Garamond"/>
-          <w:sz w:val="36"/>
-          <w:szCs w:val="36"/>
-        </w:rPr>
-        <w:t>Maria e Isabel se encontram e as crianças também: João "salta no ventre" ao sentir a presença de Jesus.</w:t>
-      </w:r>
-    </w:p>
-    <w:p>
-      <w:pPr>
-        <w:pStyle w:val="Normal"/>
-        <w:jc w:val="both"/>
-        <w:rPr>
-          <w:rFonts w:ascii="Garamond" w:hAnsi="Garamond"/>
-          <w:sz w:val="36"/>
-          <w:szCs w:val="36"/>
-        </w:rPr>
-      </w:pPr>
-      <w:r>
-        <w:rPr>
-          <w:rFonts w:ascii="Garamond" w:hAnsi="Garamond"/>
-          <w:sz w:val="36"/>
-          <w:szCs w:val="36"/>
-        </w:rPr>
-        <w:t>A alegria messiânica já começa a se espalhar antes mesmo do nascimento!</w:t>
-      </w:r>
-    </w:p>
-    <w:p>
-      <w:pPr>
-        <w:pStyle w:val="Normal"/>
-        <w:jc w:val="both"/>
-        <w:rPr>
-          <w:rFonts w:ascii="Garamond" w:hAnsi="Garamond"/>
-          <w:sz w:val="36"/>
-          <w:szCs w:val="36"/>
-        </w:rPr>
-      </w:pPr>
-      <w:r>
-        <w:rPr>
-          <w:rFonts w:ascii="Garamond" w:hAnsi="Garamond"/>
-          <w:sz w:val="36"/>
-          <w:szCs w:val="36"/>
-        </w:rPr>
-      </w:r>
-    </w:p>
-    <w:p>
-      <w:pPr>
-        <w:pStyle w:val="Normal"/>
-        <w:jc w:val="both"/>
-        <w:rPr>
-          <w:rFonts w:ascii="Garamond" w:hAnsi="Garamond"/>
-          <w:sz w:val="36"/>
-          <w:szCs w:val="36"/>
-        </w:rPr>
-      </w:pPr>
-      <w:r>
-        <w:rPr>
-          <w:rFonts w:ascii="Garamond" w:hAnsi="Garamond"/>
-          <w:sz w:val="36"/>
-          <w:szCs w:val="36"/>
-        </w:rPr>
-        <w:t xml:space="preserve">[ </w:t>
-      </w:r>
-      <w:r>
-        <w:rPr>
-          <w:rFonts w:eastAsia="Arial" w:cs="Arial" w:ascii="Garamond" w:hAnsi="Garamond"/>
-          <w:color w:val="auto"/>
-          <w:kern w:val="0"/>
-          <w:sz w:val="36"/>
-          <w:szCs w:val="36"/>
-          <w:lang w:val="en-US" w:eastAsia="zh-CN" w:bidi="hi-IN"/>
-        </w:rPr>
-        <w:t>Como praticar o exemplo de Maria ]</w:t>
-      </w:r>
-      <w:r>
-        <w:rPr>
-          <w:rFonts w:ascii="Garamond" w:hAnsi="Garamond"/>
-          <w:sz w:val="36"/>
-          <w:szCs w:val="36"/>
-        </w:rPr>
-        <w:t xml:space="preserve"> </w:t>
-      </w:r>
-    </w:p>
-    <w:p>
-      <w:pPr>
-        <w:pStyle w:val="Normal"/>
-        <w:jc w:val="both"/>
-        <w:rPr>
-          <w:rFonts w:ascii="Garamond" w:hAnsi="Garamond"/>
-          <w:sz w:val="36"/>
-          <w:szCs w:val="36"/>
-        </w:rPr>
-      </w:pPr>
-      <w:r>
-        <w:rPr/>
-      </w:r>
-    </w:p>
-    <w:p>
-      <w:pPr>
-        <w:pStyle w:val="Normal"/>
-        <w:jc w:val="both"/>
-        <w:rPr>
-          <w:rFonts w:ascii="Garamond" w:hAnsi="Garamond"/>
-          <w:sz w:val="36"/>
-          <w:szCs w:val="36"/>
-        </w:rPr>
-      </w:pPr>
-      <w:r>
-        <w:rPr>
-          <w:rFonts w:ascii="Garamond" w:hAnsi="Garamond"/>
-          <w:sz w:val="36"/>
-          <w:szCs w:val="36"/>
-        </w:rPr>
-      </w:r>
-    </w:p>
-    <w:p>
-      <w:pPr>
-        <w:pStyle w:val="Normal"/>
-        <w:jc w:val="both"/>
-        <w:rPr>
-          <w:rFonts w:ascii="Garamond" w:hAnsi="Garamond"/>
-          <w:sz w:val="36"/>
-          <w:szCs w:val="36"/>
-        </w:rPr>
-      </w:pPr>
-      <w:r>
-        <w:rPr/>
+      </w:r>
+    </w:p>
+    <w:p>
+      <w:pPr>
+        <w:pStyle w:val="Normal"/>
+        <w:jc w:val="both"/>
+        <w:rPr>
+          <w:rFonts w:ascii="Garamond" w:hAnsi="Garamond"/>
+          <w:sz w:val="36"/>
+          <w:szCs w:val="36"/>
+        </w:rPr>
+      </w:pPr>
+      <w:r>
+        <w:rPr>
+          <w:rFonts w:ascii="Garamond" w:hAnsi="Garamond"/>
+          <w:sz w:val="36"/>
+          <w:szCs w:val="36"/>
+        </w:rPr>
       </w:r>
     </w:p>
     <w:p>
@@ -2745,7 +3386,11 @@
         </w:rPr>
       </w:pPr>
       <w:r>
-        <w:rPr/>
+        <w:rPr>
+          <w:rFonts w:ascii="Garamond" w:hAnsi="Garamond"/>
+          <w:sz w:val="36"/>
+          <w:szCs w:val="36"/>
+        </w:rPr>
       </w:r>
     </w:p>
     <w:p>
@@ -2818,94 +3463,10 @@
       </w:pPr>
       <w:r>
         <w:rPr>
-          <w:rFonts w:eastAsia="Arial" w:cs="Arial" w:ascii="Garamond" w:hAnsi="Garamond"/>
-          <w:color w:val="auto"/>
-          <w:kern w:val="0"/>
-          <w:sz w:val="36"/>
-          <w:szCs w:val="36"/>
-          <w:lang w:val="en-US" w:eastAsia="zh-CN" w:bidi="hi-IN"/>
-        </w:rPr>
-        <w:t>**"Maria de Nazaré e sua disposição em servir"** combina perfeitamente tanto com os Evangelhos quanto com a interpretação espírita — que sempre valoriza a ideia do **serviço humilde e amoroso como expressão da evolução espiritual**.</w:t>
-      </w:r>
-    </w:p>
-    <w:p>
-      <w:pPr>
-        <w:pStyle w:val="Normal"/>
-        <w:jc w:val="both"/>
-        <w:rPr>
-          <w:rFonts w:ascii="Garamond" w:hAnsi="Garamond"/>
-          <w:sz w:val="36"/>
-          <w:szCs w:val="36"/>
-        </w:rPr>
-      </w:pPr>
-      <w:r>
-        <w:rPr>
-          <w:rFonts w:ascii="Garamond" w:hAnsi="Garamond"/>
-          <w:sz w:val="36"/>
-          <w:szCs w:val="36"/>
-        </w:rPr>
-      </w:r>
-    </w:p>
-    <w:p>
-      <w:pPr>
-        <w:pStyle w:val="Normal"/>
-        <w:jc w:val="both"/>
-        <w:rPr>
-          <w:rFonts w:ascii="Garamond" w:hAnsi="Garamond"/>
-          <w:sz w:val="36"/>
-          <w:szCs w:val="36"/>
-        </w:rPr>
-      </w:pPr>
-      <w:r>
-        <w:rPr>
-          <w:rFonts w:eastAsia="Arial" w:cs="Arial" w:ascii="Garamond" w:hAnsi="Garamond"/>
-          <w:color w:val="auto"/>
-          <w:kern w:val="0"/>
-          <w:sz w:val="36"/>
-          <w:szCs w:val="36"/>
-          <w:lang w:val="en-US" w:eastAsia="zh-CN" w:bidi="hi-IN"/>
-        </w:rPr>
-        <w:t>E que bom que você tem liberdade para desenvolver o conteúdo dentro da Doutrina Espírita! Isso permite que você traga um estudo pessoal, tocante e, ao mesmo tempo, fiel aos princípios que todos ali valorizam.</w:t>
-      </w:r>
-    </w:p>
-    <w:p>
-      <w:pPr>
-        <w:pStyle w:val="Normal"/>
-        <w:jc w:val="both"/>
-        <w:rPr>
-          <w:rFonts w:ascii="Garamond" w:hAnsi="Garamond"/>
-          <w:sz w:val="36"/>
-          <w:szCs w:val="36"/>
-        </w:rPr>
-      </w:pPr>
-      <w:r>
-        <w:rPr>
-          <w:rFonts w:ascii="Garamond" w:hAnsi="Garamond"/>
-          <w:sz w:val="36"/>
-          <w:szCs w:val="36"/>
-        </w:rPr>
-      </w:r>
-    </w:p>
-    <w:p>
-      <w:pPr>
-        <w:pStyle w:val="Normal"/>
-        <w:jc w:val="both"/>
-        <w:rPr>
-          <w:rFonts w:ascii="Garamond" w:hAnsi="Garamond"/>
-          <w:sz w:val="36"/>
-          <w:szCs w:val="36"/>
-        </w:rPr>
-      </w:pPr>
-      <w:r>
-        <w:rPr>
-          <w:rFonts w:eastAsia="Arial" w:cs="Arial" w:ascii="Garamond" w:hAnsi="Garamond"/>
-          <w:color w:val="auto"/>
-          <w:kern w:val="0"/>
-          <w:sz w:val="36"/>
-          <w:szCs w:val="36"/>
-          <w:lang w:val="en-US" w:eastAsia="zh-CN" w:bidi="hi-IN"/>
-        </w:rPr>
-        <w:t>Pensando no seu tema, algumas ideias que você poderia (se quiser) desenvolver durante a palestra:</w:t>
+          <w:rFonts w:ascii="Garamond" w:hAnsi="Garamond"/>
+          <w:sz w:val="36"/>
+          <w:szCs w:val="36"/>
+        </w:rPr>
       </w:r>
     </w:p>
     <w:p>
@@ -3441,7 +4002,11 @@
         </w:rPr>
       </w:pPr>
       <w:r>
-        <w:rPr/>
+        <w:rPr>
+          <w:rFonts w:ascii="Garamond" w:hAnsi="Garamond"/>
+          <w:sz w:val="36"/>
+          <w:szCs w:val="36"/>
+        </w:rPr>
       </w:r>
     </w:p>
     <w:p>
@@ -4945,139 +5510,1009 @@
         </w:rPr>
       </w:pPr>
       <w:r>
-        <w:rPr/>
-      </w:r>
-    </w:p>
-    <w:p>
-      <w:pPr>
-        <w:pStyle w:val="Normal"/>
-        <w:jc w:val="both"/>
-        <w:rPr>
-          <w:sz w:val="36"/>
-          <w:szCs w:val="36"/>
-        </w:rPr>
-      </w:pPr>
-      <w:r>
-        <w:rPr>
-          <w:sz w:val="36"/>
-          <w:szCs w:val="36"/>
-        </w:rPr>
-      </w:r>
-    </w:p>
-    <w:p>
-      <w:pPr>
-        <w:pStyle w:val="Normal"/>
-        <w:numPr>
-          <w:ilvl w:val="0"/>
-          <w:numId w:val="1"/>
-        </w:numPr>
-        <w:jc w:val="both"/>
-        <w:rPr>
-          <w:sz w:val="36"/>
-          <w:szCs w:val="36"/>
-        </w:rPr>
-      </w:pPr>
-      <w:r>
-        <w:rPr>
-          <w:rFonts w:eastAsia="Times New Roman" w:cs="Times New Roman" w:ascii="Garamond" w:hAnsi="Garamond"/>
-          <w:color w:val="000000"/>
-          <w:kern w:val="0"/>
-          <w:sz w:val="36"/>
-          <w:szCs w:val="36"/>
-          <w:shd w:fill="auto" w:val="clear"/>
-          <w:lang w:val="en-US" w:eastAsia="zh-CN" w:bidi="hi-IN"/>
-        </w:rPr>
-        <w:t>dsfas</w:t>
-      </w:r>
-    </w:p>
-    <w:p>
-      <w:pPr>
-        <w:pStyle w:val="Normal"/>
-        <w:numPr>
-          <w:ilvl w:val="0"/>
-          <w:numId w:val="1"/>
-        </w:numPr>
-        <w:jc w:val="both"/>
-        <w:rPr>
-          <w:sz w:val="36"/>
-          <w:szCs w:val="36"/>
-        </w:rPr>
-      </w:pPr>
-      <w:r>
-        <w:rPr>
-          <w:rFonts w:eastAsia="Times New Roman" w:cs="Times New Roman" w:ascii="Garamond" w:hAnsi="Garamond"/>
-          <w:color w:val="000000"/>
-          <w:kern w:val="0"/>
-          <w:sz w:val="36"/>
-          <w:szCs w:val="36"/>
-          <w:shd w:fill="auto" w:val="clear"/>
-          <w:lang w:val="en-US" w:eastAsia="zh-CN" w:bidi="hi-IN"/>
-        </w:rPr>
-        <w:t>sdfasd</w:t>
-      </w:r>
-    </w:p>
-    <w:p>
-      <w:pPr>
-        <w:pStyle w:val="Normal"/>
-        <w:numPr>
-          <w:ilvl w:val="0"/>
-          <w:numId w:val="1"/>
-        </w:numPr>
-        <w:jc w:val="both"/>
-        <w:rPr>
-          <w:sz w:val="36"/>
-          <w:szCs w:val="36"/>
-        </w:rPr>
-      </w:pPr>
-      <w:r>
-        <w:rPr>
-          <w:rFonts w:eastAsia="Times New Roman" w:cs="Times New Roman" w:ascii="Garamond" w:hAnsi="Garamond"/>
-          <w:color w:val="000000"/>
-          <w:kern w:val="0"/>
-          <w:sz w:val="36"/>
-          <w:szCs w:val="36"/>
-          <w:shd w:fill="auto" w:val="clear"/>
-          <w:lang w:val="en-US" w:eastAsia="zh-CN" w:bidi="hi-IN"/>
-        </w:rPr>
-        <w:t>sdfas</w:t>
-      </w:r>
-    </w:p>
-    <w:p>
-      <w:pPr>
-        <w:pStyle w:val="Normal"/>
-        <w:numPr>
-          <w:ilvl w:val="0"/>
-          <w:numId w:val="1"/>
-        </w:numPr>
-        <w:jc w:val="both"/>
-        <w:rPr>
-          <w:sz w:val="36"/>
-          <w:szCs w:val="36"/>
-        </w:rPr>
-      </w:pPr>
-      <w:r>
-        <w:rPr>
-          <w:sz w:val="36"/>
-          <w:szCs w:val="36"/>
-        </w:rPr>
-      </w:r>
-    </w:p>
-    <w:p>
-      <w:pPr>
-        <w:pStyle w:val="Normal"/>
-        <w:jc w:val="both"/>
-        <w:rPr>
-          <w:sz w:val="36"/>
-          <w:szCs w:val="36"/>
-        </w:rPr>
-      </w:pPr>
-      <w:r>
-        <w:rPr>
-          <w:sz w:val="36"/>
-          <w:szCs w:val="36"/>
-        </w:rPr>
-      </w:r>
-    </w:p>
+        <w:rPr>
+          <w:sz w:val="36"/>
+          <w:szCs w:val="36"/>
+        </w:rPr>
+      </w:r>
+    </w:p>
+    <w:p>
+      <w:pPr>
+        <w:pStyle w:val="Normal"/>
+        <w:jc w:val="both"/>
+        <w:rPr>
+          <w:sz w:val="36"/>
+          <w:szCs w:val="36"/>
+        </w:rPr>
+      </w:pPr>
+      <w:r>
+        <w:rPr>
+          <w:sz w:val="36"/>
+          <w:szCs w:val="36"/>
+        </w:rPr>
+      </w:r>
+    </w:p>
+    <w:tbl>
+      <w:tblPr>
+        <w:tblStyle w:val="TableGrid"/>
+        <w:tblW w:w="8640" w:type="dxa"/>
+        <w:jc w:val="left"/>
+        <w:tblInd w:w="-113" w:type="dxa"/>
+        <w:tblLayout w:type="fixed"/>
+        <w:tblCellMar>
+          <w:top w:w="0" w:type="dxa"/>
+          <w:left w:w="108" w:type="dxa"/>
+          <w:bottom w:w="0" w:type="dxa"/>
+          <w:right w:w="108" w:type="dxa"/>
+        </w:tblCellMar>
+        <w:tblLook w:val="04a0" w:noHBand="0" w:noVBand="1" w:firstColumn="1" w:lastRow="0" w:lastColumn="0" w:firstRow="1"/>
+      </w:tblPr>
+      <w:tblGrid>
+        <w:gridCol w:w="2880"/>
+        <w:gridCol w:w="2880"/>
+        <w:gridCol w:w="2880"/>
+      </w:tblGrid>
+      <w:tr>
+        <w:trPr/>
+        <w:tc>
+          <w:tcPr>
+            <w:tcW w:w="2880" w:type="dxa"/>
+            <w:tcBorders/>
+          </w:tcPr>
+          <w:p>
+            <w:pPr>
+              <w:pStyle w:val="Normal"/>
+              <w:widowControl w:val="false"/>
+              <w:spacing w:lineRule="auto" w:line="240" w:before="0" w:after="0"/>
+              <w:jc w:val="left"/>
+              <w:rPr>
+                <w:rFonts w:ascii="Cambria" w:hAnsi="Cambria" w:eastAsia="ＭＳ 明朝" w:cs=""/>
+                <w:kern w:val="0"/>
+                <w:sz w:val="22"/>
+                <w:szCs w:val="22"/>
+                <w:lang w:val="en-US" w:eastAsia="en-US" w:bidi="ar-SA"/>
+              </w:rPr>
+            </w:pPr>
+            <w:r>
+              <w:rPr>
+                <w:rFonts w:eastAsia="ＭＳ 明朝" w:cs="" w:ascii="Cambria" w:hAnsi="Cambria"/>
+                <w:kern w:val="0"/>
+                <w:sz w:val="22"/>
+                <w:szCs w:val="22"/>
+                <w:lang w:val="en-US" w:eastAsia="en-US" w:bidi="ar-SA"/>
+              </w:rPr>
+              <w:t>#</w:t>
+            </w:r>
+          </w:p>
+        </w:tc>
+        <w:tc>
+          <w:tcPr>
+            <w:tcW w:w="2880" w:type="dxa"/>
+            <w:tcBorders/>
+          </w:tcPr>
+          <w:p>
+            <w:pPr>
+              <w:pStyle w:val="Normal"/>
+              <w:widowControl w:val="false"/>
+              <w:spacing w:lineRule="auto" w:line="240" w:before="0" w:after="0"/>
+              <w:jc w:val="left"/>
+              <w:rPr>
+                <w:rFonts w:ascii="Cambria" w:hAnsi="Cambria" w:eastAsia="ＭＳ 明朝" w:cs=""/>
+                <w:kern w:val="0"/>
+                <w:sz w:val="22"/>
+                <w:szCs w:val="22"/>
+                <w:lang w:val="en-US" w:eastAsia="en-US" w:bidi="ar-SA"/>
+              </w:rPr>
+            </w:pPr>
+            <w:r>
+              <w:rPr>
+                <w:rFonts w:eastAsia="ＭＳ 明朝" w:cs="" w:ascii="Cambria" w:hAnsi="Cambria"/>
+                <w:kern w:val="0"/>
+                <w:sz w:val="22"/>
+                <w:szCs w:val="22"/>
+                <w:lang w:val="en-US" w:eastAsia="en-US" w:bidi="ar-SA"/>
+              </w:rPr>
+              <w:t>Passagem e Referência</w:t>
+            </w:r>
+          </w:p>
+        </w:tc>
+        <w:tc>
+          <w:tcPr>
+            <w:tcW w:w="2880" w:type="dxa"/>
+            <w:tcBorders/>
+          </w:tcPr>
+          <w:p>
+            <w:pPr>
+              <w:pStyle w:val="Normal"/>
+              <w:widowControl w:val="false"/>
+              <w:spacing w:lineRule="auto" w:line="240" w:before="0" w:after="0"/>
+              <w:jc w:val="left"/>
+              <w:rPr>
+                <w:rFonts w:ascii="Cambria" w:hAnsi="Cambria" w:eastAsia="ＭＳ 明朝" w:cs=""/>
+                <w:kern w:val="0"/>
+                <w:sz w:val="22"/>
+                <w:szCs w:val="22"/>
+                <w:lang w:val="en-US" w:eastAsia="en-US" w:bidi="ar-SA"/>
+              </w:rPr>
+            </w:pPr>
+            <w:r>
+              <w:rPr>
+                <w:rFonts w:eastAsia="ＭＳ 明朝" w:cs="" w:ascii="Cambria" w:hAnsi="Cambria"/>
+                <w:kern w:val="0"/>
+                <w:sz w:val="22"/>
+                <w:szCs w:val="22"/>
+                <w:lang w:val="en-US" w:eastAsia="en-US" w:bidi="ar-SA"/>
+              </w:rPr>
+              <w:t>Temas Espirituais</w:t>
+            </w:r>
+          </w:p>
+        </w:tc>
+      </w:tr>
+      <w:tr>
+        <w:trPr/>
+        <w:tc>
+          <w:tcPr>
+            <w:tcW w:w="2880" w:type="dxa"/>
+            <w:tcBorders/>
+          </w:tcPr>
+          <w:p>
+            <w:pPr>
+              <w:pStyle w:val="Normal"/>
+              <w:widowControl w:val="false"/>
+              <w:spacing w:lineRule="auto" w:line="240" w:before="0" w:after="0"/>
+              <w:jc w:val="left"/>
+              <w:rPr>
+                <w:rFonts w:ascii="Cambria" w:hAnsi="Cambria" w:eastAsia="ＭＳ 明朝" w:cs=""/>
+                <w:kern w:val="0"/>
+                <w:sz w:val="22"/>
+                <w:szCs w:val="22"/>
+                <w:lang w:val="en-US" w:eastAsia="en-US" w:bidi="ar-SA"/>
+              </w:rPr>
+            </w:pPr>
+            <w:r>
+              <w:rPr>
+                <w:rFonts w:eastAsia="ＭＳ 明朝" w:cs="" w:ascii="Cambria" w:hAnsi="Cambria"/>
+                <w:kern w:val="0"/>
+                <w:sz w:val="22"/>
+                <w:szCs w:val="22"/>
+                <w:lang w:val="en-US" w:eastAsia="en-US" w:bidi="ar-SA"/>
+              </w:rPr>
+              <w:t>1</w:t>
+            </w:r>
+          </w:p>
+        </w:tc>
+        <w:tc>
+          <w:tcPr>
+            <w:tcW w:w="2880" w:type="dxa"/>
+            <w:tcBorders/>
+          </w:tcPr>
+          <w:p>
+            <w:pPr>
+              <w:pStyle w:val="Normal"/>
+              <w:widowControl w:val="false"/>
+              <w:spacing w:lineRule="auto" w:line="240" w:before="0" w:after="0"/>
+              <w:jc w:val="left"/>
+              <w:rPr>
+                <w:rFonts w:ascii="Cambria" w:hAnsi="Cambria" w:eastAsia="ＭＳ 明朝" w:cs=""/>
+                <w:kern w:val="0"/>
+                <w:sz w:val="22"/>
+                <w:szCs w:val="22"/>
+                <w:lang w:val="en-US" w:eastAsia="en-US" w:bidi="ar-SA"/>
+              </w:rPr>
+            </w:pPr>
+            <w:r>
+              <w:rPr>
+                <w:rFonts w:eastAsia="ＭＳ 明朝" w:cs="" w:ascii="Cambria" w:hAnsi="Cambria"/>
+                <w:kern w:val="0"/>
+                <w:sz w:val="22"/>
+                <w:szCs w:val="22"/>
+                <w:lang w:val="en-US" w:eastAsia="en-US" w:bidi="ar-SA"/>
+              </w:rPr>
+              <w:t>Anunciação (Lc 1,26–38)</w:t>
+            </w:r>
+          </w:p>
+        </w:tc>
+        <w:tc>
+          <w:tcPr>
+            <w:tcW w:w="2880" w:type="dxa"/>
+            <w:tcBorders/>
+          </w:tcPr>
+          <w:p>
+            <w:pPr>
+              <w:pStyle w:val="Normal"/>
+              <w:widowControl w:val="false"/>
+              <w:spacing w:lineRule="auto" w:line="240" w:before="0" w:after="0"/>
+              <w:jc w:val="left"/>
+              <w:rPr>
+                <w:rFonts w:ascii="Cambria" w:hAnsi="Cambria" w:eastAsia="ＭＳ 明朝" w:cs=""/>
+                <w:kern w:val="0"/>
+                <w:sz w:val="22"/>
+                <w:szCs w:val="22"/>
+                <w:lang w:val="en-US" w:eastAsia="en-US" w:bidi="ar-SA"/>
+              </w:rPr>
+            </w:pPr>
+            <w:r>
+              <w:rPr>
+                <w:rFonts w:eastAsia="ＭＳ 明朝" w:cs="" w:ascii="Cambria" w:hAnsi="Cambria"/>
+                <w:kern w:val="0"/>
+                <w:sz w:val="22"/>
+                <w:szCs w:val="22"/>
+                <w:lang w:val="en-US" w:eastAsia="en-US" w:bidi="ar-SA"/>
+              </w:rPr>
+              <w:t>Fé, humildade, obediência, prontidão ao serviço</w:t>
+            </w:r>
+          </w:p>
+        </w:tc>
+      </w:tr>
+      <w:tr>
+        <w:trPr/>
+        <w:tc>
+          <w:tcPr>
+            <w:tcW w:w="2880" w:type="dxa"/>
+            <w:tcBorders/>
+          </w:tcPr>
+          <w:p>
+            <w:pPr>
+              <w:pStyle w:val="Normal"/>
+              <w:widowControl w:val="false"/>
+              <w:spacing w:lineRule="auto" w:line="240" w:before="0" w:after="0"/>
+              <w:jc w:val="left"/>
+              <w:rPr>
+                <w:rFonts w:ascii="Cambria" w:hAnsi="Cambria" w:eastAsia="ＭＳ 明朝" w:cs=""/>
+                <w:kern w:val="0"/>
+                <w:sz w:val="22"/>
+                <w:szCs w:val="22"/>
+                <w:lang w:val="en-US" w:eastAsia="en-US" w:bidi="ar-SA"/>
+              </w:rPr>
+            </w:pPr>
+            <w:r>
+              <w:rPr>
+                <w:rFonts w:eastAsia="ＭＳ 明朝" w:cs="" w:ascii="Cambria" w:hAnsi="Cambria"/>
+                <w:kern w:val="0"/>
+                <w:sz w:val="22"/>
+                <w:szCs w:val="22"/>
+                <w:lang w:val="en-US" w:eastAsia="en-US" w:bidi="ar-SA"/>
+              </w:rPr>
+              <w:t>2</w:t>
+            </w:r>
+          </w:p>
+        </w:tc>
+        <w:tc>
+          <w:tcPr>
+            <w:tcW w:w="2880" w:type="dxa"/>
+            <w:tcBorders/>
+          </w:tcPr>
+          <w:p>
+            <w:pPr>
+              <w:pStyle w:val="Normal"/>
+              <w:widowControl w:val="false"/>
+              <w:spacing w:lineRule="auto" w:line="240" w:before="0" w:after="0"/>
+              <w:jc w:val="left"/>
+              <w:rPr>
+                <w:rFonts w:ascii="Cambria" w:hAnsi="Cambria" w:eastAsia="ＭＳ 明朝" w:cs=""/>
+                <w:kern w:val="0"/>
+                <w:sz w:val="22"/>
+                <w:szCs w:val="22"/>
+                <w:lang w:val="en-US" w:eastAsia="en-US" w:bidi="ar-SA"/>
+              </w:rPr>
+            </w:pPr>
+            <w:r>
+              <w:rPr>
+                <w:rFonts w:eastAsia="ＭＳ 明朝" w:cs="" w:ascii="Cambria" w:hAnsi="Cambria"/>
+                <w:kern w:val="0"/>
+                <w:sz w:val="22"/>
+                <w:szCs w:val="22"/>
+                <w:lang w:val="en-US" w:eastAsia="en-US" w:bidi="ar-SA"/>
+              </w:rPr>
+              <w:t>Visita a Isabel (Lc 1,39–56)</w:t>
+            </w:r>
+          </w:p>
+        </w:tc>
+        <w:tc>
+          <w:tcPr>
+            <w:tcW w:w="2880" w:type="dxa"/>
+            <w:tcBorders/>
+          </w:tcPr>
+          <w:p>
+            <w:pPr>
+              <w:pStyle w:val="Normal"/>
+              <w:widowControl w:val="false"/>
+              <w:spacing w:lineRule="auto" w:line="240" w:before="0" w:after="0"/>
+              <w:jc w:val="left"/>
+              <w:rPr>
+                <w:rFonts w:ascii="Cambria" w:hAnsi="Cambria" w:eastAsia="ＭＳ 明朝" w:cs=""/>
+                <w:kern w:val="0"/>
+                <w:sz w:val="22"/>
+                <w:szCs w:val="22"/>
+                <w:lang w:val="en-US" w:eastAsia="en-US" w:bidi="ar-SA"/>
+              </w:rPr>
+            </w:pPr>
+            <w:r>
+              <w:rPr>
+                <w:rFonts w:eastAsia="ＭＳ 明朝" w:cs="" w:ascii="Cambria" w:hAnsi="Cambria"/>
+                <w:kern w:val="0"/>
+                <w:sz w:val="22"/>
+                <w:szCs w:val="22"/>
+                <w:lang w:val="en-US" w:eastAsia="en-US" w:bidi="ar-SA"/>
+              </w:rPr>
+              <w:t>Serviço, alegria, exaltação de Deus, maternidade espiritual</w:t>
+            </w:r>
+          </w:p>
+        </w:tc>
+      </w:tr>
+      <w:tr>
+        <w:trPr/>
+        <w:tc>
+          <w:tcPr>
+            <w:tcW w:w="2880" w:type="dxa"/>
+            <w:tcBorders/>
+          </w:tcPr>
+          <w:p>
+            <w:pPr>
+              <w:pStyle w:val="Normal"/>
+              <w:widowControl w:val="false"/>
+              <w:spacing w:lineRule="auto" w:line="240" w:before="0" w:after="0"/>
+              <w:jc w:val="left"/>
+              <w:rPr>
+                <w:rFonts w:ascii="Cambria" w:hAnsi="Cambria" w:eastAsia="ＭＳ 明朝" w:cs=""/>
+                <w:kern w:val="0"/>
+                <w:sz w:val="22"/>
+                <w:szCs w:val="22"/>
+                <w:lang w:val="en-US" w:eastAsia="en-US" w:bidi="ar-SA"/>
+              </w:rPr>
+            </w:pPr>
+            <w:r>
+              <w:rPr>
+                <w:rFonts w:eastAsia="ＭＳ 明朝" w:cs="" w:ascii="Cambria" w:hAnsi="Cambria"/>
+                <w:kern w:val="0"/>
+                <w:sz w:val="22"/>
+                <w:szCs w:val="22"/>
+                <w:lang w:val="en-US" w:eastAsia="en-US" w:bidi="ar-SA"/>
+              </w:rPr>
+              <w:t>3</w:t>
+            </w:r>
+          </w:p>
+        </w:tc>
+        <w:tc>
+          <w:tcPr>
+            <w:tcW w:w="2880" w:type="dxa"/>
+            <w:tcBorders/>
+          </w:tcPr>
+          <w:p>
+            <w:pPr>
+              <w:pStyle w:val="Normal"/>
+              <w:widowControl w:val="false"/>
+              <w:spacing w:lineRule="auto" w:line="240" w:before="0" w:after="0"/>
+              <w:jc w:val="left"/>
+              <w:rPr>
+                <w:rFonts w:ascii="Cambria" w:hAnsi="Cambria" w:eastAsia="ＭＳ 明朝" w:cs=""/>
+                <w:kern w:val="0"/>
+                <w:sz w:val="22"/>
+                <w:szCs w:val="22"/>
+                <w:lang w:val="en-US" w:eastAsia="en-US" w:bidi="ar-SA"/>
+              </w:rPr>
+            </w:pPr>
+            <w:r>
+              <w:rPr>
+                <w:rFonts w:eastAsia="ＭＳ 明朝" w:cs="" w:ascii="Cambria" w:hAnsi="Cambria"/>
+                <w:kern w:val="0"/>
+                <w:sz w:val="22"/>
+                <w:szCs w:val="22"/>
+                <w:lang w:val="en-US" w:eastAsia="en-US" w:bidi="ar-SA"/>
+              </w:rPr>
+              <w:t>Nascimento de Jesus (Lc 2,1–7)</w:t>
+            </w:r>
+          </w:p>
+        </w:tc>
+        <w:tc>
+          <w:tcPr>
+            <w:tcW w:w="2880" w:type="dxa"/>
+            <w:tcBorders/>
+          </w:tcPr>
+          <w:p>
+            <w:pPr>
+              <w:pStyle w:val="Normal"/>
+              <w:widowControl w:val="false"/>
+              <w:spacing w:lineRule="auto" w:line="240" w:before="0" w:after="0"/>
+              <w:jc w:val="left"/>
+              <w:rPr>
+                <w:rFonts w:ascii="Cambria" w:hAnsi="Cambria" w:eastAsia="ＭＳ 明朝" w:cs=""/>
+                <w:kern w:val="0"/>
+                <w:sz w:val="22"/>
+                <w:szCs w:val="22"/>
+                <w:lang w:val="en-US" w:eastAsia="en-US" w:bidi="ar-SA"/>
+              </w:rPr>
+            </w:pPr>
+            <w:r>
+              <w:rPr>
+                <w:rFonts w:eastAsia="ＭＳ 明朝" w:cs="" w:ascii="Cambria" w:hAnsi="Cambria"/>
+                <w:kern w:val="0"/>
+                <w:sz w:val="22"/>
+                <w:szCs w:val="22"/>
+                <w:lang w:val="en-US" w:eastAsia="en-US" w:bidi="ar-SA"/>
+              </w:rPr>
+              <w:t>Simplicidade, acolhimento, maternidade</w:t>
+            </w:r>
+          </w:p>
+        </w:tc>
+      </w:tr>
+      <w:tr>
+        <w:trPr/>
+        <w:tc>
+          <w:tcPr>
+            <w:tcW w:w="2880" w:type="dxa"/>
+            <w:tcBorders/>
+          </w:tcPr>
+          <w:p>
+            <w:pPr>
+              <w:pStyle w:val="Normal"/>
+              <w:widowControl w:val="false"/>
+              <w:spacing w:lineRule="auto" w:line="240" w:before="0" w:after="0"/>
+              <w:jc w:val="left"/>
+              <w:rPr>
+                <w:rFonts w:ascii="Cambria" w:hAnsi="Cambria" w:eastAsia="ＭＳ 明朝" w:cs=""/>
+                <w:kern w:val="0"/>
+                <w:sz w:val="22"/>
+                <w:szCs w:val="22"/>
+                <w:lang w:val="en-US" w:eastAsia="en-US" w:bidi="ar-SA"/>
+              </w:rPr>
+            </w:pPr>
+            <w:r>
+              <w:rPr>
+                <w:rFonts w:eastAsia="ＭＳ 明朝" w:cs="" w:ascii="Cambria" w:hAnsi="Cambria"/>
+                <w:kern w:val="0"/>
+                <w:sz w:val="22"/>
+                <w:szCs w:val="22"/>
+                <w:lang w:val="en-US" w:eastAsia="en-US" w:bidi="ar-SA"/>
+              </w:rPr>
+              <w:t>4</w:t>
+            </w:r>
+          </w:p>
+        </w:tc>
+        <w:tc>
+          <w:tcPr>
+            <w:tcW w:w="2880" w:type="dxa"/>
+            <w:tcBorders/>
+          </w:tcPr>
+          <w:p>
+            <w:pPr>
+              <w:pStyle w:val="Normal"/>
+              <w:widowControl w:val="false"/>
+              <w:spacing w:lineRule="auto" w:line="240" w:before="0" w:after="0"/>
+              <w:jc w:val="left"/>
+              <w:rPr>
+                <w:rFonts w:ascii="Cambria" w:hAnsi="Cambria" w:eastAsia="ＭＳ 明朝" w:cs=""/>
+                <w:kern w:val="0"/>
+                <w:sz w:val="22"/>
+                <w:szCs w:val="22"/>
+                <w:lang w:val="en-US" w:eastAsia="en-US" w:bidi="ar-SA"/>
+              </w:rPr>
+            </w:pPr>
+            <w:r>
+              <w:rPr>
+                <w:rFonts w:eastAsia="ＭＳ 明朝" w:cs="" w:ascii="Cambria" w:hAnsi="Cambria"/>
+                <w:kern w:val="0"/>
+                <w:sz w:val="22"/>
+                <w:szCs w:val="22"/>
+                <w:lang w:val="en-US" w:eastAsia="en-US" w:bidi="ar-SA"/>
+              </w:rPr>
+              <w:t>Visita dos pastores (Lc 2,16–19)</w:t>
+            </w:r>
+          </w:p>
+        </w:tc>
+        <w:tc>
+          <w:tcPr>
+            <w:tcW w:w="2880" w:type="dxa"/>
+            <w:tcBorders/>
+          </w:tcPr>
+          <w:p>
+            <w:pPr>
+              <w:pStyle w:val="Normal"/>
+              <w:widowControl w:val="false"/>
+              <w:spacing w:lineRule="auto" w:line="240" w:before="0" w:after="0"/>
+              <w:jc w:val="left"/>
+              <w:rPr>
+                <w:rFonts w:ascii="Cambria" w:hAnsi="Cambria" w:eastAsia="ＭＳ 明朝" w:cs=""/>
+                <w:kern w:val="0"/>
+                <w:sz w:val="22"/>
+                <w:szCs w:val="22"/>
+                <w:lang w:val="en-US" w:eastAsia="en-US" w:bidi="ar-SA"/>
+              </w:rPr>
+            </w:pPr>
+            <w:r>
+              <w:rPr>
+                <w:rFonts w:eastAsia="ＭＳ 明朝" w:cs="" w:ascii="Cambria" w:hAnsi="Cambria"/>
+                <w:kern w:val="0"/>
+                <w:sz w:val="22"/>
+                <w:szCs w:val="22"/>
+                <w:lang w:val="en-US" w:eastAsia="en-US" w:bidi="ar-SA"/>
+              </w:rPr>
+              <w:t>Silêncio, interiorização, contemplação</w:t>
+            </w:r>
+          </w:p>
+        </w:tc>
+      </w:tr>
+      <w:tr>
+        <w:trPr/>
+        <w:tc>
+          <w:tcPr>
+            <w:tcW w:w="2880" w:type="dxa"/>
+            <w:tcBorders/>
+          </w:tcPr>
+          <w:p>
+            <w:pPr>
+              <w:pStyle w:val="Normal"/>
+              <w:widowControl w:val="false"/>
+              <w:spacing w:lineRule="auto" w:line="240" w:before="0" w:after="0"/>
+              <w:jc w:val="left"/>
+              <w:rPr>
+                <w:rFonts w:ascii="Cambria" w:hAnsi="Cambria" w:eastAsia="ＭＳ 明朝" w:cs=""/>
+                <w:kern w:val="0"/>
+                <w:sz w:val="22"/>
+                <w:szCs w:val="22"/>
+                <w:lang w:val="en-US" w:eastAsia="en-US" w:bidi="ar-SA"/>
+              </w:rPr>
+            </w:pPr>
+            <w:r>
+              <w:rPr>
+                <w:rFonts w:eastAsia="ＭＳ 明朝" w:cs="" w:ascii="Cambria" w:hAnsi="Cambria"/>
+                <w:kern w:val="0"/>
+                <w:sz w:val="22"/>
+                <w:szCs w:val="22"/>
+                <w:lang w:val="en-US" w:eastAsia="en-US" w:bidi="ar-SA"/>
+              </w:rPr>
+              <w:t>5</w:t>
+            </w:r>
+          </w:p>
+        </w:tc>
+        <w:tc>
+          <w:tcPr>
+            <w:tcW w:w="2880" w:type="dxa"/>
+            <w:tcBorders/>
+          </w:tcPr>
+          <w:p>
+            <w:pPr>
+              <w:pStyle w:val="Normal"/>
+              <w:widowControl w:val="false"/>
+              <w:spacing w:lineRule="auto" w:line="240" w:before="0" w:after="0"/>
+              <w:jc w:val="left"/>
+              <w:rPr>
+                <w:rFonts w:ascii="Cambria" w:hAnsi="Cambria" w:eastAsia="ＭＳ 明朝" w:cs=""/>
+                <w:kern w:val="0"/>
+                <w:sz w:val="22"/>
+                <w:szCs w:val="22"/>
+                <w:lang w:val="en-US" w:eastAsia="en-US" w:bidi="ar-SA"/>
+              </w:rPr>
+            </w:pPr>
+            <w:r>
+              <w:rPr>
+                <w:rFonts w:eastAsia="ＭＳ 明朝" w:cs="" w:ascii="Cambria" w:hAnsi="Cambria"/>
+                <w:kern w:val="0"/>
+                <w:sz w:val="22"/>
+                <w:szCs w:val="22"/>
+                <w:lang w:val="en-US" w:eastAsia="en-US" w:bidi="ar-SA"/>
+              </w:rPr>
+              <w:t>Apresentação no Templo (Lc 2,22–35)</w:t>
+            </w:r>
+          </w:p>
+        </w:tc>
+        <w:tc>
+          <w:tcPr>
+            <w:tcW w:w="2880" w:type="dxa"/>
+            <w:tcBorders/>
+          </w:tcPr>
+          <w:p>
+            <w:pPr>
+              <w:pStyle w:val="Normal"/>
+              <w:widowControl w:val="false"/>
+              <w:spacing w:lineRule="auto" w:line="240" w:before="0" w:after="0"/>
+              <w:jc w:val="left"/>
+              <w:rPr>
+                <w:rFonts w:ascii="Cambria" w:hAnsi="Cambria" w:eastAsia="ＭＳ 明朝" w:cs=""/>
+                <w:kern w:val="0"/>
+                <w:sz w:val="22"/>
+                <w:szCs w:val="22"/>
+                <w:lang w:val="en-US" w:eastAsia="en-US" w:bidi="ar-SA"/>
+              </w:rPr>
+            </w:pPr>
+            <w:r>
+              <w:rPr>
+                <w:rFonts w:eastAsia="ＭＳ 明朝" w:cs="" w:ascii="Cambria" w:hAnsi="Cambria"/>
+                <w:kern w:val="0"/>
+                <w:sz w:val="22"/>
+                <w:szCs w:val="22"/>
+                <w:lang w:val="en-US" w:eastAsia="en-US" w:bidi="ar-SA"/>
+              </w:rPr>
+              <w:t>Entrega, sacrifício, fé em meio à dor</w:t>
+            </w:r>
+          </w:p>
+        </w:tc>
+      </w:tr>
+      <w:tr>
+        <w:trPr/>
+        <w:tc>
+          <w:tcPr>
+            <w:tcW w:w="2880" w:type="dxa"/>
+            <w:tcBorders/>
+          </w:tcPr>
+          <w:p>
+            <w:pPr>
+              <w:pStyle w:val="Normal"/>
+              <w:widowControl w:val="false"/>
+              <w:spacing w:lineRule="auto" w:line="240" w:before="0" w:after="0"/>
+              <w:jc w:val="left"/>
+              <w:rPr>
+                <w:rFonts w:ascii="Cambria" w:hAnsi="Cambria" w:eastAsia="ＭＳ 明朝" w:cs=""/>
+                <w:kern w:val="0"/>
+                <w:sz w:val="22"/>
+                <w:szCs w:val="22"/>
+                <w:lang w:val="en-US" w:eastAsia="en-US" w:bidi="ar-SA"/>
+              </w:rPr>
+            </w:pPr>
+            <w:r>
+              <w:rPr>
+                <w:rFonts w:eastAsia="ＭＳ 明朝" w:cs="" w:ascii="Cambria" w:hAnsi="Cambria"/>
+                <w:kern w:val="0"/>
+                <w:sz w:val="22"/>
+                <w:szCs w:val="22"/>
+                <w:lang w:val="en-US" w:eastAsia="en-US" w:bidi="ar-SA"/>
+              </w:rPr>
+              <w:t>6</w:t>
+            </w:r>
+          </w:p>
+        </w:tc>
+        <w:tc>
+          <w:tcPr>
+            <w:tcW w:w="2880" w:type="dxa"/>
+            <w:tcBorders/>
+          </w:tcPr>
+          <w:p>
+            <w:pPr>
+              <w:pStyle w:val="Normal"/>
+              <w:widowControl w:val="false"/>
+              <w:spacing w:lineRule="auto" w:line="240" w:before="0" w:after="0"/>
+              <w:jc w:val="left"/>
+              <w:rPr>
+                <w:rFonts w:ascii="Cambria" w:hAnsi="Cambria" w:eastAsia="ＭＳ 明朝" w:cs=""/>
+                <w:kern w:val="0"/>
+                <w:sz w:val="22"/>
+                <w:szCs w:val="22"/>
+                <w:lang w:val="en-US" w:eastAsia="en-US" w:bidi="ar-SA"/>
+              </w:rPr>
+            </w:pPr>
+            <w:r>
+              <w:rPr>
+                <w:rFonts w:eastAsia="ＭＳ 明朝" w:cs="" w:ascii="Cambria" w:hAnsi="Cambria"/>
+                <w:kern w:val="0"/>
+                <w:sz w:val="22"/>
+                <w:szCs w:val="22"/>
+                <w:lang w:val="en-US" w:eastAsia="en-US" w:bidi="ar-SA"/>
+              </w:rPr>
+              <w:t>Jesus no templo aos 12 anos (Lc 2,41–51)</w:t>
+            </w:r>
+          </w:p>
+        </w:tc>
+        <w:tc>
+          <w:tcPr>
+            <w:tcW w:w="2880" w:type="dxa"/>
+            <w:tcBorders/>
+          </w:tcPr>
+          <w:p>
+            <w:pPr>
+              <w:pStyle w:val="Normal"/>
+              <w:widowControl w:val="false"/>
+              <w:spacing w:lineRule="auto" w:line="240" w:before="0" w:after="0"/>
+              <w:jc w:val="left"/>
+              <w:rPr>
+                <w:rFonts w:ascii="Cambria" w:hAnsi="Cambria" w:eastAsia="ＭＳ 明朝" w:cs=""/>
+                <w:kern w:val="0"/>
+                <w:sz w:val="22"/>
+                <w:szCs w:val="22"/>
+                <w:lang w:val="en-US" w:eastAsia="en-US" w:bidi="ar-SA"/>
+              </w:rPr>
+            </w:pPr>
+            <w:r>
+              <w:rPr>
+                <w:rFonts w:eastAsia="ＭＳ 明朝" w:cs="" w:ascii="Cambria" w:hAnsi="Cambria"/>
+                <w:kern w:val="0"/>
+                <w:sz w:val="22"/>
+                <w:szCs w:val="22"/>
+                <w:lang w:val="en-US" w:eastAsia="en-US" w:bidi="ar-SA"/>
+              </w:rPr>
+              <w:t>Maternidade, silêncio, confiança no tempo de Deus</w:t>
+            </w:r>
+          </w:p>
+        </w:tc>
+      </w:tr>
+      <w:tr>
+        <w:trPr/>
+        <w:tc>
+          <w:tcPr>
+            <w:tcW w:w="2880" w:type="dxa"/>
+            <w:tcBorders/>
+          </w:tcPr>
+          <w:p>
+            <w:pPr>
+              <w:pStyle w:val="Normal"/>
+              <w:widowControl w:val="false"/>
+              <w:spacing w:lineRule="auto" w:line="240" w:before="0" w:after="0"/>
+              <w:jc w:val="left"/>
+              <w:rPr>
+                <w:rFonts w:ascii="Cambria" w:hAnsi="Cambria" w:eastAsia="ＭＳ 明朝" w:cs=""/>
+                <w:kern w:val="0"/>
+                <w:sz w:val="22"/>
+                <w:szCs w:val="22"/>
+                <w:lang w:val="en-US" w:eastAsia="en-US" w:bidi="ar-SA"/>
+              </w:rPr>
+            </w:pPr>
+            <w:r>
+              <w:rPr>
+                <w:rFonts w:eastAsia="ＭＳ 明朝" w:cs="" w:ascii="Cambria" w:hAnsi="Cambria"/>
+                <w:kern w:val="0"/>
+                <w:sz w:val="22"/>
+                <w:szCs w:val="22"/>
+                <w:lang w:val="en-US" w:eastAsia="en-US" w:bidi="ar-SA"/>
+              </w:rPr>
+              <w:t>7</w:t>
+            </w:r>
+          </w:p>
+        </w:tc>
+        <w:tc>
+          <w:tcPr>
+            <w:tcW w:w="2880" w:type="dxa"/>
+            <w:tcBorders/>
+          </w:tcPr>
+          <w:p>
+            <w:pPr>
+              <w:pStyle w:val="Normal"/>
+              <w:widowControl w:val="false"/>
+              <w:spacing w:lineRule="auto" w:line="240" w:before="0" w:after="0"/>
+              <w:jc w:val="left"/>
+              <w:rPr>
+                <w:rFonts w:ascii="Cambria" w:hAnsi="Cambria" w:eastAsia="ＭＳ 明朝" w:cs=""/>
+                <w:kern w:val="0"/>
+                <w:sz w:val="22"/>
+                <w:szCs w:val="22"/>
+                <w:lang w:val="en-US" w:eastAsia="en-US" w:bidi="ar-SA"/>
+              </w:rPr>
+            </w:pPr>
+            <w:r>
+              <w:rPr>
+                <w:rFonts w:eastAsia="ＭＳ 明朝" w:cs="" w:ascii="Cambria" w:hAnsi="Cambria"/>
+                <w:kern w:val="0"/>
+                <w:sz w:val="22"/>
+                <w:szCs w:val="22"/>
+                <w:lang w:val="en-US" w:eastAsia="en-US" w:bidi="ar-SA"/>
+              </w:rPr>
+              <w:t>Parentes procuram Jesus (Mt 12,46–50)</w:t>
+            </w:r>
+          </w:p>
+        </w:tc>
+        <w:tc>
+          <w:tcPr>
+            <w:tcW w:w="2880" w:type="dxa"/>
+            <w:tcBorders/>
+          </w:tcPr>
+          <w:p>
+            <w:pPr>
+              <w:pStyle w:val="Normal"/>
+              <w:widowControl w:val="false"/>
+              <w:spacing w:lineRule="auto" w:line="240" w:before="0" w:after="0"/>
+              <w:jc w:val="left"/>
+              <w:rPr>
+                <w:rFonts w:ascii="Cambria" w:hAnsi="Cambria" w:eastAsia="ＭＳ 明朝" w:cs=""/>
+                <w:kern w:val="0"/>
+                <w:sz w:val="22"/>
+                <w:szCs w:val="22"/>
+                <w:lang w:val="en-US" w:eastAsia="en-US" w:bidi="ar-SA"/>
+              </w:rPr>
+            </w:pPr>
+            <w:r>
+              <w:rPr>
+                <w:rFonts w:eastAsia="ＭＳ 明朝" w:cs="" w:ascii="Cambria" w:hAnsi="Cambria"/>
+                <w:kern w:val="0"/>
+                <w:sz w:val="22"/>
+                <w:szCs w:val="22"/>
+                <w:lang w:val="en-US" w:eastAsia="en-US" w:bidi="ar-SA"/>
+              </w:rPr>
+              <w:t>Desapego, espiritualidade elevada, aceitação do papel de discípula</w:t>
+            </w:r>
+          </w:p>
+        </w:tc>
+      </w:tr>
+      <w:tr>
+        <w:trPr/>
+        <w:tc>
+          <w:tcPr>
+            <w:tcW w:w="2880" w:type="dxa"/>
+            <w:tcBorders/>
+          </w:tcPr>
+          <w:p>
+            <w:pPr>
+              <w:pStyle w:val="Normal"/>
+              <w:widowControl w:val="false"/>
+              <w:spacing w:lineRule="auto" w:line="240" w:before="0" w:after="0"/>
+              <w:jc w:val="left"/>
+              <w:rPr>
+                <w:rFonts w:ascii="Cambria" w:hAnsi="Cambria" w:eastAsia="ＭＳ 明朝" w:cs=""/>
+                <w:kern w:val="0"/>
+                <w:sz w:val="22"/>
+                <w:szCs w:val="22"/>
+                <w:lang w:val="en-US" w:eastAsia="en-US" w:bidi="ar-SA"/>
+              </w:rPr>
+            </w:pPr>
+            <w:r>
+              <w:rPr>
+                <w:rFonts w:eastAsia="ＭＳ 明朝" w:cs="" w:ascii="Cambria" w:hAnsi="Cambria"/>
+                <w:kern w:val="0"/>
+                <w:sz w:val="22"/>
+                <w:szCs w:val="22"/>
+                <w:lang w:val="en-US" w:eastAsia="en-US" w:bidi="ar-SA"/>
+              </w:rPr>
+              <w:t>8</w:t>
+            </w:r>
+          </w:p>
+        </w:tc>
+        <w:tc>
+          <w:tcPr>
+            <w:tcW w:w="2880" w:type="dxa"/>
+            <w:tcBorders/>
+          </w:tcPr>
+          <w:p>
+            <w:pPr>
+              <w:pStyle w:val="Normal"/>
+              <w:widowControl w:val="false"/>
+              <w:spacing w:lineRule="auto" w:line="240" w:before="0" w:after="0"/>
+              <w:jc w:val="left"/>
+              <w:rPr>
+                <w:rFonts w:ascii="Cambria" w:hAnsi="Cambria" w:eastAsia="ＭＳ 明朝" w:cs=""/>
+                <w:kern w:val="0"/>
+                <w:sz w:val="22"/>
+                <w:szCs w:val="22"/>
+                <w:lang w:val="en-US" w:eastAsia="en-US" w:bidi="ar-SA"/>
+              </w:rPr>
+            </w:pPr>
+            <w:r>
+              <w:rPr>
+                <w:rFonts w:eastAsia="ＭＳ 明朝" w:cs="" w:ascii="Cambria" w:hAnsi="Cambria"/>
+                <w:kern w:val="0"/>
+                <w:sz w:val="22"/>
+                <w:szCs w:val="22"/>
+                <w:lang w:val="en-US" w:eastAsia="en-US" w:bidi="ar-SA"/>
+              </w:rPr>
+              <w:t>Maria aos pés da cruz (Jo 19,25–27)</w:t>
+            </w:r>
+          </w:p>
+        </w:tc>
+        <w:tc>
+          <w:tcPr>
+            <w:tcW w:w="2880" w:type="dxa"/>
+            <w:tcBorders/>
+          </w:tcPr>
+          <w:p>
+            <w:pPr>
+              <w:pStyle w:val="Normal"/>
+              <w:widowControl w:val="false"/>
+              <w:spacing w:lineRule="auto" w:line="240" w:before="0" w:after="0"/>
+              <w:jc w:val="left"/>
+              <w:rPr>
+                <w:rFonts w:ascii="Cambria" w:hAnsi="Cambria" w:eastAsia="ＭＳ 明朝" w:cs=""/>
+                <w:kern w:val="0"/>
+                <w:sz w:val="22"/>
+                <w:szCs w:val="22"/>
+                <w:lang w:val="en-US" w:eastAsia="en-US" w:bidi="ar-SA"/>
+              </w:rPr>
+            </w:pPr>
+            <w:r>
+              <w:rPr>
+                <w:rFonts w:eastAsia="ＭＳ 明朝" w:cs="" w:ascii="Cambria" w:hAnsi="Cambria"/>
+                <w:kern w:val="0"/>
+                <w:sz w:val="22"/>
+                <w:szCs w:val="22"/>
+                <w:lang w:val="en-US" w:eastAsia="en-US" w:bidi="ar-SA"/>
+              </w:rPr>
+              <w:t>Dor redentora, coragem, fidelidade, maternidade espiritual</w:t>
+            </w:r>
+          </w:p>
+        </w:tc>
+      </w:tr>
+      <w:tr>
+        <w:trPr/>
+        <w:tc>
+          <w:tcPr>
+            <w:tcW w:w="2880" w:type="dxa"/>
+            <w:tcBorders/>
+          </w:tcPr>
+          <w:p>
+            <w:pPr>
+              <w:pStyle w:val="Normal"/>
+              <w:widowControl w:val="false"/>
+              <w:spacing w:lineRule="auto" w:line="240" w:before="0" w:after="0"/>
+              <w:jc w:val="left"/>
+              <w:rPr>
+                <w:rFonts w:ascii="Cambria" w:hAnsi="Cambria" w:eastAsia="ＭＳ 明朝" w:cs=""/>
+                <w:kern w:val="0"/>
+                <w:sz w:val="22"/>
+                <w:szCs w:val="22"/>
+                <w:lang w:val="en-US" w:eastAsia="en-US" w:bidi="ar-SA"/>
+              </w:rPr>
+            </w:pPr>
+            <w:r>
+              <w:rPr>
+                <w:rFonts w:eastAsia="ＭＳ 明朝" w:cs="" w:ascii="Cambria" w:hAnsi="Cambria"/>
+                <w:kern w:val="0"/>
+                <w:sz w:val="22"/>
+                <w:szCs w:val="22"/>
+                <w:lang w:val="en-US" w:eastAsia="en-US" w:bidi="ar-SA"/>
+              </w:rPr>
+              <w:t>9</w:t>
+            </w:r>
+          </w:p>
+        </w:tc>
+        <w:tc>
+          <w:tcPr>
+            <w:tcW w:w="2880" w:type="dxa"/>
+            <w:tcBorders/>
+          </w:tcPr>
+          <w:p>
+            <w:pPr>
+              <w:pStyle w:val="Normal"/>
+              <w:widowControl w:val="false"/>
+              <w:spacing w:lineRule="auto" w:line="240" w:before="0" w:after="0"/>
+              <w:jc w:val="left"/>
+              <w:rPr>
+                <w:rFonts w:ascii="Cambria" w:hAnsi="Cambria" w:eastAsia="ＭＳ 明朝" w:cs=""/>
+                <w:kern w:val="0"/>
+                <w:sz w:val="22"/>
+                <w:szCs w:val="22"/>
+                <w:lang w:val="en-US" w:eastAsia="en-US" w:bidi="ar-SA"/>
+              </w:rPr>
+            </w:pPr>
+            <w:r>
+              <w:rPr>
+                <w:rFonts w:eastAsia="ＭＳ 明朝" w:cs="" w:ascii="Cambria" w:hAnsi="Cambria"/>
+                <w:kern w:val="0"/>
+                <w:sz w:val="22"/>
+                <w:szCs w:val="22"/>
+                <w:lang w:val="en-US" w:eastAsia="en-US" w:bidi="ar-SA"/>
+              </w:rPr>
+              <w:t>Maria com os discípulos (At 1,14)</w:t>
+            </w:r>
+          </w:p>
+        </w:tc>
+        <w:tc>
+          <w:tcPr>
+            <w:tcW w:w="2880" w:type="dxa"/>
+            <w:tcBorders/>
+          </w:tcPr>
+          <w:p>
+            <w:pPr>
+              <w:pStyle w:val="Normal"/>
+              <w:widowControl w:val="false"/>
+              <w:spacing w:lineRule="auto" w:line="240" w:before="0" w:after="0"/>
+              <w:jc w:val="left"/>
+              <w:rPr>
+                <w:rFonts w:ascii="Cambria" w:hAnsi="Cambria" w:eastAsia="ＭＳ 明朝" w:cs=""/>
+                <w:kern w:val="0"/>
+                <w:sz w:val="22"/>
+                <w:szCs w:val="22"/>
+                <w:lang w:val="en-US" w:eastAsia="en-US" w:bidi="ar-SA"/>
+              </w:rPr>
+            </w:pPr>
+            <w:r>
+              <w:rPr>
+                <w:rFonts w:eastAsia="ＭＳ 明朝" w:cs="" w:ascii="Cambria" w:hAnsi="Cambria"/>
+                <w:kern w:val="0"/>
+                <w:sz w:val="22"/>
+                <w:szCs w:val="22"/>
+                <w:lang w:val="en-US" w:eastAsia="en-US" w:bidi="ar-SA"/>
+              </w:rPr>
+              <w:t>Perseverança na fé, unidade, oração, liderança discreta</w:t>
+            </w:r>
+          </w:p>
+        </w:tc>
+      </w:tr>
+    </w:tbl>
     <w:p>
       <w:pPr>
         <w:pStyle w:val="Normal"/>
@@ -5160,7 +6595,7 @@
         <w:bCs/>
         <w:rFonts w:ascii="Garamond" w:hAnsi="Garamond"/>
       </w:rPr>
-      <w:t>23</w:t>
+      <w:t>25</w:t>
     </w:r>
     <w:r>
       <w:rPr>
@@ -5456,6 +6891,143 @@
   <w:abstractNum w:abstractNumId="3">
     <w:lvl w:ilvl="0">
       <w:start w:val="1"/>
+      <w:numFmt w:val="bullet"/>
+      <w:lvlText w:val=""/>
+      <w:lvlJc w:val="left"/>
+      <w:pPr>
+        <w:tabs>
+          <w:tab w:val="num" w:pos="720"/>
+        </w:tabs>
+        <w:ind w:left="720" w:hanging="360"/>
+      </w:pPr>
+      <w:rPr>
+        <w:rFonts w:ascii="Symbol" w:hAnsi="Symbol" w:cs="Symbol" w:hint="default"/>
+      </w:rPr>
+    </w:lvl>
+    <w:lvl w:ilvl="1">
+      <w:start w:val="1"/>
+      <w:numFmt w:val="bullet"/>
+      <w:lvlText w:val="◦"/>
+      <w:lvlJc w:val="left"/>
+      <w:pPr>
+        <w:tabs>
+          <w:tab w:val="num" w:pos="1080"/>
+        </w:tabs>
+        <w:ind w:left="1080" w:hanging="360"/>
+      </w:pPr>
+      <w:rPr>
+        <w:rFonts w:ascii="OpenSymbol" w:hAnsi="OpenSymbol" w:cs="OpenSymbol" w:hint="default"/>
+      </w:rPr>
+    </w:lvl>
+    <w:lvl w:ilvl="2">
+      <w:start w:val="1"/>
+      <w:numFmt w:val="bullet"/>
+      <w:lvlText w:val="▪"/>
+      <w:lvlJc w:val="left"/>
+      <w:pPr>
+        <w:tabs>
+          <w:tab w:val="num" w:pos="1440"/>
+        </w:tabs>
+        <w:ind w:left="1440" w:hanging="360"/>
+      </w:pPr>
+      <w:rPr>
+        <w:rFonts w:ascii="OpenSymbol" w:hAnsi="OpenSymbol" w:cs="OpenSymbol" w:hint="default"/>
+      </w:rPr>
+    </w:lvl>
+    <w:lvl w:ilvl="3">
+      <w:start w:val="1"/>
+      <w:numFmt w:val="bullet"/>
+      <w:lvlText w:val=""/>
+      <w:lvlJc w:val="left"/>
+      <w:pPr>
+        <w:tabs>
+          <w:tab w:val="num" w:pos="1800"/>
+        </w:tabs>
+        <w:ind w:left="1800" w:hanging="360"/>
+      </w:pPr>
+      <w:rPr>
+        <w:rFonts w:ascii="Symbol" w:hAnsi="Symbol" w:cs="Symbol" w:hint="default"/>
+      </w:rPr>
+    </w:lvl>
+    <w:lvl w:ilvl="4">
+      <w:start w:val="1"/>
+      <w:numFmt w:val="bullet"/>
+      <w:lvlText w:val="◦"/>
+      <w:lvlJc w:val="left"/>
+      <w:pPr>
+        <w:tabs>
+          <w:tab w:val="num" w:pos="2160"/>
+        </w:tabs>
+        <w:ind w:left="2160" w:hanging="360"/>
+      </w:pPr>
+      <w:rPr>
+        <w:rFonts w:ascii="OpenSymbol" w:hAnsi="OpenSymbol" w:cs="OpenSymbol" w:hint="default"/>
+      </w:rPr>
+    </w:lvl>
+    <w:lvl w:ilvl="5">
+      <w:start w:val="1"/>
+      <w:numFmt w:val="bullet"/>
+      <w:lvlText w:val="▪"/>
+      <w:lvlJc w:val="left"/>
+      <w:pPr>
+        <w:tabs>
+          <w:tab w:val="num" w:pos="2520"/>
+        </w:tabs>
+        <w:ind w:left="2520" w:hanging="360"/>
+      </w:pPr>
+      <w:rPr>
+        <w:rFonts w:ascii="OpenSymbol" w:hAnsi="OpenSymbol" w:cs="OpenSymbol" w:hint="default"/>
+      </w:rPr>
+    </w:lvl>
+    <w:lvl w:ilvl="6">
+      <w:start w:val="1"/>
+      <w:numFmt w:val="bullet"/>
+      <w:lvlText w:val=""/>
+      <w:lvlJc w:val="left"/>
+      <w:pPr>
+        <w:tabs>
+          <w:tab w:val="num" w:pos="2880"/>
+        </w:tabs>
+        <w:ind w:left="2880" w:hanging="360"/>
+      </w:pPr>
+      <w:rPr>
+        <w:rFonts w:ascii="Symbol" w:hAnsi="Symbol" w:cs="Symbol" w:hint="default"/>
+      </w:rPr>
+    </w:lvl>
+    <w:lvl w:ilvl="7">
+      <w:start w:val="1"/>
+      <w:numFmt w:val="bullet"/>
+      <w:lvlText w:val="◦"/>
+      <w:lvlJc w:val="left"/>
+      <w:pPr>
+        <w:tabs>
+          <w:tab w:val="num" w:pos="3240"/>
+        </w:tabs>
+        <w:ind w:left="3240" w:hanging="360"/>
+      </w:pPr>
+      <w:rPr>
+        <w:rFonts w:ascii="OpenSymbol" w:hAnsi="OpenSymbol" w:cs="OpenSymbol" w:hint="default"/>
+      </w:rPr>
+    </w:lvl>
+    <w:lvl w:ilvl="8">
+      <w:start w:val="1"/>
+      <w:numFmt w:val="bullet"/>
+      <w:lvlText w:val="▪"/>
+      <w:lvlJc w:val="left"/>
+      <w:pPr>
+        <w:tabs>
+          <w:tab w:val="num" w:pos="3600"/>
+        </w:tabs>
+        <w:ind w:left="3600" w:hanging="360"/>
+      </w:pPr>
+      <w:rPr>
+        <w:rFonts w:ascii="OpenSymbol" w:hAnsi="OpenSymbol" w:cs="OpenSymbol" w:hint="default"/>
+      </w:rPr>
+    </w:lvl>
+  </w:abstractNum>
+  <w:abstractNum w:abstractNumId="4">
+    <w:lvl w:ilvl="0">
+      <w:start w:val="1"/>
       <w:numFmt w:val="none"/>
       <w:suff w:val="nothing"/>
       <w:lvlText w:val=""/>
@@ -5580,6 +7152,9 @@
   </w:num>
   <w:num w:numId="3">
     <w:abstractNumId w:val="3"/>
+  </w:num>
+  <w:num w:numId="4">
+    <w:abstractNumId w:val="4"/>
   </w:num>
 </w:numbering>
 </file>
@@ -5741,6 +7316,14 @@
     <w:rPr>
       <w:b/>
       <w:bCs/>
+    </w:rPr>
+  </w:style>
+  <w:style w:type="character" w:styleId="Emphasis">
+    <w:name w:val="Emphasis"/>
+    <w:qFormat/>
+    <w:rPr>
+      <w:i/>
+      <w:iCs/>
     </w:rPr>
   </w:style>
   <w:style w:type="paragraph" w:styleId="Heading">

</xml_diff>

<commit_message>
06/05/2025 - 21:49 h
</commit_message>
<xml_diff>
--- a/Maria de Nazaré e a disposição em servir/Maria de Nazaré e a disposição em servir.docx
+++ b/Maria de Nazaré e a disposição em servir/Maria de Nazaré e a disposição em servir.docx
@@ -906,38 +906,6 @@
           <w:lang w:val="en-US" w:eastAsia="zh-CN" w:bidi="hi-IN"/>
         </w:rPr>
         <w:t xml:space="preserve">De fato Maria fala pouco, mas quando o faz suas palavras são carregadas de significado. Ela não se perde em discursos, mas escolhe com cuidado o que dizer. </w:t>
-      </w:r>
-    </w:p>
-    <w:p>
-      <w:pPr>
-        <w:pStyle w:val="Normal"/>
-        <w:jc w:val="both"/>
-        <w:rPr>
-          <w:rFonts w:ascii="Garamond" w:hAnsi="Garamond"/>
-          <w:sz w:val="36"/>
-          <w:szCs w:val="36"/>
-        </w:rPr>
-      </w:pPr>
-      <w:r>
-        <w:rPr>
-          <w:rFonts w:ascii="Garamond" w:hAnsi="Garamond"/>
-          <w:sz w:val="36"/>
-          <w:szCs w:val="36"/>
-        </w:rPr>
-      </w:r>
-    </w:p>
-    <w:p>
-      <w:pPr>
-        <w:pStyle w:val="Normal"/>
-        <w:jc w:val="both"/>
-        <w:rPr>
-          <w:rFonts w:ascii="Garamond" w:hAnsi="Garamond"/>
-          <w:sz w:val="36"/>
-          <w:szCs w:val="36"/>
-        </w:rPr>
-      </w:pPr>
-      <w:r>
-        <w:rPr/>
       </w:r>
     </w:p>
     <w:p>
@@ -1389,6 +1357,20 @@
         </w:rPr>
       </w:pPr>
       <w:r>
+        <w:rPr/>
+      </w:r>
+    </w:p>
+    <w:p>
+      <w:pPr>
+        <w:pStyle w:val="Normal"/>
+        <w:jc w:val="both"/>
+        <w:rPr>
+          <w:rFonts w:ascii="Garamond" w:hAnsi="Garamond"/>
+          <w:sz w:val="36"/>
+          <w:szCs w:val="36"/>
+        </w:rPr>
+      </w:pPr>
+      <w:r>
         <w:rPr>
           <w:rFonts w:ascii="Garamond" w:hAnsi="Garamond"/>
           <w:sz w:val="36"/>
@@ -1480,7 +1462,23 @@
           <w:sz w:val="36"/>
           <w:szCs w:val="36"/>
         </w:rPr>
-        <w:t xml:space="preserve"> conquistar e praticar em todos os momentos de nossas vidas</w:t>
+        <w:t xml:space="preserve"> conquistar</w:t>
+      </w:r>
+      <w:r>
+        <w:rPr>
+          <w:rFonts w:ascii="Garamond" w:hAnsi="Garamond"/>
+          <w:sz w:val="36"/>
+          <w:szCs w:val="36"/>
+        </w:rPr>
+        <w:t>, desenvolver</w:t>
+      </w:r>
+      <w:r>
+        <w:rPr>
+          <w:rFonts w:ascii="Garamond" w:hAnsi="Garamond"/>
+          <w:sz w:val="36"/>
+          <w:szCs w:val="36"/>
+        </w:rPr>
+        <w:t xml:space="preserve"> e praticar em todos os momentos de nossas vidas</w:t>
       </w:r>
       <w:r>
         <w:rPr>
@@ -1738,7 +1736,23 @@
           <w:sz w:val="36"/>
           <w:szCs w:val="36"/>
         </w:rPr>
-        <w:t>Precisamos refletir profundamente sobre isso. Deus só deseja o melhor para nós. Se nos mantivermos obedientes aos desígnios d'Ele, realizando de boa vontade o trabalho que cabe a nós, aí sim estaremos construindo nossa estrada para a felicidade.</w:t>
+        <w:t xml:space="preserve">Precisamos refletir profundamente sobre isso. Deus só deseja o melhor para nós. Se nos mantivermos obedientes aos desígnios d'Ele, realizando de boa vontade o trabalho que </w:t>
+      </w:r>
+      <w:r>
+        <w:rPr>
+          <w:rFonts w:ascii="Garamond" w:hAnsi="Garamond"/>
+          <w:sz w:val="36"/>
+          <w:szCs w:val="36"/>
+        </w:rPr>
+        <w:t xml:space="preserve">nos </w:t>
+      </w:r>
+      <w:r>
+        <w:rPr>
+          <w:rFonts w:ascii="Garamond" w:hAnsi="Garamond"/>
+          <w:sz w:val="36"/>
+          <w:szCs w:val="36"/>
+        </w:rPr>
+        <w:t>cabe, aí sim estaremos construindo nossa estrada para a felicidade.</w:t>
       </w:r>
     </w:p>
     <w:p>
@@ -1781,33 +1795,7 @@
           <w:szCs w:val="36"/>
           <w:lang w:val="en-US" w:eastAsia="zh-CN" w:bidi="hi-IN"/>
         </w:rPr>
-        <w:t xml:space="preserve">Visita de Maria a </w:t>
-      </w:r>
-      <w:r>
-        <w:rPr>
-          <w:rFonts w:eastAsia="Arial" w:cs="Arial" w:ascii="Garamond" w:hAnsi="Garamond"/>
-          <w:b/>
-          <w:bCs/>
-          <w:color w:val="C9211E"/>
-          <w:kern w:val="0"/>
-          <w:sz w:val="36"/>
-          <w:szCs w:val="36"/>
-          <w:lang w:val="en-US" w:eastAsia="zh-CN" w:bidi="hi-IN"/>
-        </w:rPr>
-        <w:t>Elisabet</w:t>
-      </w:r>
-      <w:r>
-        <w:rPr>
-          <w:rFonts w:eastAsia="Arial" w:cs="Arial" w:ascii="Garamond" w:hAnsi="Garamond"/>
-          <w:b/>
-          <w:bCs/>
-          <w:color w:val="C9211E"/>
-          <w:kern w:val="0"/>
-          <w:sz w:val="36"/>
-          <w:szCs w:val="36"/>
-          <w:lang w:val="en-US" w:eastAsia="zh-CN" w:bidi="hi-IN"/>
-        </w:rPr>
-        <w:t xml:space="preserve"> - </w:t>
+        <w:t xml:space="preserve">Visita de Maria a Elisabet - </w:t>
       </w:r>
       <w:r>
         <w:rPr>
@@ -2016,7 +2004,26 @@
           <w:sz w:val="36"/>
           <w:szCs w:val="36"/>
         </w:rPr>
-        <w:t xml:space="preserve">Na visita a Isabel, Maria nos dá exemplos de humildade, prontidão generosa e presença consoladora.  Ao saber da gravidez da prima já idosa, ela não hesita: parte apressadamente pelas montanhas da Judeia, mostrando que a verdadeira caridade é pronta, sensível e ativa. </w:t>
+        <w:t xml:space="preserve">Na visita a </w:t>
+      </w:r>
+      <w:r>
+        <w:rPr>
+          <w:rFonts w:eastAsia="Arial" w:cs="Arial" w:ascii="Garamond" w:hAnsi="Garamond"/>
+          <w:color w:val="auto"/>
+          <w:kern w:val="0"/>
+          <w:sz w:val="36"/>
+          <w:szCs w:val="36"/>
+          <w:lang w:val="en-US" w:eastAsia="zh-CN" w:bidi="hi-IN"/>
+        </w:rPr>
+        <w:t>Elisabet</w:t>
+      </w:r>
+      <w:r>
+        <w:rPr>
+          <w:rFonts w:ascii="Garamond" w:hAnsi="Garamond"/>
+          <w:sz w:val="36"/>
+          <w:szCs w:val="36"/>
+        </w:rPr>
+        <w:t xml:space="preserve">, Maria nos dá exemplos de humildade, prontidão generosa e presença consoladora.  Ao saber da gravidez da prima já idosa, ela não hesita: parte apressadamente pelas montanhas da Judeia, mostrando que a verdadeira caridade é pronta, sensível e ativa. </w:t>
       </w:r>
     </w:p>
     <w:p>
@@ -2102,7 +2109,18 @@
           <w:szCs w:val="36"/>
           <w:lang w:val="en-US" w:eastAsia="zh-CN" w:bidi="hi-IN"/>
         </w:rPr>
-        <w:t>e Isabel</w:t>
+        <w:t xml:space="preserve">e </w:t>
+      </w:r>
+      <w:r>
+        <w:rPr>
+          <w:rFonts w:eastAsia="Arial" w:cs="Arial" w:ascii="Garamond" w:hAnsi="Garamond"/>
+          <w:color w:val="auto"/>
+          <w:kern w:val="0"/>
+          <w:sz w:val="36"/>
+          <w:szCs w:val="36"/>
+          <w:lang w:val="en-US" w:eastAsia="zh-CN" w:bidi="hi-IN"/>
+        </w:rPr>
+        <w:t>Elisabet</w:t>
       </w:r>
       <w:r>
         <w:rPr>
@@ -2147,7 +2165,61 @@
           <w:sz w:val="36"/>
           <w:szCs w:val="36"/>
         </w:rPr>
-        <w:t>O Evangelho não diz exatamente onde Maria morava, nem onde ficava a casa de Zacarias e Isabel — mas de acordo com estudos históricos, acredita-se que Maria morava em Nazaré, na região da Galileia (norte de Israel) e Zacarias e Isabel moravam em uma região montanhosa da Judeia, no sul do país, perto de Jerusalém. Alguns estudiosos identificam essa cidade como sendo a atual Ain Karim.</w:t>
+        <w:t xml:space="preserve">O Evangelho não diz exatamente onde Maria morava, nem onde ficava a casa de Zacarias e </w:t>
+      </w:r>
+      <w:r>
+        <w:rPr>
+          <w:rFonts w:eastAsia="Arial" w:cs="Arial" w:ascii="Garamond" w:hAnsi="Garamond"/>
+          <w:color w:val="auto"/>
+          <w:kern w:val="0"/>
+          <w:sz w:val="36"/>
+          <w:szCs w:val="36"/>
+          <w:lang w:val="en-US" w:eastAsia="zh-CN" w:bidi="hi-IN"/>
+        </w:rPr>
+        <w:t>Elisabet</w:t>
+      </w:r>
+      <w:r>
+        <w:rPr>
+          <w:rFonts w:ascii="Garamond" w:hAnsi="Garamond"/>
+          <w:sz w:val="36"/>
+          <w:szCs w:val="36"/>
+        </w:rPr>
+        <w:t xml:space="preserve"> — mas de acordo com estudos históricos, acredita-se que Maria morava em Nazaré, na região da Galileia (norte de Israel) e Zacarias e </w:t>
+      </w:r>
+      <w:r>
+        <w:rPr>
+          <w:rFonts w:eastAsia="Arial" w:cs="Arial" w:ascii="Garamond" w:hAnsi="Garamond"/>
+          <w:color w:val="auto"/>
+          <w:kern w:val="0"/>
+          <w:sz w:val="36"/>
+          <w:szCs w:val="36"/>
+          <w:lang w:val="en-US" w:eastAsia="zh-CN" w:bidi="hi-IN"/>
+        </w:rPr>
+        <w:t>Elisabet</w:t>
+      </w:r>
+      <w:r>
+        <w:rPr>
+          <w:rFonts w:ascii="Garamond" w:hAnsi="Garamond"/>
+          <w:sz w:val="36"/>
+          <w:szCs w:val="36"/>
+        </w:rPr>
+        <w:t xml:space="preserve"> moravam em uma região montanhosa da Judeia, no sul do país, perto de Jerusalém. </w:t>
+      </w:r>
+      <w:r>
+        <w:rPr>
+          <w:rFonts w:ascii="Garamond" w:hAnsi="Garamond"/>
+          <w:sz w:val="36"/>
+          <w:szCs w:val="36"/>
+        </w:rPr>
+        <w:t>Provavelmente é</w:t>
+      </w:r>
+      <w:r>
+        <w:rPr>
+          <w:rFonts w:ascii="Garamond" w:hAnsi="Garamond"/>
+          <w:sz w:val="36"/>
+          <w:szCs w:val="36"/>
+        </w:rPr>
+        <w:t xml:space="preserve"> a atual Ain Karim.</w:t>
       </w:r>
     </w:p>
     <w:p>
@@ -2485,91 +2557,344 @@
       </w:pPr>
       <w:r>
         <w:rPr>
-          <w:rFonts w:ascii="Garamond" w:hAnsi="Garamond"/>
-          <w:sz w:val="36"/>
-          <w:szCs w:val="36"/>
-        </w:rPr>
-      </w:r>
-    </w:p>
-    <w:p>
-      <w:pPr>
-        <w:pStyle w:val="Normal"/>
-        <w:jc w:val="both"/>
-        <w:rPr>
-          <w:rFonts w:ascii="Garamond" w:hAnsi="Garamond"/>
-          <w:sz w:val="36"/>
-          <w:szCs w:val="36"/>
-        </w:rPr>
-      </w:pPr>
-      <w:r>
-        <w:rPr>
-          <w:rFonts w:eastAsia="Arial" w:cs="Arial" w:ascii="Garamond" w:hAnsi="Garamond"/>
-          <w:color w:val="auto"/>
-          <w:kern w:val="0"/>
-          <w:sz w:val="36"/>
-          <w:szCs w:val="36"/>
-          <w:lang w:val="en-US" w:eastAsia="zh-CN" w:bidi="hi-IN"/>
-        </w:rPr>
-        <w:t xml:space="preserve">Trazendo o exemplo de Maria para nossas vidas: mais uma vez, desenvolvendo a humildade.  &lt;&lt;&lt; </w:t>
-      </w:r>
-      <w:r>
-        <w:rPr>
-          <w:rFonts w:eastAsia="Arial" w:cs="Arial" w:ascii="Garamond" w:hAnsi="Garamond"/>
-          <w:color w:val="E9B913"/>
-          <w:kern w:val="0"/>
-          <w:sz w:val="36"/>
-          <w:szCs w:val="36"/>
-          <w:lang w:val="en-US" w:eastAsia="zh-CN" w:bidi="hi-IN"/>
-        </w:rPr>
-        <w:t>Exemplificar a postura de Maria com situações atuais de nosso dia a dia.</w:t>
-      </w:r>
-      <w:r>
-        <w:rPr>
-          <w:rFonts w:eastAsia="Arial" w:cs="Arial" w:ascii="Garamond" w:hAnsi="Garamond"/>
-          <w:color w:val="auto"/>
-          <w:kern w:val="0"/>
-          <w:sz w:val="36"/>
-          <w:szCs w:val="36"/>
-          <w:lang w:val="en-US" w:eastAsia="zh-CN" w:bidi="hi-IN"/>
-        </w:rPr>
-        <w:t xml:space="preserve"> &gt;&gt;&gt; </w:t>
-      </w:r>
-    </w:p>
-    <w:p>
-      <w:pPr>
-        <w:pStyle w:val="Normal"/>
-        <w:jc w:val="both"/>
-        <w:rPr>
-          <w:rFonts w:ascii="Garamond" w:hAnsi="Garamond"/>
-          <w:sz w:val="36"/>
-          <w:szCs w:val="36"/>
-        </w:rPr>
-      </w:pPr>
-      <w:r>
-        <w:rPr>
-          <w:rFonts w:ascii="Garamond" w:hAnsi="Garamond"/>
-          <w:sz w:val="36"/>
-          <w:szCs w:val="36"/>
-        </w:rPr>
-      </w:r>
-    </w:p>
-    <w:p>
-      <w:pPr>
-        <w:pStyle w:val="Normal"/>
-        <w:jc w:val="both"/>
-        <w:rPr>
-          <w:rFonts w:ascii="Garamond" w:hAnsi="Garamond"/>
-          <w:sz w:val="36"/>
-          <w:szCs w:val="36"/>
-        </w:rPr>
-      </w:pPr>
-      <w:r>
-        <w:rPr>
-          <w:rFonts w:ascii="Garamond" w:hAnsi="Garamond"/>
-          <w:sz w:val="36"/>
-          <w:szCs w:val="36"/>
-        </w:rPr>
-        <w:t xml:space="preserve">Outra virtude de Maria que podemos </w:t>
+          <w:rFonts w:eastAsia="Arial" w:cs="Arial" w:ascii="Garamond" w:hAnsi="Garamond"/>
+          <w:color w:val="auto"/>
+          <w:kern w:val="0"/>
+          <w:sz w:val="36"/>
+          <w:szCs w:val="36"/>
+          <w:lang w:val="en-US" w:eastAsia="zh-CN" w:bidi="hi-IN"/>
+        </w:rPr>
+        <w:t>Mais uma vez Maria demonstra humildade, igualando-se à prima. Apesar de carregar no ventre o Cristo de Deus, não faz disso motivo para deixar de visitar e amparar Elisabet. Não se coloca acima da prima; coloca-se na mesma condição de Elisabet e vai visitá-la.</w:t>
+      </w:r>
+    </w:p>
+    <w:p>
+      <w:pPr>
+        <w:pStyle w:val="Normal"/>
+        <w:jc w:val="both"/>
+        <w:rPr>
+          <w:rFonts w:ascii="Garamond" w:hAnsi="Garamond"/>
+          <w:sz w:val="36"/>
+          <w:szCs w:val="36"/>
+        </w:rPr>
+      </w:pPr>
+      <w:r>
+        <w:rPr/>
+      </w:r>
+    </w:p>
+    <w:p>
+      <w:pPr>
+        <w:pStyle w:val="Normal"/>
+        <w:jc w:val="both"/>
+        <w:rPr>
+          <w:rFonts w:ascii="Garamond" w:hAnsi="Garamond"/>
+          <w:sz w:val="36"/>
+          <w:szCs w:val="36"/>
+        </w:rPr>
+      </w:pPr>
+      <w:r>
+        <w:rPr>
+          <w:rFonts w:eastAsia="Arial" w:cs="Arial" w:ascii="Garamond" w:hAnsi="Garamond"/>
+          <w:color w:val="auto"/>
+          <w:kern w:val="0"/>
+          <w:sz w:val="36"/>
+          <w:szCs w:val="36"/>
+          <w:lang w:val="en-US" w:eastAsia="zh-CN" w:bidi="hi-IN"/>
+        </w:rPr>
+        <w:t>Será que essa tem sido nossa postura? Conseguimos  abdicar de nossas conquistas materiais e espirituais que, verdade seja dita, são ainda muito pequenas para nos colocarmos a serviço dos outros ou o orgulho ainda fala mais alto dentro de nós?</w:t>
+      </w:r>
+    </w:p>
+    <w:p>
+      <w:pPr>
+        <w:pStyle w:val="Normal"/>
+        <w:jc w:val="both"/>
+        <w:rPr>
+          <w:rFonts w:ascii="Garamond" w:hAnsi="Garamond"/>
+          <w:sz w:val="36"/>
+          <w:szCs w:val="36"/>
+        </w:rPr>
+      </w:pPr>
+      <w:r>
+        <w:rPr/>
+      </w:r>
+    </w:p>
+    <w:p>
+      <w:pPr>
+        <w:pStyle w:val="Normal"/>
+        <w:jc w:val="both"/>
+        <w:rPr>
+          <w:rFonts w:ascii="Garamond" w:hAnsi="Garamond"/>
+          <w:sz w:val="36"/>
+          <w:szCs w:val="36"/>
+        </w:rPr>
+      </w:pPr>
+      <w:r>
+        <w:rPr>
+          <w:rFonts w:eastAsia="Arial" w:cs="Arial" w:ascii="Garamond" w:hAnsi="Garamond"/>
+          <w:color w:val="auto"/>
+          <w:kern w:val="0"/>
+          <w:sz w:val="36"/>
+          <w:szCs w:val="36"/>
+          <w:lang w:val="en-US" w:eastAsia="zh-CN" w:bidi="hi-IN"/>
+        </w:rPr>
+        <w:t>O fato de que eu ocupo um cargo de importância, tenho vários diplomas acadêmicos, falo 2 ou 3 idiomas, já viajei para diversos países em todo o mundo não faz de mim melhor do que ninguém. Nada de errado com essas conquistas quando elas vêm como fruto do nosso esforço e nosso trabalho. Mas julgar que elas nos fazem melhor que os outros é um engano terrível.</w:t>
+      </w:r>
+    </w:p>
+    <w:p>
+      <w:pPr>
+        <w:pStyle w:val="Normal"/>
+        <w:jc w:val="both"/>
+        <w:rPr>
+          <w:rFonts w:ascii="Garamond" w:hAnsi="Garamond"/>
+          <w:sz w:val="36"/>
+          <w:szCs w:val="36"/>
+        </w:rPr>
+      </w:pPr>
+      <w:r>
+        <w:rPr/>
+      </w:r>
+    </w:p>
+    <w:p>
+      <w:pPr>
+        <w:pStyle w:val="Normal"/>
+        <w:jc w:val="both"/>
+        <w:rPr>
+          <w:rFonts w:ascii="Garamond" w:hAnsi="Garamond"/>
+          <w:sz w:val="36"/>
+          <w:szCs w:val="36"/>
+        </w:rPr>
+      </w:pPr>
+      <w:r>
+        <w:rPr>
+          <w:rFonts w:eastAsia="Arial" w:cs="Arial" w:ascii="Garamond" w:hAnsi="Garamond"/>
+          <w:color w:val="auto"/>
+          <w:kern w:val="0"/>
+          <w:sz w:val="36"/>
+          <w:szCs w:val="36"/>
+          <w:lang w:val="en-US" w:eastAsia="zh-CN" w:bidi="hi-IN"/>
+        </w:rPr>
+        <w:t>O mesmo vale para as conquistas morais e espirituais. Às vezes a gente vence uma dificuldade, vence um vício, livra-se de um mal hábito e começa a achar que nos tornamos seres de luz.</w:t>
+      </w:r>
+    </w:p>
+    <w:p>
+      <w:pPr>
+        <w:pStyle w:val="Normal"/>
+        <w:jc w:val="both"/>
+        <w:rPr>
+          <w:rFonts w:ascii="Garamond" w:hAnsi="Garamond"/>
+          <w:sz w:val="36"/>
+          <w:szCs w:val="36"/>
+        </w:rPr>
+      </w:pPr>
+      <w:r>
+        <w:rPr/>
+      </w:r>
+    </w:p>
+    <w:p>
+      <w:pPr>
+        <w:pStyle w:val="Normal"/>
+        <w:jc w:val="both"/>
+        <w:rPr>
+          <w:rFonts w:ascii="Garamond" w:hAnsi="Garamond"/>
+          <w:sz w:val="36"/>
+          <w:szCs w:val="36"/>
+        </w:rPr>
+      </w:pPr>
+      <w:r>
+        <w:rPr>
+          <w:rFonts w:eastAsia="Arial" w:cs="Arial" w:ascii="Garamond" w:hAnsi="Garamond"/>
+          <w:color w:val="auto"/>
+          <w:kern w:val="0"/>
+          <w:sz w:val="36"/>
+          <w:szCs w:val="36"/>
+          <w:lang w:val="en-US" w:eastAsia="zh-CN" w:bidi="hi-IN"/>
+        </w:rPr>
+        <w:t>Nós, Espíritas, somos particularmente vulneráveis a esse tipo de erro. Como a Doutrina Espírita lança uma luz enorme em nossas vidas, é comum nós nos considerarmos melhores que os outros só porque temos mais conhecimento.</w:t>
+      </w:r>
+    </w:p>
+    <w:p>
+      <w:pPr>
+        <w:pStyle w:val="Normal"/>
+        <w:jc w:val="both"/>
+        <w:rPr>
+          <w:rFonts w:ascii="Garamond" w:hAnsi="Garamond"/>
+          <w:sz w:val="36"/>
+          <w:szCs w:val="36"/>
+        </w:rPr>
+      </w:pPr>
+      <w:r>
+        <w:rPr/>
+      </w:r>
+    </w:p>
+    <w:p>
+      <w:pPr>
+        <w:pStyle w:val="Normal"/>
+        <w:jc w:val="both"/>
+        <w:rPr>
+          <w:rFonts w:ascii="Garamond" w:hAnsi="Garamond"/>
+          <w:sz w:val="36"/>
+          <w:szCs w:val="36"/>
+        </w:rPr>
+      </w:pPr>
+      <w:r>
+        <w:rPr>
+          <w:rFonts w:eastAsia="Arial" w:cs="Arial" w:ascii="Garamond" w:hAnsi="Garamond"/>
+          <w:color w:val="auto"/>
+          <w:kern w:val="0"/>
+          <w:sz w:val="36"/>
+          <w:szCs w:val="36"/>
+          <w:lang w:val="en-US" w:eastAsia="zh-CN" w:bidi="hi-IN"/>
+        </w:rPr>
+        <w:t>Como nos diz Emmanuel na lição Humildade da obra Escrínio de Luz, com psicografia de Chico Xavier:</w:t>
+      </w:r>
+    </w:p>
+    <w:p>
+      <w:pPr>
+        <w:pStyle w:val="Normal"/>
+        <w:jc w:val="both"/>
+        <w:rPr>
+          <w:rFonts w:ascii="Garamond" w:hAnsi="Garamond"/>
+          <w:sz w:val="36"/>
+          <w:szCs w:val="36"/>
+        </w:rPr>
+      </w:pPr>
+      <w:r>
+        <w:rPr/>
+      </w:r>
+    </w:p>
+    <w:p>
+      <w:pPr>
+        <w:pStyle w:val="Normal"/>
+        <w:ind w:left="720" w:hanging="0"/>
+        <w:jc w:val="both"/>
+        <w:rPr>
+          <w:i/>
+          <w:i/>
+          <w:iCs/>
+        </w:rPr>
+      </w:pPr>
+      <w:r>
+        <w:rPr>
+          <w:rFonts w:eastAsia="Arial" w:cs="Arial" w:ascii="Garamond" w:hAnsi="Garamond"/>
+          <w:i/>
+          <w:iCs/>
+          <w:color w:val="auto"/>
+          <w:kern w:val="0"/>
+          <w:sz w:val="36"/>
+          <w:szCs w:val="36"/>
+          <w:lang w:val="en-US" w:eastAsia="zh-CN" w:bidi="hi-IN"/>
+        </w:rPr>
+        <w:t>Humilha-te, engrandecendo a vida que te cerca, e a vida te exaltará.</w:t>
+      </w:r>
+    </w:p>
+    <w:p>
+      <w:pPr>
+        <w:pStyle w:val="Normal"/>
+        <w:jc w:val="both"/>
+        <w:rPr>
+          <w:rFonts w:ascii="Garamond" w:hAnsi="Garamond"/>
+          <w:sz w:val="36"/>
+          <w:szCs w:val="36"/>
+        </w:rPr>
+      </w:pPr>
+      <w:r>
+        <w:rPr/>
+      </w:r>
+    </w:p>
+    <w:p>
+      <w:pPr>
+        <w:pStyle w:val="Normal"/>
+        <w:jc w:val="both"/>
+        <w:rPr>
+          <w:rFonts w:ascii="Garamond" w:hAnsi="Garamond"/>
+          <w:sz w:val="36"/>
+          <w:szCs w:val="36"/>
+        </w:rPr>
+      </w:pPr>
+      <w:r>
+        <w:rPr>
+          <w:rFonts w:ascii="Garamond" w:hAnsi="Garamond"/>
+          <w:sz w:val="36"/>
+          <w:szCs w:val="36"/>
+        </w:rPr>
+        <w:t>&lt;&lt;&lt; Parei aqui em 06/05/2025. Todo o restante desse tópico precisa ser reescrito e reorganizado. &gt;&gt;&gt;</w:t>
+      </w:r>
+    </w:p>
+    <w:p>
+      <w:pPr>
+        <w:pStyle w:val="Normal"/>
+        <w:jc w:val="both"/>
+        <w:rPr>
+          <w:rFonts w:ascii="Garamond" w:hAnsi="Garamond"/>
+          <w:sz w:val="36"/>
+          <w:szCs w:val="36"/>
+        </w:rPr>
+      </w:pPr>
+      <w:r>
+        <w:rPr>
+          <w:rFonts w:ascii="Garamond" w:hAnsi="Garamond"/>
+          <w:sz w:val="36"/>
+          <w:szCs w:val="36"/>
+        </w:rPr>
+        <w:t xml:space="preserve">Quanto à empatia que Maria demonstrou por Elisabet e que se manifestou na prontidão em auxiliar, </w:t>
+      </w:r>
+      <w:r>
+        <w:rPr>
+          <w:rFonts w:ascii="Garamond" w:hAnsi="Garamond"/>
+          <w:sz w:val="36"/>
+          <w:szCs w:val="36"/>
+        </w:rPr>
+        <w:t xml:space="preserve">Outra virtude </w:t>
+      </w:r>
+      <w:r>
+        <w:rPr>
+          <w:rFonts w:ascii="Garamond" w:hAnsi="Garamond"/>
+          <w:sz w:val="36"/>
+          <w:szCs w:val="36"/>
+        </w:rPr>
+        <w:t>demonstrada por</w:t>
+      </w:r>
+      <w:r>
+        <w:rPr>
+          <w:rFonts w:ascii="Garamond" w:hAnsi="Garamond"/>
+          <w:sz w:val="36"/>
+          <w:szCs w:val="36"/>
+        </w:rPr>
+        <w:t xml:space="preserve"> Maria </w:t>
+      </w:r>
+      <w:r>
+        <w:rPr>
+          <w:rFonts w:ascii="Garamond" w:hAnsi="Garamond"/>
+          <w:sz w:val="36"/>
+          <w:szCs w:val="36"/>
+        </w:rPr>
+        <w:t xml:space="preserve">e </w:t>
+      </w:r>
+      <w:r>
+        <w:rPr>
+          <w:rFonts w:ascii="Garamond" w:hAnsi="Garamond"/>
+          <w:sz w:val="36"/>
+          <w:szCs w:val="36"/>
+        </w:rPr>
+        <w:t xml:space="preserve">que </w:t>
+      </w:r>
+      <w:r>
+        <w:rPr>
+          <w:rFonts w:eastAsia="Arial" w:cs="Arial" w:ascii="Garamond" w:hAnsi="Garamond"/>
+          <w:color w:val="auto"/>
+          <w:kern w:val="0"/>
+          <w:sz w:val="36"/>
+          <w:szCs w:val="36"/>
+          <w:lang w:val="en-US" w:eastAsia="zh-CN" w:bidi="hi-IN"/>
+        </w:rPr>
+        <w:t>devemos</w:t>
+      </w:r>
+      <w:r>
+        <w:rPr>
+          <w:rFonts w:ascii="Garamond" w:hAnsi="Garamond"/>
+          <w:sz w:val="36"/>
+          <w:szCs w:val="36"/>
+        </w:rPr>
+        <w:t xml:space="preserve"> </w:t>
       </w:r>
       <w:r>
         <w:rPr>
@@ -2674,7 +2999,11 @@
         </w:rPr>
       </w:pPr>
       <w:r>
-        <w:rPr/>
+        <w:rPr>
+          <w:rFonts w:ascii="Garamond" w:hAnsi="Garamond"/>
+          <w:sz w:val="36"/>
+          <w:szCs w:val="36"/>
+        </w:rPr>
       </w:r>
     </w:p>
     <w:p>
@@ -2699,20 +3028,7 @@
           <w:szCs w:val="36"/>
           <w:lang w:val="en-US" w:eastAsia="zh-CN" w:bidi="hi-IN"/>
         </w:rPr>
-        <w:t>As bodas de Caná da Galileia</w:t>
-      </w:r>
-      <w:r>
-        <w:rPr>
-          <w:rFonts w:eastAsia="Arial" w:cs="Arial" w:ascii="Garamond" w:hAnsi="Garamond"/>
-          <w:b/>
-          <w:bCs/>
-          <w:color w:val="C9211E"/>
-          <w:kern w:val="0"/>
-          <w:sz w:val="36"/>
-          <w:szCs w:val="36"/>
-          <w:lang w:val="en-US" w:eastAsia="zh-CN" w:bidi="hi-IN"/>
-        </w:rPr>
-        <w:t xml:space="preserve"> - </w:t>
+        <w:t xml:space="preserve">As bodas de Caná da Galileia - </w:t>
       </w:r>
       <w:r>
         <w:rPr>
@@ -2727,52 +3043,7 @@
           <w:szCs w:val="36"/>
           <w:lang w:val="en-US" w:eastAsia="zh-CN" w:bidi="hi-IN"/>
         </w:rPr>
-        <w:t xml:space="preserve">João </w:t>
-      </w:r>
-      <w:r>
-        <w:rPr>
-          <w:rFonts w:eastAsia="Arial" w:cs="Arial" w:ascii="Garamond" w:hAnsi="Garamond"/>
-          <w:b/>
-          <w:bCs/>
-          <w:i w:val="false"/>
-          <w:iCs w:val="false"/>
-          <w:color w:val="C9211E"/>
-          <w:kern w:val="0"/>
-          <w:sz w:val="36"/>
-          <w:szCs w:val="36"/>
-          <w:lang w:val="en-US" w:eastAsia="zh-CN" w:bidi="hi-IN"/>
-        </w:rPr>
-        <w:t>2</w:t>
-      </w:r>
-      <w:r>
-        <w:rPr>
-          <w:rFonts w:eastAsia="Arial" w:cs="Arial" w:ascii="Garamond" w:hAnsi="Garamond"/>
-          <w:b/>
-          <w:bCs/>
-          <w:i w:val="false"/>
-          <w:iCs w:val="false"/>
-          <w:color w:val="C9211E"/>
-          <w:kern w:val="0"/>
-          <w:sz w:val="36"/>
-          <w:szCs w:val="36"/>
-          <w:lang w:val="en-US" w:eastAsia="zh-CN" w:bidi="hi-IN"/>
-        </w:rPr>
-        <w:t>:</w:t>
-      </w:r>
-      <w:r>
-        <w:rPr>
-          <w:rFonts w:eastAsia="Arial" w:cs="Arial" w:ascii="Garamond" w:hAnsi="Garamond"/>
-          <w:b/>
-          <w:bCs/>
-          <w:i w:val="false"/>
-          <w:iCs w:val="false"/>
-          <w:color w:val="C9211E"/>
-          <w:kern w:val="0"/>
-          <w:sz w:val="36"/>
-          <w:szCs w:val="36"/>
-          <w:lang w:val="en-US" w:eastAsia="zh-CN" w:bidi="hi-IN"/>
-        </w:rPr>
-        <w:t>1-12</w:t>
+        <w:t>João 2:1-12</w:t>
       </w:r>
     </w:p>
     <w:p>
@@ -2790,32 +3061,6 @@
         </w:rPr>
       </w:pPr>
       <w:r>
-        <w:rPr>
-          <w:rFonts w:eastAsia="Arial" w:cs="Arial" w:ascii="Garamond" w:hAnsi="Garamond"/>
-          <w:b/>
-          <w:bCs/>
-          <w:i w:val="false"/>
-          <w:iCs w:val="false"/>
-          <w:color w:val="00A0FC"/>
-          <w:kern w:val="0"/>
-          <w:sz w:val="36"/>
-          <w:szCs w:val="36"/>
-          <w:lang w:val="en-US" w:eastAsia="zh-CN" w:bidi="hi-IN"/>
-        </w:rPr>
-        <w:t>Concluída</w:t>
-      </w:r>
-    </w:p>
-    <w:p>
-      <w:pPr>
-        <w:pStyle w:val="Normal"/>
-        <w:jc w:val="both"/>
-        <w:rPr>
-          <w:rFonts w:ascii="Garamond" w:hAnsi="Garamond"/>
-          <w:sz w:val="36"/>
-          <w:szCs w:val="36"/>
-        </w:rPr>
-      </w:pPr>
-      <w:r>
         <w:rPr/>
       </w:r>
     </w:p>
@@ -2835,55 +3080,25 @@
           <w:sz w:val="36"/>
           <w:szCs w:val="36"/>
         </w:rPr>
-        <w:t xml:space="preserve">A </w:t>
-      </w:r>
-      <w:r>
-        <w:rPr>
-          <w:rFonts w:ascii="Garamond" w:hAnsi="Garamond"/>
-          <w:sz w:val="36"/>
-          <w:szCs w:val="36"/>
-        </w:rPr>
-        <w:t xml:space="preserve">virtude central </w:t>
-      </w:r>
-      <w:r>
-        <w:rPr>
-          <w:rFonts w:ascii="Garamond" w:hAnsi="Garamond"/>
-          <w:sz w:val="36"/>
-          <w:szCs w:val="36"/>
-        </w:rPr>
-        <w:t xml:space="preserve">de Maria que podemos destacar nessa passagem é </w:t>
-      </w:r>
-      <w:r>
-        <w:rPr>
-          <w:rFonts w:ascii="Garamond" w:hAnsi="Garamond"/>
-          <w:sz w:val="36"/>
-          <w:szCs w:val="36"/>
-        </w:rPr>
-        <w:t>a fé</w:t>
-      </w:r>
-      <w:r>
-        <w:rPr>
-          <w:rFonts w:ascii="Garamond" w:hAnsi="Garamond"/>
-          <w:sz w:val="36"/>
-          <w:szCs w:val="36"/>
-        </w:rPr>
-        <w:t xml:space="preserve"> ou, se preferirem, a </w:t>
-      </w:r>
-      <w:r>
-        <w:rPr>
-          <w:rFonts w:ascii="Garamond" w:hAnsi="Garamond"/>
-          <w:sz w:val="36"/>
-          <w:szCs w:val="36"/>
-        </w:rPr>
-        <w:t>confiança</w:t>
-      </w:r>
-      <w:r>
-        <w:rPr>
-          <w:rFonts w:ascii="Garamond" w:hAnsi="Garamond"/>
-          <w:sz w:val="36"/>
-          <w:szCs w:val="36"/>
-        </w:rPr>
-        <w:t xml:space="preserve"> que </w:t>
+      </w:r>
+    </w:p>
+    <w:p>
+      <w:pPr>
+        <w:pStyle w:val="Normal"/>
+        <w:jc w:val="both"/>
+        <w:rPr>
+          <w:rFonts w:ascii="Garamond" w:hAnsi="Garamond"/>
+          <w:sz w:val="36"/>
+          <w:szCs w:val="36"/>
+        </w:rPr>
+      </w:pPr>
+      <w:r>
+        <w:rPr>
+          <w:rFonts w:ascii="Garamond" w:hAnsi="Garamond"/>
+          <w:sz w:val="36"/>
+          <w:szCs w:val="36"/>
+        </w:rPr>
+        <w:t xml:space="preserve">A virtude central de Maria que podemos destacar nessa passagem é a fé ou, se preferirem, a confiança que </w:t>
       </w:r>
       <w:r>
         <w:rPr>
@@ -2942,18 +3157,7 @@
           <w:szCs w:val="36"/>
           <w:lang w:val="en-US" w:eastAsia="zh-CN" w:bidi="hi-IN"/>
         </w:rPr>
-        <w:t>Quando Maria interpela o filho dizendo que o vinho havia acabado E</w:t>
-      </w:r>
-      <w:r>
-        <w:rPr>
-          <w:rFonts w:eastAsia="Arial" w:cs="Arial" w:ascii="Garamond" w:hAnsi="Garamond"/>
-          <w:color w:val="auto"/>
-          <w:kern w:val="0"/>
-          <w:sz w:val="36"/>
-          <w:szCs w:val="36"/>
-          <w:lang w:val="en-US" w:eastAsia="zh-CN" w:bidi="hi-IN"/>
-        </w:rPr>
-        <w:t>le responde:</w:t>
+        <w:t>Quando Maria interpela o filho dizendo que o vinho havia acabado Ele responde:</w:t>
       </w:r>
     </w:p>
     <w:p>
@@ -3058,106 +3262,7 @@
           <w:szCs w:val="36"/>
           <w:lang w:val="en-US" w:eastAsia="zh-CN" w:bidi="hi-IN"/>
         </w:rPr>
-        <w:t>C</w:t>
-      </w:r>
-      <w:r>
-        <w:rPr>
-          <w:rFonts w:eastAsia="Arial" w:cs="Arial" w:ascii="Garamond" w:hAnsi="Garamond"/>
-          <w:color w:val="auto"/>
-          <w:kern w:val="0"/>
-          <w:sz w:val="36"/>
-          <w:szCs w:val="36"/>
-          <w:lang w:val="en-US" w:eastAsia="zh-CN" w:bidi="hi-IN"/>
-        </w:rPr>
-        <w:t xml:space="preserve">omo tantas mães que conhecem bem os filhos, </w:t>
-      </w:r>
-      <w:r>
-        <w:rPr>
-          <w:rFonts w:eastAsia="Arial" w:cs="Arial" w:ascii="Garamond" w:hAnsi="Garamond"/>
-          <w:color w:val="auto"/>
-          <w:kern w:val="0"/>
-          <w:sz w:val="36"/>
-          <w:szCs w:val="36"/>
-          <w:lang w:val="en-US" w:eastAsia="zh-CN" w:bidi="hi-IN"/>
-        </w:rPr>
-        <w:t xml:space="preserve">ela </w:t>
-      </w:r>
-      <w:r>
-        <w:rPr>
-          <w:rFonts w:eastAsia="Arial" w:cs="Arial" w:ascii="Garamond" w:hAnsi="Garamond"/>
-          <w:color w:val="auto"/>
-          <w:kern w:val="0"/>
-          <w:sz w:val="36"/>
-          <w:szCs w:val="36"/>
-          <w:lang w:val="en-US" w:eastAsia="zh-CN" w:bidi="hi-IN"/>
-        </w:rPr>
-        <w:t xml:space="preserve">não se deixa abalar </w:t>
-      </w:r>
-      <w:r>
-        <w:rPr>
-          <w:rFonts w:eastAsia="Arial" w:cs="Arial" w:ascii="Garamond" w:hAnsi="Garamond"/>
-          <w:color w:val="auto"/>
-          <w:kern w:val="0"/>
-          <w:sz w:val="36"/>
-          <w:szCs w:val="36"/>
-          <w:lang w:val="en-US" w:eastAsia="zh-CN" w:bidi="hi-IN"/>
-        </w:rPr>
-        <w:t xml:space="preserve">pela negativa </w:t>
-      </w:r>
-      <w:r>
-        <w:rPr>
-          <w:rFonts w:eastAsia="Arial" w:cs="Arial" w:ascii="Garamond" w:hAnsi="Garamond"/>
-          <w:color w:val="auto"/>
-          <w:kern w:val="0"/>
-          <w:sz w:val="36"/>
-          <w:szCs w:val="36"/>
-          <w:lang w:val="en-US" w:eastAsia="zh-CN" w:bidi="hi-IN"/>
-        </w:rPr>
-        <w:t>inicial</w:t>
-      </w:r>
-      <w:r>
-        <w:rPr>
-          <w:rFonts w:eastAsia="Arial" w:cs="Arial" w:ascii="Garamond" w:hAnsi="Garamond"/>
-          <w:color w:val="auto"/>
-          <w:kern w:val="0"/>
-          <w:sz w:val="36"/>
-          <w:szCs w:val="36"/>
-          <w:lang w:val="en-US" w:eastAsia="zh-CN" w:bidi="hi-IN"/>
-        </w:rPr>
-        <w:t xml:space="preserve"> e </w:t>
-      </w:r>
-      <w:r>
-        <w:rPr>
-          <w:rFonts w:eastAsia="Arial" w:cs="Arial" w:ascii="Garamond" w:hAnsi="Garamond"/>
-          <w:color w:val="auto"/>
-          <w:kern w:val="0"/>
-          <w:sz w:val="36"/>
-          <w:szCs w:val="36"/>
-          <w:lang w:val="en-US" w:eastAsia="zh-CN" w:bidi="hi-IN"/>
-        </w:rPr>
-        <w:t xml:space="preserve"> diz aos </w:t>
-      </w:r>
-      <w:r>
-        <w:rPr>
-          <w:rFonts w:eastAsia="Arial" w:cs="Arial" w:ascii="Garamond" w:hAnsi="Garamond"/>
-          <w:color w:val="auto"/>
-          <w:kern w:val="0"/>
-          <w:sz w:val="36"/>
-          <w:szCs w:val="36"/>
-          <w:lang w:val="en-US" w:eastAsia="zh-CN" w:bidi="hi-IN"/>
-        </w:rPr>
-        <w:t>servidores da casa</w:t>
-      </w:r>
-      <w:r>
-        <w:rPr>
-          <w:rFonts w:eastAsia="Arial" w:cs="Arial" w:ascii="Garamond" w:hAnsi="Garamond"/>
-          <w:color w:val="auto"/>
-          <w:kern w:val="0"/>
-          <w:sz w:val="36"/>
-          <w:szCs w:val="36"/>
-          <w:lang w:val="en-US" w:eastAsia="zh-CN" w:bidi="hi-IN"/>
-        </w:rPr>
-        <w:t>:</w:t>
+        <w:t>Como tantas mães que conhecem bem os filhos, ela não se deixa abalar pela negativa inicial e  diz aos servidores da casa:</w:t>
       </w:r>
     </w:p>
     <w:p>
@@ -3258,29 +3363,7 @@
           <w:szCs w:val="36"/>
           <w:lang w:val="en-US" w:eastAsia="zh-CN" w:bidi="hi-IN"/>
         </w:rPr>
-        <w:t xml:space="preserve">As poucas palavras de Maria nessa </w:t>
-      </w:r>
-      <w:r>
-        <w:rPr>
-          <w:rFonts w:eastAsia="Arial" w:cs="Arial" w:ascii="Garamond" w:hAnsi="Garamond"/>
-          <w:color w:val="auto"/>
-          <w:kern w:val="0"/>
-          <w:sz w:val="36"/>
-          <w:szCs w:val="36"/>
-          <w:lang w:val="en-US" w:eastAsia="zh-CN" w:bidi="hi-IN"/>
-        </w:rPr>
-        <w:t>passagem</w:t>
-      </w:r>
-      <w:r>
-        <w:rPr>
-          <w:rFonts w:eastAsia="Arial" w:cs="Arial" w:ascii="Garamond" w:hAnsi="Garamond"/>
-          <w:color w:val="auto"/>
-          <w:kern w:val="0"/>
-          <w:sz w:val="36"/>
-          <w:szCs w:val="36"/>
-          <w:lang w:val="en-US" w:eastAsia="zh-CN" w:bidi="hi-IN"/>
-        </w:rPr>
-        <w:t xml:space="preserve"> contêm uma síntese da essência da fé cristã: escutar e obedecer ao Cristo. </w:t>
+        <w:t xml:space="preserve">As poucas palavras de Maria nessa passagem contêm uma síntese da essência da fé cristã: escutar e obedecer ao Cristo. </w:t>
       </w:r>
     </w:p>
     <w:p>
@@ -3322,62 +3405,7 @@
           <w:szCs w:val="36"/>
           <w:lang w:val="en-US" w:eastAsia="zh-CN" w:bidi="hi-IN"/>
         </w:rPr>
-        <w:t xml:space="preserve">E vejam que interessante: Maria orienta os servidores a seguirem as instruções de Jesus antes mesmo de </w:t>
-      </w:r>
-      <w:r>
-        <w:rPr>
-          <w:rFonts w:eastAsia="Arial" w:cs="Arial" w:ascii="Garamond" w:hAnsi="Garamond"/>
-          <w:color w:val="auto"/>
-          <w:kern w:val="0"/>
-          <w:sz w:val="36"/>
-          <w:szCs w:val="36"/>
-          <w:lang w:val="en-US" w:eastAsia="zh-CN" w:bidi="hi-IN"/>
-        </w:rPr>
-        <w:t>saber como Jesus resolveria o problema</w:t>
-      </w:r>
-      <w:r>
-        <w:rPr>
-          <w:rFonts w:eastAsia="Arial" w:cs="Arial" w:ascii="Garamond" w:hAnsi="Garamond"/>
-          <w:color w:val="auto"/>
-          <w:kern w:val="0"/>
-          <w:sz w:val="36"/>
-          <w:szCs w:val="36"/>
-          <w:lang w:val="en-US" w:eastAsia="zh-CN" w:bidi="hi-IN"/>
-        </w:rPr>
-        <w:t xml:space="preserve">. </w:t>
-      </w:r>
-      <w:r>
-        <w:rPr>
-          <w:rFonts w:eastAsia="Arial" w:cs="Arial" w:ascii="Garamond" w:hAnsi="Garamond"/>
-          <w:color w:val="auto"/>
-          <w:kern w:val="0"/>
-          <w:sz w:val="36"/>
-          <w:szCs w:val="36"/>
-          <w:lang w:val="en-US" w:eastAsia="zh-CN" w:bidi="hi-IN"/>
-        </w:rPr>
-        <w:t>Ela</w:t>
-      </w:r>
-      <w:r>
-        <w:rPr>
-          <w:rFonts w:eastAsia="Arial" w:cs="Arial" w:ascii="Garamond" w:hAnsi="Garamond"/>
-          <w:color w:val="auto"/>
-          <w:kern w:val="0"/>
-          <w:sz w:val="36"/>
-          <w:szCs w:val="36"/>
-          <w:lang w:val="en-US" w:eastAsia="zh-CN" w:bidi="hi-IN"/>
-        </w:rPr>
-        <w:t xml:space="preserve"> tinha plena confiança em Jesus</w:t>
-      </w:r>
-      <w:r>
-        <w:rPr>
-          <w:rFonts w:eastAsia="Arial" w:cs="Arial" w:ascii="Garamond" w:hAnsi="Garamond"/>
-          <w:color w:val="auto"/>
-          <w:kern w:val="0"/>
-          <w:sz w:val="36"/>
-          <w:szCs w:val="36"/>
-          <w:lang w:val="en-US" w:eastAsia="zh-CN" w:bidi="hi-IN"/>
-        </w:rPr>
-        <w:t>. Não sabia como mas tinha certeza de que Ele resolveria o problema.</w:t>
+        <w:t>E vejam que interessante: Maria orienta os servidores a seguirem as instruções de Jesus antes mesmo de saber como Jesus resolveria o problema. Ela tinha plena confiança em Jesus. Não sabia como mas tinha certeza de que Ele resolveria o problema.</w:t>
       </w:r>
     </w:p>
     <w:p>
@@ -3394,14 +3422,21 @@
         </w:rPr>
       </w:pPr>
       <w:r>
+        <w:rPr>
+          <w:rFonts w:eastAsia="Arial" w:cs="Arial" w:ascii="Garamond" w:hAnsi="Garamond"/>
+          <w:color w:val="auto"/>
+          <w:kern w:val="0"/>
+          <w:sz w:val="36"/>
+          <w:szCs w:val="36"/>
+          <w:lang w:val="en-US" w:eastAsia="zh-CN" w:bidi="hi-IN"/>
+        </w:rPr>
+      </w:r>
+    </w:p>
+    <w:p>
+      <w:pPr>
+        <w:pStyle w:val="Normal"/>
+        <w:jc w:val="both"/>
         <w:rPr/>
-      </w:r>
-    </w:p>
-    <w:p>
-      <w:pPr>
-        <w:pStyle w:val="Normal"/>
-        <w:jc w:val="both"/>
-        <w:rPr/>
       </w:pPr>
       <w:r>
         <w:rPr>
@@ -3429,7 +3464,14 @@
         </w:rPr>
       </w:pPr>
       <w:r>
-        <w:rPr/>
+        <w:rPr>
+          <w:rFonts w:eastAsia="Arial" w:cs="Arial" w:ascii="Garamond" w:hAnsi="Garamond"/>
+          <w:color w:val="auto"/>
+          <w:kern w:val="0"/>
+          <w:sz w:val="36"/>
+          <w:szCs w:val="36"/>
+          <w:lang w:val="en-US" w:eastAsia="zh-CN" w:bidi="hi-IN"/>
+        </w:rPr>
       </w:r>
     </w:p>
     <w:p>
@@ -3471,7 +3513,81 @@
         </w:rPr>
       </w:pPr>
       <w:r>
+        <w:rPr>
+          <w:rFonts w:eastAsia="Arial" w:cs="Arial" w:ascii="Garamond" w:hAnsi="Garamond"/>
+          <w:color w:val="auto"/>
+          <w:kern w:val="0"/>
+          <w:sz w:val="36"/>
+          <w:szCs w:val="36"/>
+          <w:lang w:val="en-US" w:eastAsia="zh-CN" w:bidi="hi-IN"/>
+        </w:rPr>
+      </w:r>
+    </w:p>
+    <w:p>
+      <w:pPr>
+        <w:pStyle w:val="Normal"/>
+        <w:jc w:val="both"/>
         <w:rPr/>
+      </w:pPr>
+      <w:r>
+        <w:rPr>
+          <w:rFonts w:eastAsia="Arial" w:cs="Arial" w:ascii="Garamond" w:hAnsi="Garamond"/>
+          <w:color w:val="auto"/>
+          <w:kern w:val="0"/>
+          <w:sz w:val="36"/>
+          <w:szCs w:val="36"/>
+          <w:lang w:val="en-US" w:eastAsia="zh-CN" w:bidi="hi-IN"/>
+        </w:rPr>
+        <w:t>Nos momentos de dificuldades em nossas vidas endereçamos preces a Deus e a Jesus. Pedimos auxílio e orientações de como proceder.</w:t>
+      </w:r>
+    </w:p>
+    <w:p>
+      <w:pPr>
+        <w:pStyle w:val="Normal"/>
+        <w:jc w:val="both"/>
+        <w:rPr>
+          <w:rFonts w:ascii="Garamond" w:hAnsi="Garamond" w:eastAsia="Arial" w:cs="Arial"/>
+          <w:color w:val="auto"/>
+          <w:kern w:val="0"/>
+          <w:sz w:val="36"/>
+          <w:szCs w:val="36"/>
+          <w:lang w:val="en-US" w:eastAsia="zh-CN" w:bidi="hi-IN"/>
+        </w:rPr>
+      </w:pPr>
+      <w:r>
+        <w:rPr>
+          <w:rFonts w:eastAsia="Arial" w:cs="Arial" w:ascii="Garamond" w:hAnsi="Garamond"/>
+          <w:color w:val="auto"/>
+          <w:kern w:val="0"/>
+          <w:sz w:val="36"/>
+          <w:szCs w:val="36"/>
+          <w:lang w:val="en-US" w:eastAsia="zh-CN" w:bidi="hi-IN"/>
+        </w:rPr>
+      </w:r>
+    </w:p>
+    <w:p>
+      <w:pPr>
+        <w:pStyle w:val="Normal"/>
+        <w:jc w:val="both"/>
+        <w:rPr>
+          <w:rFonts w:ascii="Garamond" w:hAnsi="Garamond" w:eastAsia="Arial" w:cs="Arial"/>
+          <w:color w:val="auto"/>
+          <w:kern w:val="0"/>
+          <w:sz w:val="36"/>
+          <w:szCs w:val="36"/>
+          <w:lang w:val="en-US" w:eastAsia="zh-CN" w:bidi="hi-IN"/>
+        </w:rPr>
+      </w:pPr>
+      <w:r>
+        <w:rPr>
+          <w:rFonts w:eastAsia="Arial" w:cs="Arial" w:ascii="Garamond" w:hAnsi="Garamond"/>
+          <w:color w:val="auto"/>
+          <w:kern w:val="0"/>
+          <w:sz w:val="36"/>
+          <w:szCs w:val="36"/>
+          <w:lang w:val="en-US" w:eastAsia="zh-CN" w:bidi="hi-IN"/>
+        </w:rPr>
+        <w:t>&lt;&lt;&lt; Incluir um parágrafo dando o exemplo do livro de irradiação na FEIG &gt;&gt;&gt;</w:t>
       </w:r>
     </w:p>
     <w:p>
@@ -3489,7 +3605,7 @@
           <w:szCs w:val="36"/>
           <w:lang w:val="en-US" w:eastAsia="zh-CN" w:bidi="hi-IN"/>
         </w:rPr>
-        <w:t>Nos momentos de dificuldades em nossas vidas endereçamos preces a Deus e a Jesus. Pedimos auxílio e orientações de como proceder.</w:t>
+        <w:t>A resposta vem, mas como nem sempre da maneira que nós esperávamos, desconfiamos dela. Não confiamos nas instruções, nas recomendações de Jesus. Escolhemos caminhos diferentes que naturalmente levarão a resultados diferentes.</w:t>
       </w:r>
     </w:p>
     <w:p>
@@ -3506,25 +3622,14 @@
         </w:rPr>
       </w:pPr>
       <w:r>
-        <w:rPr/>
-      </w:r>
-    </w:p>
-    <w:p>
-      <w:pPr>
-        <w:pStyle w:val="Normal"/>
-        <w:jc w:val="both"/>
-        <w:rPr/>
-      </w:pPr>
-      <w:r>
-        <w:rPr>
-          <w:rFonts w:eastAsia="Arial" w:cs="Arial" w:ascii="Garamond" w:hAnsi="Garamond"/>
-          <w:color w:val="auto"/>
-          <w:kern w:val="0"/>
-          <w:sz w:val="36"/>
-          <w:szCs w:val="36"/>
-          <w:lang w:val="en-US" w:eastAsia="zh-CN" w:bidi="hi-IN"/>
-        </w:rPr>
-        <w:t>A resposta vem, mas como nem sempre da maneira que nós esperávamos, desconfiamos dela. Não confiamos nas instruções, nas recomendações de Jesus. Escolhemos caminhos diferentes que naturalmente levarão a resultados diferentes.</w:t>
+        <w:rPr>
+          <w:rFonts w:eastAsia="Arial" w:cs="Arial" w:ascii="Garamond" w:hAnsi="Garamond"/>
+          <w:color w:val="auto"/>
+          <w:kern w:val="0"/>
+          <w:sz w:val="36"/>
+          <w:szCs w:val="36"/>
+          <w:lang w:val="en-US" w:eastAsia="zh-CN" w:bidi="hi-IN"/>
+        </w:rPr>
       </w:r>
     </w:p>
     <w:p>
@@ -3541,7 +3646,15 @@
         </w:rPr>
       </w:pPr>
       <w:r>
-        <w:rPr/>
+        <w:rPr>
+          <w:rFonts w:eastAsia="Arial" w:cs="Arial" w:ascii="Garamond" w:hAnsi="Garamond"/>
+          <w:color w:val="auto"/>
+          <w:kern w:val="0"/>
+          <w:sz w:val="36"/>
+          <w:szCs w:val="36"/>
+          <w:lang w:val="en-US" w:eastAsia="zh-CN" w:bidi="hi-IN"/>
+        </w:rPr>
+        <w:t>Precisamos desenvolver a confiança de Maria. Ter a certeza de que se fizermos aquilo que Jesus determinar, receberemos o que precisamos e merecemos.</w:t>
       </w:r>
     </w:p>
     <w:p>
@@ -3566,24 +3679,6 @@
           <w:szCs w:val="36"/>
           <w:lang w:val="en-US" w:eastAsia="zh-CN" w:bidi="hi-IN"/>
         </w:rPr>
-        <w:t>Precisamos desenvolver a confiança de Maria. Ter a certeza de que se fizermos aquilo que Jesus determinar, receberemos o que precisamos e merecemos.</w:t>
-      </w:r>
-    </w:p>
-    <w:p>
-      <w:pPr>
-        <w:pStyle w:val="Normal"/>
-        <w:jc w:val="both"/>
-        <w:rPr>
-          <w:rFonts w:ascii="Garamond" w:hAnsi="Garamond" w:eastAsia="Arial" w:cs="Arial"/>
-          <w:color w:val="auto"/>
-          <w:kern w:val="0"/>
-          <w:sz w:val="36"/>
-          <w:szCs w:val="36"/>
-          <w:lang w:val="en-US" w:eastAsia="zh-CN" w:bidi="hi-IN"/>
-        </w:rPr>
-      </w:pPr>
-      <w:r>
-        <w:rPr/>
       </w:r>
     </w:p>
     <w:p>
@@ -4201,7 +4296,7 @@
         <w:bCs/>
         <w:rFonts w:ascii="Garamond" w:hAnsi="Garamond"/>
       </w:rPr>
-      <w:t>19</w:t>
+      <w:t>21</w:t>
     </w:r>
     <w:r>
       <w:rPr>

</xml_diff>

<commit_message>
08/05/2025 - 23:11 h
</commit_message>
<xml_diff>
--- a/Maria de Nazaré e a disposição em servir/Maria de Nazaré e a disposição em servir.docx
+++ b/Maria de Nazaré e a disposição em servir/Maria de Nazaré e a disposição em servir.docx
@@ -2531,358 +2531,153 @@
         </w:rPr>
       </w:pPr>
       <w:r>
-        <w:rPr/>
-      </w:r>
-    </w:p>
-    <w:p>
-      <w:pPr>
-        <w:pStyle w:val="Normal"/>
-        <w:jc w:val="both"/>
-        <w:rPr>
-          <w:rFonts w:ascii="Garamond" w:hAnsi="Garamond"/>
-          <w:sz w:val="36"/>
-          <w:szCs w:val="36"/>
-        </w:rPr>
-      </w:pPr>
-      <w:r>
-        <w:rPr>
-          <w:rFonts w:eastAsia="Arial" w:cs="Arial" w:ascii="Garamond" w:hAnsi="Garamond"/>
-          <w:color w:val="auto"/>
-          <w:kern w:val="0"/>
-          <w:sz w:val="36"/>
-          <w:szCs w:val="36"/>
-          <w:lang w:val="en-US" w:eastAsia="zh-CN" w:bidi="hi-IN"/>
-        </w:rPr>
-        <w:t>Mais uma vez Maria demonstra humildade</w:t>
-      </w:r>
-      <w:r>
-        <w:rPr>
-          <w:rFonts w:eastAsia="Arial" w:cs="Arial" w:ascii="Garamond" w:hAnsi="Garamond"/>
-          <w:color w:val="auto"/>
-          <w:kern w:val="0"/>
-          <w:sz w:val="36"/>
-          <w:szCs w:val="36"/>
-          <w:lang w:val="en-US" w:eastAsia="zh-CN" w:bidi="hi-IN"/>
-        </w:rPr>
-        <w:t>:</w:t>
-      </w:r>
-      <w:r>
-        <w:rPr>
-          <w:rFonts w:eastAsia="Arial" w:cs="Arial" w:ascii="Garamond" w:hAnsi="Garamond"/>
-          <w:color w:val="auto"/>
-          <w:kern w:val="0"/>
-          <w:sz w:val="36"/>
-          <w:szCs w:val="36"/>
-          <w:lang w:val="en-US" w:eastAsia="zh-CN" w:bidi="hi-IN"/>
-        </w:rPr>
-        <w:t xml:space="preserve"> </w:t>
-      </w:r>
-      <w:r>
-        <w:rPr>
-          <w:rFonts w:eastAsia="Arial" w:cs="Arial" w:ascii="Garamond" w:hAnsi="Garamond"/>
-          <w:color w:val="auto"/>
-          <w:kern w:val="0"/>
-          <w:sz w:val="36"/>
-          <w:szCs w:val="36"/>
-          <w:lang w:val="en-US" w:eastAsia="zh-CN" w:bidi="hi-IN"/>
-        </w:rPr>
-        <w:t>a</w:t>
-      </w:r>
-      <w:r>
-        <w:rPr>
-          <w:rFonts w:eastAsia="Arial" w:cs="Arial" w:ascii="Garamond" w:hAnsi="Garamond"/>
-          <w:color w:val="auto"/>
-          <w:kern w:val="0"/>
-          <w:sz w:val="36"/>
-          <w:szCs w:val="36"/>
-          <w:lang w:val="en-US" w:eastAsia="zh-CN" w:bidi="hi-IN"/>
-        </w:rPr>
-        <w:t xml:space="preserve">pesar de carregar no ventre o Cristo de Deus, </w:t>
-      </w:r>
-      <w:r>
-        <w:rPr>
-          <w:rFonts w:eastAsia="Arial" w:cs="Arial" w:ascii="Garamond" w:hAnsi="Garamond"/>
-          <w:color w:val="auto"/>
-          <w:kern w:val="0"/>
-          <w:sz w:val="36"/>
-          <w:szCs w:val="36"/>
-          <w:lang w:val="en-US" w:eastAsia="zh-CN" w:bidi="hi-IN"/>
-        </w:rPr>
-        <w:t>n</w:t>
-      </w:r>
-      <w:r>
-        <w:rPr>
-          <w:rFonts w:eastAsia="Arial" w:cs="Arial" w:ascii="Garamond" w:hAnsi="Garamond"/>
-          <w:color w:val="auto"/>
-          <w:kern w:val="0"/>
-          <w:sz w:val="36"/>
-          <w:szCs w:val="36"/>
-          <w:lang w:val="en-US" w:eastAsia="zh-CN" w:bidi="hi-IN"/>
-        </w:rPr>
-        <w:t>ão se coloca acima da prima; coloca-se na mesma condição de Elisabet e vai visitá-la.</w:t>
-      </w:r>
-    </w:p>
-    <w:p>
-      <w:pPr>
-        <w:pStyle w:val="Normal"/>
-        <w:jc w:val="both"/>
-        <w:rPr>
-          <w:rFonts w:ascii="Garamond" w:hAnsi="Garamond"/>
-          <w:sz w:val="36"/>
-          <w:szCs w:val="36"/>
-        </w:rPr>
-      </w:pPr>
-      <w:r>
-        <w:rPr>
-          <w:rFonts w:ascii="Garamond" w:hAnsi="Garamond"/>
-          <w:sz w:val="36"/>
-          <w:szCs w:val="36"/>
-        </w:rPr>
-      </w:r>
-    </w:p>
-    <w:p>
-      <w:pPr>
-        <w:pStyle w:val="Normal"/>
-        <w:jc w:val="both"/>
-        <w:rPr>
-          <w:rFonts w:ascii="Garamond" w:hAnsi="Garamond"/>
-          <w:sz w:val="36"/>
-          <w:szCs w:val="36"/>
-        </w:rPr>
-      </w:pPr>
-      <w:r>
-        <w:rPr>
-          <w:rFonts w:eastAsia="Arial" w:cs="Arial" w:ascii="Garamond" w:hAnsi="Garamond"/>
-          <w:color w:val="auto"/>
-          <w:kern w:val="0"/>
-          <w:sz w:val="36"/>
-          <w:szCs w:val="36"/>
-          <w:lang w:val="en-US" w:eastAsia="zh-CN" w:bidi="hi-IN"/>
-        </w:rPr>
-        <w:t>Será que essa tem sido nossa postura? Conseguimos  abdicar de nossas conquistas materiais e espirituais que, verdade seja dita, são ainda muito pequenas</w:t>
-      </w:r>
-      <w:r>
-        <w:rPr>
-          <w:rFonts w:eastAsia="Arial" w:cs="Arial" w:ascii="Garamond" w:hAnsi="Garamond"/>
-          <w:color w:val="auto"/>
-          <w:kern w:val="0"/>
-          <w:sz w:val="36"/>
-          <w:szCs w:val="36"/>
-          <w:lang w:val="en-US" w:eastAsia="zh-CN" w:bidi="hi-IN"/>
-        </w:rPr>
-        <w:t>,</w:t>
-      </w:r>
-      <w:r>
-        <w:rPr>
-          <w:rFonts w:eastAsia="Arial" w:cs="Arial" w:ascii="Garamond" w:hAnsi="Garamond"/>
-          <w:color w:val="auto"/>
-          <w:kern w:val="0"/>
-          <w:sz w:val="36"/>
-          <w:szCs w:val="36"/>
-          <w:lang w:val="en-US" w:eastAsia="zh-CN" w:bidi="hi-IN"/>
-        </w:rPr>
-        <w:t xml:space="preserve"> para nos colocarmos a serviço dos outros ou o orgulho ainda fala mais alto dentro de nós?</w:t>
-      </w:r>
-    </w:p>
-    <w:p>
-      <w:pPr>
-        <w:pStyle w:val="Normal"/>
-        <w:jc w:val="both"/>
-        <w:rPr>
-          <w:rFonts w:ascii="Garamond" w:hAnsi="Garamond"/>
-          <w:sz w:val="36"/>
-          <w:szCs w:val="36"/>
-        </w:rPr>
-      </w:pPr>
-      <w:r>
-        <w:rPr>
-          <w:rFonts w:ascii="Garamond" w:hAnsi="Garamond"/>
-          <w:sz w:val="36"/>
-          <w:szCs w:val="36"/>
-        </w:rPr>
-      </w:r>
-    </w:p>
-    <w:p>
-      <w:pPr>
-        <w:pStyle w:val="Normal"/>
-        <w:jc w:val="both"/>
-        <w:rPr>
-          <w:rFonts w:ascii="Garamond" w:hAnsi="Garamond"/>
-          <w:sz w:val="36"/>
-          <w:szCs w:val="36"/>
-        </w:rPr>
-      </w:pPr>
-      <w:r>
-        <w:rPr>
-          <w:rFonts w:eastAsia="Arial" w:cs="Arial" w:ascii="Garamond" w:hAnsi="Garamond"/>
-          <w:color w:val="auto"/>
-          <w:kern w:val="0"/>
-          <w:sz w:val="36"/>
-          <w:szCs w:val="36"/>
-          <w:lang w:val="en-US" w:eastAsia="zh-CN" w:bidi="hi-IN"/>
-        </w:rPr>
-        <w:t>Se</w:t>
-      </w:r>
-      <w:r>
-        <w:rPr>
-          <w:rFonts w:eastAsia="Arial" w:cs="Arial" w:ascii="Garamond" w:hAnsi="Garamond"/>
-          <w:color w:val="auto"/>
-          <w:kern w:val="0"/>
-          <w:sz w:val="36"/>
-          <w:szCs w:val="36"/>
-          <w:lang w:val="en-US" w:eastAsia="zh-CN" w:bidi="hi-IN"/>
-        </w:rPr>
-        <w:t xml:space="preserve"> eu ocupo um cargo de importância, tenho vários diplomas acadêmicos, falo 2 ou 3 idiomas, já viajei para diversos países em todo o mundo</w:t>
-      </w:r>
-      <w:r>
-        <w:rPr>
-          <w:rFonts w:eastAsia="Arial" w:cs="Arial" w:ascii="Garamond" w:hAnsi="Garamond"/>
-          <w:color w:val="auto"/>
-          <w:kern w:val="0"/>
-          <w:sz w:val="36"/>
-          <w:szCs w:val="36"/>
-          <w:lang w:val="en-US" w:eastAsia="zh-CN" w:bidi="hi-IN"/>
-        </w:rPr>
-        <w:t>, isso</w:t>
-      </w:r>
-      <w:r>
-        <w:rPr>
-          <w:rFonts w:eastAsia="Arial" w:cs="Arial" w:ascii="Garamond" w:hAnsi="Garamond"/>
-          <w:color w:val="auto"/>
-          <w:kern w:val="0"/>
-          <w:sz w:val="36"/>
-          <w:szCs w:val="36"/>
-          <w:lang w:val="en-US" w:eastAsia="zh-CN" w:bidi="hi-IN"/>
-        </w:rPr>
-        <w:t xml:space="preserve"> não </w:t>
-      </w:r>
-      <w:r>
-        <w:rPr>
-          <w:rFonts w:eastAsia="Arial" w:cs="Arial" w:ascii="Garamond" w:hAnsi="Garamond"/>
-          <w:color w:val="auto"/>
-          <w:kern w:val="0"/>
-          <w:sz w:val="36"/>
-          <w:szCs w:val="36"/>
-          <w:lang w:val="en-US" w:eastAsia="zh-CN" w:bidi="hi-IN"/>
-        </w:rPr>
-        <w:t>me torna</w:t>
-      </w:r>
-      <w:r>
-        <w:rPr>
-          <w:rFonts w:eastAsia="Arial" w:cs="Arial" w:ascii="Garamond" w:hAnsi="Garamond"/>
-          <w:color w:val="auto"/>
-          <w:kern w:val="0"/>
-          <w:sz w:val="36"/>
-          <w:szCs w:val="36"/>
-          <w:lang w:val="en-US" w:eastAsia="zh-CN" w:bidi="hi-IN"/>
-        </w:rPr>
-        <w:t xml:space="preserve"> melhor do que ninguém. Nada de errado com essas conquistas quando elas </w:t>
-      </w:r>
-      <w:r>
-        <w:rPr>
-          <w:rFonts w:eastAsia="Arial" w:cs="Arial" w:ascii="Garamond" w:hAnsi="Garamond"/>
-          <w:color w:val="auto"/>
-          <w:kern w:val="0"/>
-          <w:sz w:val="36"/>
-          <w:szCs w:val="36"/>
-          <w:lang w:val="en-US" w:eastAsia="zh-CN" w:bidi="hi-IN"/>
-        </w:rPr>
-        <w:t>são o</w:t>
-      </w:r>
-      <w:r>
-        <w:rPr>
-          <w:rFonts w:eastAsia="Arial" w:cs="Arial" w:ascii="Garamond" w:hAnsi="Garamond"/>
-          <w:color w:val="auto"/>
-          <w:kern w:val="0"/>
-          <w:sz w:val="36"/>
-          <w:szCs w:val="36"/>
-          <w:lang w:val="en-US" w:eastAsia="zh-CN" w:bidi="hi-IN"/>
-        </w:rPr>
-        <w:t xml:space="preserve"> </w:t>
-      </w:r>
-      <w:r>
-        <w:rPr>
-          <w:rFonts w:eastAsia="Arial" w:cs="Arial" w:ascii="Garamond" w:hAnsi="Garamond"/>
-          <w:color w:val="auto"/>
-          <w:kern w:val="0"/>
-          <w:sz w:val="36"/>
-          <w:szCs w:val="36"/>
-          <w:lang w:val="en-US" w:eastAsia="zh-CN" w:bidi="hi-IN"/>
-        </w:rPr>
-        <w:t>resultado</w:t>
-      </w:r>
-      <w:r>
-        <w:rPr>
-          <w:rFonts w:eastAsia="Arial" w:cs="Arial" w:ascii="Garamond" w:hAnsi="Garamond"/>
-          <w:color w:val="auto"/>
-          <w:kern w:val="0"/>
-          <w:sz w:val="36"/>
-          <w:szCs w:val="36"/>
-          <w:lang w:val="en-US" w:eastAsia="zh-CN" w:bidi="hi-IN"/>
-        </w:rPr>
-        <w:t xml:space="preserve"> do nosso esforço e  trabalho. Mas julgar que elas nos fazem melhor que os outros é um engano terrível.</w:t>
-      </w:r>
-    </w:p>
-    <w:p>
-      <w:pPr>
-        <w:pStyle w:val="Normal"/>
-        <w:jc w:val="both"/>
-        <w:rPr>
-          <w:rFonts w:ascii="Garamond" w:hAnsi="Garamond"/>
-          <w:sz w:val="36"/>
-          <w:szCs w:val="36"/>
-        </w:rPr>
-      </w:pPr>
-      <w:r>
-        <w:rPr>
-          <w:rFonts w:ascii="Garamond" w:hAnsi="Garamond"/>
-          <w:sz w:val="36"/>
-          <w:szCs w:val="36"/>
-        </w:rPr>
-      </w:r>
-    </w:p>
-    <w:p>
-      <w:pPr>
-        <w:pStyle w:val="Normal"/>
-        <w:jc w:val="both"/>
-        <w:rPr>
-          <w:rFonts w:ascii="Garamond" w:hAnsi="Garamond"/>
-          <w:sz w:val="36"/>
-          <w:szCs w:val="36"/>
-        </w:rPr>
-      </w:pPr>
-      <w:r>
-        <w:rPr>
-          <w:rFonts w:eastAsia="Arial" w:cs="Arial" w:ascii="Garamond" w:hAnsi="Garamond"/>
-          <w:color w:val="auto"/>
-          <w:kern w:val="0"/>
-          <w:sz w:val="36"/>
-          <w:szCs w:val="36"/>
-          <w:lang w:val="en-US" w:eastAsia="zh-CN" w:bidi="hi-IN"/>
-        </w:rPr>
-        <w:t xml:space="preserve">O mesmo vale para as conquistas morais e espirituais. Às vezes a gente vence uma dificuldade, </w:t>
-      </w:r>
-      <w:r>
-        <w:rPr>
-          <w:rFonts w:eastAsia="Arial" w:cs="Arial" w:ascii="Garamond" w:hAnsi="Garamond"/>
-          <w:color w:val="auto"/>
-          <w:kern w:val="0"/>
-          <w:sz w:val="36"/>
-          <w:szCs w:val="36"/>
-          <w:lang w:val="en-US" w:eastAsia="zh-CN" w:bidi="hi-IN"/>
-        </w:rPr>
-        <w:t>abandona</w:t>
-      </w:r>
-      <w:r>
-        <w:rPr>
-          <w:rFonts w:eastAsia="Arial" w:cs="Arial" w:ascii="Garamond" w:hAnsi="Garamond"/>
-          <w:color w:val="auto"/>
-          <w:kern w:val="0"/>
-          <w:sz w:val="36"/>
-          <w:szCs w:val="36"/>
-          <w:lang w:val="en-US" w:eastAsia="zh-CN" w:bidi="hi-IN"/>
-        </w:rPr>
-        <w:t xml:space="preserve"> um vício, livra-se de um mal hábito e começa a achar que nos tornamos seres de luz.</w:t>
+        <w:rPr>
+          <w:rFonts w:ascii="Garamond" w:hAnsi="Garamond"/>
+          <w:sz w:val="36"/>
+          <w:szCs w:val="36"/>
+        </w:rPr>
+      </w:r>
+    </w:p>
+    <w:p>
+      <w:pPr>
+        <w:pStyle w:val="Normal"/>
+        <w:jc w:val="both"/>
+        <w:rPr>
+          <w:rFonts w:ascii="Garamond" w:hAnsi="Garamond"/>
+          <w:sz w:val="36"/>
+          <w:szCs w:val="36"/>
+        </w:rPr>
+      </w:pPr>
+      <w:r>
+        <w:rPr>
+          <w:rFonts w:eastAsia="Arial" w:cs="Arial" w:ascii="Garamond" w:hAnsi="Garamond"/>
+          <w:color w:val="auto"/>
+          <w:kern w:val="0"/>
+          <w:sz w:val="36"/>
+          <w:szCs w:val="36"/>
+          <w:lang w:val="en-US" w:eastAsia="zh-CN" w:bidi="hi-IN"/>
+        </w:rPr>
+        <w:t>Mais uma vez Maria demonstra humildade: apesar de carregar no ventre o Cristo de Deus, não se coloca acima da prima; coloca-se na mesma condição de Elisabet e vai visitá-la.</w:t>
+      </w:r>
+    </w:p>
+    <w:p>
+      <w:pPr>
+        <w:pStyle w:val="Normal"/>
+        <w:jc w:val="both"/>
+        <w:rPr>
+          <w:rFonts w:ascii="Garamond" w:hAnsi="Garamond"/>
+          <w:sz w:val="36"/>
+          <w:szCs w:val="36"/>
+        </w:rPr>
+      </w:pPr>
+      <w:r>
+        <w:rPr>
+          <w:rFonts w:ascii="Garamond" w:hAnsi="Garamond"/>
+          <w:sz w:val="36"/>
+          <w:szCs w:val="36"/>
+        </w:rPr>
+      </w:r>
+    </w:p>
+    <w:p>
+      <w:pPr>
+        <w:pStyle w:val="Normal"/>
+        <w:jc w:val="both"/>
+        <w:rPr>
+          <w:rFonts w:ascii="Garamond" w:hAnsi="Garamond"/>
+          <w:sz w:val="36"/>
+          <w:szCs w:val="36"/>
+        </w:rPr>
+      </w:pPr>
+      <w:r>
+        <w:rPr>
+          <w:rFonts w:eastAsia="Arial" w:cs="Arial" w:ascii="Garamond" w:hAnsi="Garamond"/>
+          <w:color w:val="auto"/>
+          <w:kern w:val="0"/>
+          <w:sz w:val="36"/>
+          <w:szCs w:val="36"/>
+          <w:lang w:val="en-US" w:eastAsia="zh-CN" w:bidi="hi-IN"/>
+        </w:rPr>
+        <w:t>Será que essa tem sido nossa postura? Conseguimos  abdicar de nossas conquistas materiais e espirituais que, verdade seja dita, são ainda muito pequenas, para nos colocarmos a serviço dos outros ou o orgulho ainda fala mais alto dentro de nós?</w:t>
+      </w:r>
+    </w:p>
+    <w:p>
+      <w:pPr>
+        <w:pStyle w:val="Normal"/>
+        <w:jc w:val="both"/>
+        <w:rPr>
+          <w:rFonts w:ascii="Garamond" w:hAnsi="Garamond"/>
+          <w:sz w:val="36"/>
+          <w:szCs w:val="36"/>
+        </w:rPr>
+      </w:pPr>
+      <w:r>
+        <w:rPr>
+          <w:rFonts w:ascii="Garamond" w:hAnsi="Garamond"/>
+          <w:sz w:val="36"/>
+          <w:szCs w:val="36"/>
+        </w:rPr>
+      </w:r>
+    </w:p>
+    <w:p>
+      <w:pPr>
+        <w:pStyle w:val="Normal"/>
+        <w:jc w:val="both"/>
+        <w:rPr>
+          <w:rFonts w:ascii="Garamond" w:hAnsi="Garamond"/>
+          <w:sz w:val="36"/>
+          <w:szCs w:val="36"/>
+        </w:rPr>
+      </w:pPr>
+      <w:r>
+        <w:rPr>
+          <w:rFonts w:eastAsia="Arial" w:cs="Arial" w:ascii="Garamond" w:hAnsi="Garamond"/>
+          <w:color w:val="auto"/>
+          <w:kern w:val="0"/>
+          <w:sz w:val="36"/>
+          <w:szCs w:val="36"/>
+          <w:lang w:val="en-US" w:eastAsia="zh-CN" w:bidi="hi-IN"/>
+        </w:rPr>
+        <w:t>Se eu ocupo um cargo de importância, tenho vários diplomas acadêmicos, falo 2 ou 3 idiomas, já viajei para diversos países em todo o mundo, isso não me torna melhor do que ninguém. Nada de errado com essas conquistas quando elas são o resultado do nosso esforço e  trabalho. Mas julgar que elas nos fazem melhor que os outros é um engano terrível.</w:t>
+      </w:r>
+    </w:p>
+    <w:p>
+      <w:pPr>
+        <w:pStyle w:val="Normal"/>
+        <w:jc w:val="both"/>
+        <w:rPr>
+          <w:rFonts w:ascii="Garamond" w:hAnsi="Garamond"/>
+          <w:sz w:val="36"/>
+          <w:szCs w:val="36"/>
+        </w:rPr>
+      </w:pPr>
+      <w:r>
+        <w:rPr>
+          <w:rFonts w:ascii="Garamond" w:hAnsi="Garamond"/>
+          <w:sz w:val="36"/>
+          <w:szCs w:val="36"/>
+        </w:rPr>
+      </w:r>
+    </w:p>
+    <w:p>
+      <w:pPr>
+        <w:pStyle w:val="Normal"/>
+        <w:jc w:val="both"/>
+        <w:rPr>
+          <w:rFonts w:ascii="Garamond" w:hAnsi="Garamond"/>
+          <w:sz w:val="36"/>
+          <w:szCs w:val="36"/>
+        </w:rPr>
+      </w:pPr>
+      <w:r>
+        <w:rPr>
+          <w:rFonts w:eastAsia="Arial" w:cs="Arial" w:ascii="Garamond" w:hAnsi="Garamond"/>
+          <w:color w:val="auto"/>
+          <w:kern w:val="0"/>
+          <w:sz w:val="36"/>
+          <w:szCs w:val="36"/>
+          <w:lang w:val="en-US" w:eastAsia="zh-CN" w:bidi="hi-IN"/>
+        </w:rPr>
+        <w:t>O mesmo vale para as conquistas morais e espirituais. Às vezes a gente vence uma dificuldade, abandona um vício, livra-se de um mal hábito e começa a achar que nos tornamos seres de luz.</w:t>
       </w:r>
     </w:p>
     <w:p>
@@ -3241,60 +3036,74 @@
       </w:pPr>
       <w:r>
         <w:rPr>
+          <w:rFonts w:eastAsia="Arial" w:cs="Arial" w:ascii="Garamond" w:hAnsi="Garamond"/>
           <w:b/>
           <w:bCs/>
           <w:i w:val="false"/>
           <w:iCs w:val="false"/>
-          <w:color w:val="C9211E"/>
-        </w:rPr>
-      </w:r>
-    </w:p>
-    <w:p>
-      <w:pPr>
-        <w:pStyle w:val="Normal"/>
-        <w:jc w:val="both"/>
-        <w:rPr>
-          <w:rFonts w:ascii="Garamond" w:hAnsi="Garamond"/>
-          <w:sz w:val="36"/>
-          <w:szCs w:val="36"/>
-        </w:rPr>
-      </w:pPr>
-      <w:r>
-        <w:rPr>
-          <w:rFonts w:ascii="Garamond" w:hAnsi="Garamond"/>
-          <w:sz w:val="36"/>
-          <w:szCs w:val="36"/>
-        </w:rPr>
-      </w:r>
-    </w:p>
-    <w:p>
-      <w:pPr>
-        <w:pStyle w:val="Normal"/>
-        <w:jc w:val="both"/>
-        <w:rPr>
-          <w:rFonts w:ascii="Garamond" w:hAnsi="Garamond"/>
-          <w:sz w:val="36"/>
-          <w:szCs w:val="36"/>
-        </w:rPr>
-      </w:pPr>
-      <w:r>
-        <w:rPr>
-          <w:rFonts w:ascii="Garamond" w:hAnsi="Garamond"/>
-          <w:sz w:val="36"/>
-          <w:szCs w:val="36"/>
-        </w:rPr>
-        <w:t xml:space="preserve">A virtude central de Maria que podemos destacar nessa passagem é a fé ou, se preferirem, a confiança que </w:t>
-      </w:r>
-      <w:r>
-        <w:rPr>
-          <w:rFonts w:eastAsia="Arial" w:cs="Arial" w:ascii="Garamond" w:hAnsi="Garamond"/>
-          <w:color w:val="auto"/>
-          <w:kern w:val="0"/>
-          <w:sz w:val="36"/>
-          <w:szCs w:val="36"/>
-          <w:lang w:val="en-US" w:eastAsia="zh-CN" w:bidi="hi-IN"/>
-        </w:rPr>
-        <w:t>ela</w:t>
+          <w:color w:val="00A0FC"/>
+          <w:kern w:val="0"/>
+          <w:sz w:val="36"/>
+          <w:szCs w:val="36"/>
+          <w:lang w:val="en-US" w:eastAsia="zh-CN" w:bidi="hi-IN"/>
+        </w:rPr>
+        <w:t>Concluída</w:t>
+      </w:r>
+    </w:p>
+    <w:p>
+      <w:pPr>
+        <w:pStyle w:val="Normal"/>
+        <w:jc w:val="both"/>
+        <w:rPr>
+          <w:rFonts w:ascii="Garamond" w:hAnsi="Garamond"/>
+          <w:sz w:val="36"/>
+          <w:szCs w:val="36"/>
+        </w:rPr>
+      </w:pPr>
+      <w:r>
+        <w:rPr>
+          <w:rFonts w:ascii="Garamond" w:hAnsi="Garamond"/>
+          <w:sz w:val="36"/>
+          <w:szCs w:val="36"/>
+        </w:rPr>
+      </w:r>
+    </w:p>
+    <w:p>
+      <w:pPr>
+        <w:pStyle w:val="Normal"/>
+        <w:jc w:val="both"/>
+        <w:rPr>
+          <w:rFonts w:ascii="Garamond" w:hAnsi="Garamond"/>
+          <w:sz w:val="36"/>
+          <w:szCs w:val="36"/>
+        </w:rPr>
+      </w:pPr>
+      <w:r>
+        <w:rPr>
+          <w:rFonts w:ascii="Garamond" w:hAnsi="Garamond"/>
+          <w:sz w:val="36"/>
+          <w:szCs w:val="36"/>
+        </w:rPr>
+        <w:t xml:space="preserve">Nessa passagem destacamos a fé ou, se preferirem, </w:t>
+      </w:r>
+      <w:r>
+        <w:rPr>
+          <w:rFonts w:ascii="Garamond" w:hAnsi="Garamond"/>
+          <w:sz w:val="36"/>
+          <w:szCs w:val="36"/>
+        </w:rPr>
+        <w:t xml:space="preserve"> a confiança que </w:t>
+      </w:r>
+      <w:r>
+        <w:rPr>
+          <w:rFonts w:eastAsia="Arial" w:cs="Arial" w:ascii="Garamond" w:hAnsi="Garamond"/>
+          <w:color w:val="auto"/>
+          <w:kern w:val="0"/>
+          <w:sz w:val="36"/>
+          <w:szCs w:val="36"/>
+          <w:lang w:val="en-US" w:eastAsia="zh-CN" w:bidi="hi-IN"/>
+        </w:rPr>
+        <w:t>Maria</w:t>
       </w:r>
       <w:r>
         <w:rPr>
@@ -3590,7 +3399,51 @@
           <w:szCs w:val="36"/>
           <w:lang w:val="en-US" w:eastAsia="zh-CN" w:bidi="hi-IN"/>
         </w:rPr>
-        <w:t>E vejam que interessante: Maria orienta os servidores a seguirem as instruções de Jesus antes mesmo de saber como Jesus resolveria o problema. Ela tinha plena confiança em Jesus. Não sabia como mas tinha certeza de que Ele resolveria o problema.</w:t>
+        <w:t xml:space="preserve">E vejam: Maria orienta os servidores a seguirem as instruções de Jesus antes mesmo de saber </w:t>
+      </w:r>
+      <w:r>
+        <w:rPr>
+          <w:rFonts w:eastAsia="Arial" w:cs="Arial" w:ascii="Garamond" w:hAnsi="Garamond"/>
+          <w:color w:val="auto"/>
+          <w:kern w:val="0"/>
+          <w:sz w:val="36"/>
+          <w:szCs w:val="36"/>
+          <w:lang w:val="en-US" w:eastAsia="zh-CN" w:bidi="hi-IN"/>
+        </w:rPr>
+        <w:t>o que Ele faria</w:t>
+      </w:r>
+      <w:r>
+        <w:rPr>
+          <w:rFonts w:eastAsia="Arial" w:cs="Arial" w:ascii="Garamond" w:hAnsi="Garamond"/>
+          <w:color w:val="auto"/>
+          <w:kern w:val="0"/>
+          <w:sz w:val="36"/>
+          <w:szCs w:val="36"/>
+          <w:lang w:val="en-US" w:eastAsia="zh-CN" w:bidi="hi-IN"/>
+        </w:rPr>
+        <w:t xml:space="preserve">. Ela tinha plena confiança </w:t>
+      </w:r>
+      <w:r>
+        <w:rPr>
+          <w:rFonts w:eastAsia="Arial" w:cs="Arial" w:ascii="Garamond" w:hAnsi="Garamond"/>
+          <w:color w:val="auto"/>
+          <w:kern w:val="0"/>
+          <w:sz w:val="36"/>
+          <w:szCs w:val="36"/>
+          <w:lang w:val="en-US" w:eastAsia="zh-CN" w:bidi="hi-IN"/>
+        </w:rPr>
+        <w:t>no filho</w:t>
+      </w:r>
+      <w:r>
+        <w:rPr>
+          <w:rFonts w:eastAsia="Arial" w:cs="Arial" w:ascii="Garamond" w:hAnsi="Garamond"/>
+          <w:color w:val="auto"/>
+          <w:kern w:val="0"/>
+          <w:sz w:val="36"/>
+          <w:szCs w:val="36"/>
+          <w:lang w:val="en-US" w:eastAsia="zh-CN" w:bidi="hi-IN"/>
+        </w:rPr>
+        <w:t>. Não sabia como mas tinha certeza de que Ele resolveria o problema.</w:t>
       </w:r>
     </w:p>
     <w:p>
@@ -3632,7 +3485,18 @@
           <w:szCs w:val="36"/>
           <w:lang w:val="en-US" w:eastAsia="zh-CN" w:bidi="hi-IN"/>
         </w:rPr>
-        <w:t>E quanto a nós? Temos escutado e obedecido a Jesus? Ele nos afirmou:</w:t>
+        <w:t xml:space="preserve">E quanto a nós? </w:t>
+      </w:r>
+      <w:r>
+        <w:rPr>
+          <w:rFonts w:eastAsia="Arial" w:cs="Arial" w:ascii="Garamond" w:hAnsi="Garamond"/>
+          <w:color w:val="auto"/>
+          <w:kern w:val="0"/>
+          <w:sz w:val="36"/>
+          <w:szCs w:val="36"/>
+          <w:lang w:val="en-US" w:eastAsia="zh-CN" w:bidi="hi-IN"/>
+        </w:rPr>
+        <w:t>Sabemos de fato ouvir, obedecer e confiar em Jesus? Se fizemos um exame de consciência verdadeiro veremos que ainda não. É algo que precisamos exercitar muito ainda.</w:t>
       </w:r>
     </w:p>
     <w:p>
@@ -3662,26 +3526,19 @@
     <w:p>
       <w:pPr>
         <w:pStyle w:val="Normal"/>
-        <w:ind w:left="720" w:hanging="0"/>
-        <w:jc w:val="both"/>
-        <w:rPr>
-          <w:i/>
-          <w:i/>
-          <w:iCs/>
-        </w:rPr>
-      </w:pPr>
-      <w:r>
-        <w:rPr>
-          <w:rFonts w:eastAsia="Arial" w:cs="Arial" w:ascii="Garamond" w:hAnsi="Garamond"/>
-          <w:i/>
-          <w:iCs/>
-          <w:color w:val="auto"/>
-          <w:kern w:val="0"/>
-          <w:sz w:val="36"/>
-          <w:szCs w:val="36"/>
-          <w:lang w:val="en-US" w:eastAsia="zh-CN" w:bidi="hi-IN"/>
-        </w:rPr>
-        <w:t>Eu sou o caminho, a verdade e a vida. Ninguém vem ao Pai, a não ser por mim.</w:t>
+        <w:jc w:val="both"/>
+        <w:rPr/>
+      </w:pPr>
+      <w:r>
+        <w:rPr>
+          <w:rFonts w:eastAsia="Arial" w:cs="Arial" w:ascii="Garamond" w:hAnsi="Garamond"/>
+          <w:color w:val="auto"/>
+          <w:kern w:val="0"/>
+          <w:sz w:val="36"/>
+          <w:szCs w:val="36"/>
+          <w:lang w:val="en-US" w:eastAsia="zh-CN" w:bidi="hi-IN"/>
+        </w:rPr>
+        <w:t>Quantas vezes nos atormentamos desnecessariamente  por agir de maneira contrária àquilo que nos recomenda o evangelho? E quando a dor bate à nossa porta, lamentamos por termos ignorado as instruções do Mestre.</w:t>
       </w:r>
     </w:p>
     <w:p>
@@ -3698,32 +3555,25 @@
         </w:rPr>
       </w:pPr>
       <w:r>
-        <w:rPr>
-          <w:rFonts w:eastAsia="Arial" w:cs="Arial" w:ascii="Garamond" w:hAnsi="Garamond"/>
-          <w:color w:val="auto"/>
-          <w:kern w:val="0"/>
-          <w:sz w:val="36"/>
-          <w:szCs w:val="36"/>
-          <w:lang w:val="en-US" w:eastAsia="zh-CN" w:bidi="hi-IN"/>
-        </w:rPr>
-      </w:r>
-    </w:p>
-    <w:p>
-      <w:pPr>
-        <w:pStyle w:val="Normal"/>
-        <w:jc w:val="both"/>
         <w:rPr/>
-      </w:pPr>
-      <w:r>
-        <w:rPr>
-          <w:rFonts w:eastAsia="Arial" w:cs="Arial" w:ascii="Garamond" w:hAnsi="Garamond"/>
-          <w:color w:val="auto"/>
-          <w:kern w:val="0"/>
-          <w:sz w:val="36"/>
-          <w:szCs w:val="36"/>
-          <w:lang w:val="en-US" w:eastAsia="zh-CN" w:bidi="hi-IN"/>
-        </w:rPr>
-        <w:t>Nos momentos de dificuldades em nossas vidas endereçamos preces a Deus e a Jesus. Pedimos auxílio e orientações de como proceder.</w:t>
+      </w:r>
+    </w:p>
+    <w:p>
+      <w:pPr>
+        <w:pStyle w:val="Normal"/>
+        <w:jc w:val="both"/>
+        <w:rPr/>
+      </w:pPr>
+      <w:r>
+        <w:rPr>
+          <w:rFonts w:eastAsia="Arial" w:cs="Arial" w:ascii="Garamond" w:hAnsi="Garamond"/>
+          <w:color w:val="auto"/>
+          <w:kern w:val="0"/>
+          <w:sz w:val="36"/>
+          <w:szCs w:val="36"/>
+          <w:lang w:val="en-US" w:eastAsia="zh-CN" w:bidi="hi-IN"/>
+        </w:rPr>
+        <w:t>Qual será nosso grau de confiança em Jesus hoje, depois de tudo o que temos aprendido com o Mestre, principalmente sob a luz da Doutrina Espírita?</w:t>
       </w:r>
     </w:p>
     <w:p>
@@ -3740,14 +3590,25 @@
         </w:rPr>
       </w:pPr>
       <w:r>
-        <w:rPr>
-          <w:rFonts w:eastAsia="Arial" w:cs="Arial" w:ascii="Garamond" w:hAnsi="Garamond"/>
-          <w:color w:val="auto"/>
-          <w:kern w:val="0"/>
-          <w:sz w:val="36"/>
-          <w:szCs w:val="36"/>
-          <w:lang w:val="en-US" w:eastAsia="zh-CN" w:bidi="hi-IN"/>
-        </w:rPr>
+        <w:rPr/>
+      </w:r>
+    </w:p>
+    <w:p>
+      <w:pPr>
+        <w:pStyle w:val="Normal"/>
+        <w:jc w:val="both"/>
+        <w:rPr/>
+      </w:pPr>
+      <w:r>
+        <w:rPr>
+          <w:rFonts w:eastAsia="Arial" w:cs="Arial" w:ascii="Garamond" w:hAnsi="Garamond"/>
+          <w:color w:val="auto"/>
+          <w:kern w:val="0"/>
+          <w:sz w:val="36"/>
+          <w:szCs w:val="36"/>
+          <w:lang w:val="en-US" w:eastAsia="zh-CN" w:bidi="hi-IN"/>
+        </w:rPr>
+        <w:t>Já somos os servidores fiéis que fazem o que o Mestre nos recomenda tendo a certeza de que o resultado será o melhor? Certamente que ainda não.</w:t>
       </w:r>
     </w:p>
     <w:p>
@@ -3764,33 +3625,25 @@
         </w:rPr>
       </w:pPr>
       <w:r>
-        <w:rPr>
-          <w:rFonts w:eastAsia="Arial" w:cs="Arial" w:ascii="Garamond" w:hAnsi="Garamond"/>
-          <w:color w:val="auto"/>
-          <w:kern w:val="0"/>
-          <w:sz w:val="36"/>
-          <w:szCs w:val="36"/>
-          <w:lang w:val="en-US" w:eastAsia="zh-CN" w:bidi="hi-IN"/>
-        </w:rPr>
-        <w:t>&lt;&lt;&lt; Incluir um parágrafo dando o exemplo do livro de irradiação na FEIG &gt;&gt;&gt;</w:t>
-      </w:r>
-    </w:p>
-    <w:p>
-      <w:pPr>
-        <w:pStyle w:val="Normal"/>
-        <w:jc w:val="both"/>
         <w:rPr/>
-      </w:pPr>
-      <w:r>
-        <w:rPr>
-          <w:rFonts w:eastAsia="Arial" w:cs="Arial" w:ascii="Garamond" w:hAnsi="Garamond"/>
-          <w:color w:val="auto"/>
-          <w:kern w:val="0"/>
-          <w:sz w:val="36"/>
-          <w:szCs w:val="36"/>
-          <w:lang w:val="en-US" w:eastAsia="zh-CN" w:bidi="hi-IN"/>
-        </w:rPr>
-        <w:t>A resposta vem, mas como nem sempre da maneira que nós esperávamos, desconfiamos dela. Não confiamos nas instruções, nas recomendações de Jesus. Escolhemos caminhos diferentes que naturalmente levarão a resultados diferentes.</w:t>
+      </w:r>
+    </w:p>
+    <w:p>
+      <w:pPr>
+        <w:pStyle w:val="Normal"/>
+        <w:jc w:val="both"/>
+        <w:rPr/>
+      </w:pPr>
+      <w:r>
+        <w:rPr>
+          <w:rFonts w:eastAsia="Arial" w:cs="Arial" w:ascii="Garamond" w:hAnsi="Garamond"/>
+          <w:color w:val="auto"/>
+          <w:kern w:val="0"/>
+          <w:sz w:val="36"/>
+          <w:szCs w:val="36"/>
+          <w:lang w:val="en-US" w:eastAsia="zh-CN" w:bidi="hi-IN"/>
+        </w:rPr>
+        <w:t>Vamos dar um exemplo simples: muitos de nós já colocamos na urna ou no livro de irradiação aqui da FEIG nomes de familiares ou amigos queridos que estavam enfermos.</w:t>
       </w:r>
     </w:p>
     <w:p>
@@ -3807,14 +3660,25 @@
         </w:rPr>
       </w:pPr>
       <w:r>
-        <w:rPr>
-          <w:rFonts w:eastAsia="Arial" w:cs="Arial" w:ascii="Garamond" w:hAnsi="Garamond"/>
-          <w:color w:val="auto"/>
-          <w:kern w:val="0"/>
-          <w:sz w:val="36"/>
-          <w:szCs w:val="36"/>
-          <w:lang w:val="en-US" w:eastAsia="zh-CN" w:bidi="hi-IN"/>
-        </w:rPr>
+        <w:rPr/>
+      </w:r>
+    </w:p>
+    <w:p>
+      <w:pPr>
+        <w:pStyle w:val="Normal"/>
+        <w:jc w:val="both"/>
+        <w:rPr/>
+      </w:pPr>
+      <w:r>
+        <w:rPr>
+          <w:rFonts w:eastAsia="Arial" w:cs="Arial" w:ascii="Garamond" w:hAnsi="Garamond"/>
+          <w:color w:val="auto"/>
+          <w:kern w:val="0"/>
+          <w:sz w:val="36"/>
+          <w:szCs w:val="36"/>
+          <w:lang w:val="en-US" w:eastAsia="zh-CN" w:bidi="hi-IN"/>
+        </w:rPr>
+        <w:t xml:space="preserve">Nós fazemos isso na incerteza do que acontecerá. Afinal de contas não sabemos de antemão se a pessoa será curada ou não. Mas a incerteza não é nosso problema. Nosso grande problema é que não confiamos plenamente no que Jesus fará a respeito da saúde daquele familiar ou amigo. </w:t>
       </w:r>
     </w:p>
     <w:p>
@@ -3831,15 +3695,128 @@
         </w:rPr>
       </w:pPr>
       <w:r>
-        <w:rPr>
-          <w:rFonts w:eastAsia="Arial" w:cs="Arial" w:ascii="Garamond" w:hAnsi="Garamond"/>
-          <w:color w:val="auto"/>
-          <w:kern w:val="0"/>
-          <w:sz w:val="36"/>
-          <w:szCs w:val="36"/>
-          <w:lang w:val="en-US" w:eastAsia="zh-CN" w:bidi="hi-IN"/>
-        </w:rPr>
-        <w:t>Precisamos desenvolver a confiança de Maria. Ter a certeza de que se fizermos aquilo que Jesus determinar, receberemos o que precisamos e merecemos.</w:t>
+        <w:rPr/>
+      </w:r>
+    </w:p>
+    <w:p>
+      <w:pPr>
+        <w:pStyle w:val="Normal"/>
+        <w:jc w:val="both"/>
+        <w:rPr/>
+      </w:pPr>
+      <w:r>
+        <w:rPr>
+          <w:rFonts w:eastAsia="Arial" w:cs="Arial" w:ascii="Garamond" w:hAnsi="Garamond"/>
+          <w:color w:val="auto"/>
+          <w:kern w:val="0"/>
+          <w:sz w:val="36"/>
+          <w:szCs w:val="36"/>
+          <w:lang w:val="en-US" w:eastAsia="zh-CN" w:bidi="hi-IN"/>
+        </w:rPr>
+        <w:t xml:space="preserve">No fundo o meu desejo é que Jesus permita que a pessoa seja curada: se for assim então eu confio plenamente em Jesus. Mas e se a doença persistir, se agravar ou se a pessoa vier a desencarnar? Aí minha confiança fica abalada. </w:t>
+      </w:r>
+    </w:p>
+    <w:p>
+      <w:pPr>
+        <w:pStyle w:val="Normal"/>
+        <w:jc w:val="both"/>
+        <w:rPr>
+          <w:rFonts w:ascii="Garamond" w:hAnsi="Garamond" w:eastAsia="Arial" w:cs="Arial"/>
+          <w:color w:val="auto"/>
+          <w:kern w:val="0"/>
+          <w:sz w:val="36"/>
+          <w:szCs w:val="36"/>
+          <w:lang w:val="en-US" w:eastAsia="zh-CN" w:bidi="hi-IN"/>
+        </w:rPr>
+      </w:pPr>
+      <w:r>
+        <w:rPr/>
+      </w:r>
+    </w:p>
+    <w:p>
+      <w:pPr>
+        <w:pStyle w:val="Normal"/>
+        <w:jc w:val="both"/>
+        <w:rPr/>
+      </w:pPr>
+      <w:r>
+        <w:rPr>
+          <w:rFonts w:eastAsia="Arial" w:cs="Arial" w:ascii="Garamond" w:hAnsi="Garamond"/>
+          <w:color w:val="auto"/>
+          <w:kern w:val="0"/>
+          <w:sz w:val="36"/>
+          <w:szCs w:val="36"/>
+          <w:lang w:val="en-US" w:eastAsia="zh-CN" w:bidi="hi-IN"/>
+        </w:rPr>
+        <w:t>No nosso atual estágio evolutivo, o</w:t>
+      </w:r>
+      <w:r>
+        <w:rPr>
+          <w:rFonts w:eastAsia="Arial" w:cs="Arial" w:ascii="Garamond" w:hAnsi="Garamond"/>
+          <w:color w:val="auto"/>
+          <w:kern w:val="0"/>
+          <w:sz w:val="36"/>
+          <w:szCs w:val="36"/>
+          <w:lang w:val="en-US" w:eastAsia="zh-CN" w:bidi="hi-IN"/>
+        </w:rPr>
+        <w:t xml:space="preserve">bedecer e confiar em Jesus ainda é um aprendizado em construção. </w:t>
+      </w:r>
+      <w:r>
+        <w:rPr>
+          <w:rFonts w:eastAsia="Arial" w:cs="Arial" w:ascii="Garamond" w:hAnsi="Garamond"/>
+          <w:color w:val="auto"/>
+          <w:kern w:val="0"/>
+          <w:sz w:val="36"/>
+          <w:szCs w:val="36"/>
+          <w:lang w:val="en-US" w:eastAsia="zh-CN" w:bidi="hi-IN"/>
+        </w:rPr>
+        <w:t xml:space="preserve">Um trabalho </w:t>
+      </w:r>
+      <w:r>
+        <w:rPr>
+          <w:rFonts w:eastAsia="Arial" w:cs="Arial" w:ascii="Garamond" w:hAnsi="Garamond"/>
+          <w:color w:val="auto"/>
+          <w:kern w:val="0"/>
+          <w:sz w:val="36"/>
+          <w:szCs w:val="36"/>
+          <w:lang w:val="en-US" w:eastAsia="zh-CN" w:bidi="hi-IN"/>
+        </w:rPr>
+        <w:t>que exige esforço, vigilância e fé constantes</w:t>
+      </w:r>
+      <w:r>
+        <w:rPr>
+          <w:rFonts w:eastAsia="Arial" w:cs="Arial" w:ascii="Garamond" w:hAnsi="Garamond"/>
+          <w:color w:val="auto"/>
+          <w:kern w:val="0"/>
+          <w:sz w:val="36"/>
+          <w:szCs w:val="36"/>
+          <w:lang w:val="en-US" w:eastAsia="zh-CN" w:bidi="hi-IN"/>
+        </w:rPr>
+        <w:t>. Um trabalho longo que, se ainda não se iniciou, precisa começar hoje.</w:t>
+      </w:r>
+    </w:p>
+    <w:p>
+      <w:pPr>
+        <w:pStyle w:val="Normal"/>
+        <w:jc w:val="both"/>
+        <w:rPr>
+          <w:rFonts w:ascii="Garamond" w:hAnsi="Garamond" w:eastAsia="Arial" w:cs="Arial"/>
+          <w:color w:val="auto"/>
+          <w:kern w:val="0"/>
+          <w:sz w:val="36"/>
+          <w:szCs w:val="36"/>
+          <w:lang w:val="en-US" w:eastAsia="zh-CN" w:bidi="hi-IN"/>
+        </w:rPr>
+      </w:pPr>
+      <w:r>
+        <w:rPr>
+          <w:rFonts w:eastAsia="Arial" w:cs="Arial" w:ascii="Garamond" w:hAnsi="Garamond"/>
+          <w:color w:val="auto"/>
+          <w:kern w:val="0"/>
+          <w:sz w:val="36"/>
+          <w:szCs w:val="36"/>
+          <w:lang w:val="en-US" w:eastAsia="zh-CN" w:bidi="hi-IN"/>
+        </w:rPr>
       </w:r>
     </w:p>
     <w:p>

</xml_diff>